<commit_message>
finish: finish work (#3)_
</commit_message>
<xml_diff>
--- a/Assignments/assignment1/2401212437-任凯-Assignment1.docx
+++ b/Assignments/assignment1/2401212437-任凯-Assignment1.docx
@@ -102,25 +102,4485 @@
       <w:pPr>
         <w:spacing w:line="360" w:lineRule="auto"/>
         <w:rPr>
-          <w:rFonts w:ascii="Times New Roman" w:eastAsia="Malgun Gothic" w:hAnsi="Times New Roman" w:cs="Times New Roman"/>
-          <w:color w:val="000000" w:themeColor="text1"/>
-          <w:sz w:val="24"/>
-          <w:szCs w:val="24"/>
-          <w:lang w:val="en-CN"/>
-        </w:rPr>
-      </w:pPr>
+          <w:rFonts w:ascii="Times New Roman" w:eastAsia="KaiTi" w:hAnsi="Times New Roman" w:cs="Times New Roman"/>
+          <w:b/>
+          <w:bCs/>
+          <w:i/>
+          <w:iCs/>
+          <w:color w:val="000000" w:themeColor="text1"/>
+          <w:sz w:val="24"/>
+          <w:szCs w:val="24"/>
+        </w:rPr>
+      </w:pPr>
+      <w:r>
+        <w:rPr>
+          <w:rFonts w:ascii="Times New Roman" w:eastAsia="KaiTi" w:hAnsi="Times New Roman" w:cs="Times New Roman"/>
+          <w:b/>
+          <w:bCs/>
+          <w:i/>
+          <w:iCs/>
+          <w:color w:val="000000" w:themeColor="text1"/>
+          <w:sz w:val="24"/>
+          <w:szCs w:val="24"/>
+        </w:rPr>
+        <w:t xml:space="preserve">Question </w:t>
+      </w:r>
+      <w:r>
+        <w:rPr>
+          <w:rFonts w:ascii="Times New Roman" w:eastAsia="KaiTi" w:hAnsi="Times New Roman" w:cs="Times New Roman"/>
+          <w:b/>
+          <w:bCs/>
+          <w:i/>
+          <w:iCs/>
+          <w:color w:val="000000" w:themeColor="text1"/>
+          <w:sz w:val="24"/>
+          <w:szCs w:val="24"/>
+        </w:rPr>
+        <w:t>1.</w:t>
+      </w:r>
     </w:p>
     <w:p>
       <w:pPr>
         <w:spacing w:line="360" w:lineRule="auto"/>
         <w:rPr>
-          <w:rFonts w:ascii="Times New Roman" w:eastAsia="Malgun Gothic" w:hAnsi="Times New Roman" w:cs="Times New Roman" w:hint="eastAsia"/>
+          <w:rFonts w:ascii="Times New Roman" w:eastAsia="KaiTi" w:hAnsi="Times New Roman" w:cs="Times New Roman"/>
+          <w:color w:val="000000" w:themeColor="text1"/>
+          <w:sz w:val="24"/>
+          <w:szCs w:val="24"/>
+        </w:rPr>
+      </w:pPr>
+      <w:r>
+        <w:rPr>
+          <w:rFonts w:ascii="Times New Roman" w:eastAsia="KaiTi" w:hAnsi="Times New Roman" w:cs="Times New Roman"/>
+          <w:b/>
+          <w:bCs/>
+          <w:i/>
+          <w:iCs/>
+          <w:color w:val="000000" w:themeColor="text1"/>
+          <w:sz w:val="24"/>
+          <w:szCs w:val="24"/>
+        </w:rPr>
+        <w:t>Answer:</w:t>
+      </w:r>
+      <w:r>
+        <w:rPr>
+          <w:rFonts w:ascii="Times New Roman" w:eastAsia="KaiTi" w:hAnsi="Times New Roman" w:cs="Times New Roman"/>
+          <w:color w:val="000000" w:themeColor="text1"/>
+          <w:sz w:val="24"/>
+          <w:szCs w:val="24"/>
+        </w:rPr>
+        <w:t xml:space="preserve"> </w:t>
+      </w:r>
+      <w:r>
+        <w:rPr>
+          <w:rFonts w:ascii="Times New Roman" w:eastAsia="KaiTi" w:hAnsi="Times New Roman" w:cs="Times New Roman"/>
+          <w:color w:val="000000" w:themeColor="text1"/>
+          <w:sz w:val="24"/>
+          <w:szCs w:val="24"/>
+        </w:rPr>
+        <w:t xml:space="preserve">Assume that the exchange ratio </w:t>
+      </w:r>
+      <w:r>
+        <w:rPr>
+          <w:rFonts w:ascii="Times New Roman" w:eastAsia="KaiTi" w:hAnsi="Times New Roman" w:cs="Times New Roman" w:hint="eastAsia"/>
+          <w:color w:val="000000" w:themeColor="text1"/>
+          <w:sz w:val="24"/>
+          <w:szCs w:val="24"/>
+        </w:rPr>
+        <w:t>NEF</w:t>
+      </w:r>
+      <w:r>
+        <w:rPr>
+          <w:rFonts w:ascii="Times New Roman" w:eastAsia="KaiTi" w:hAnsi="Times New Roman" w:cs="Times New Roman"/>
+          <w:color w:val="000000" w:themeColor="text1"/>
+          <w:sz w:val="24"/>
+          <w:szCs w:val="24"/>
+        </w:rPr>
+        <w:t xml:space="preserve"> could</w:t>
+      </w:r>
+      <w:r>
+        <w:rPr>
+          <w:rFonts w:ascii="Times New Roman" w:eastAsia="KaiTi" w:hAnsi="Times New Roman" w:cs="Times New Roman"/>
+          <w:color w:val="000000" w:themeColor="text1"/>
+          <w:sz w:val="24"/>
+          <w:szCs w:val="24"/>
+        </w:rPr>
+        <w:t xml:space="preserve"> </w:t>
+      </w:r>
+      <w:r>
+        <w:rPr>
+          <w:rFonts w:ascii="Times New Roman" w:eastAsia="KaiTi" w:hAnsi="Times New Roman" w:cs="Times New Roman"/>
+          <w:color w:val="000000" w:themeColor="text1"/>
+          <w:sz w:val="24"/>
+          <w:szCs w:val="24"/>
+        </w:rPr>
+        <w:t xml:space="preserve">offer is </w:t>
+      </w:r>
+      <m:oMath>
+        <m:r>
+          <w:rPr>
+            <w:rFonts w:ascii="Cambria Math" w:eastAsia="KaiTi" w:hAnsi="Cambria Math" w:cs="Times New Roman"/>
+            <w:color w:val="000000" w:themeColor="text1"/>
+            <w:sz w:val="24"/>
+            <w:szCs w:val="24"/>
+          </w:rPr>
+          <m:t>ER</m:t>
+        </m:r>
+      </m:oMath>
+      <w:r>
+        <w:rPr>
+          <w:rFonts w:ascii="Times New Roman" w:eastAsia="KaiTi" w:hAnsi="Times New Roman" w:cs="Times New Roman"/>
+          <w:color w:val="000000" w:themeColor="text1"/>
+          <w:sz w:val="24"/>
+          <w:szCs w:val="24"/>
+        </w:rPr>
+        <w:t xml:space="preserve">, i.e., one share of </w:t>
+      </w:r>
+      <w:r>
+        <w:rPr>
+          <w:rFonts w:ascii="Times New Roman" w:eastAsia="KaiTi" w:hAnsi="Times New Roman" w:cs="Times New Roman"/>
+          <w:color w:val="000000" w:themeColor="text1"/>
+          <w:sz w:val="24"/>
+          <w:szCs w:val="24"/>
+        </w:rPr>
+        <w:t>LE</w:t>
+      </w:r>
+      <w:r>
+        <w:rPr>
+          <w:rFonts w:ascii="Times New Roman" w:eastAsia="KaiTi" w:hAnsi="Times New Roman" w:cs="Times New Roman"/>
+          <w:color w:val="000000" w:themeColor="text1"/>
+          <w:sz w:val="24"/>
+          <w:szCs w:val="24"/>
+        </w:rPr>
+        <w:t xml:space="preserve"> </w:t>
+      </w:r>
+      <w:r>
+        <w:rPr>
+          <w:rFonts w:ascii="Times New Roman" w:eastAsia="KaiTi" w:hAnsi="Times New Roman" w:cs="Times New Roman"/>
+          <w:color w:val="000000" w:themeColor="text1"/>
+          <w:sz w:val="24"/>
+          <w:szCs w:val="24"/>
+        </w:rPr>
+        <w:t xml:space="preserve">stock </w:t>
+      </w:r>
+      <w:r>
+        <w:rPr>
+          <w:rFonts w:ascii="Times New Roman" w:eastAsia="KaiTi" w:hAnsi="Times New Roman" w:cs="Times New Roman"/>
+          <w:color w:val="000000" w:themeColor="text1"/>
+          <w:sz w:val="24"/>
+          <w:szCs w:val="24"/>
+        </w:rPr>
+        <w:t xml:space="preserve">can be </w:t>
+      </w:r>
+      <w:r>
+        <w:rPr>
+          <w:rFonts w:ascii="Times New Roman" w:eastAsia="KaiTi" w:hAnsi="Times New Roman" w:cs="Times New Roman" w:hint="eastAsia"/>
+          <w:color w:val="000000" w:themeColor="text1"/>
+          <w:sz w:val="24"/>
+          <w:szCs w:val="24"/>
+        </w:rPr>
+        <w:t>swap</w:t>
+      </w:r>
+      <w:r>
+        <w:rPr>
+          <w:rFonts w:ascii="Times New Roman" w:eastAsia="KaiTi" w:hAnsi="Times New Roman" w:cs="Times New Roman"/>
+          <w:color w:val="000000" w:themeColor="text1"/>
+          <w:sz w:val="24"/>
+          <w:szCs w:val="24"/>
+        </w:rPr>
+        <w:t>p</w:t>
+      </w:r>
+      <w:r>
+        <w:rPr>
+          <w:rFonts w:ascii="Times New Roman" w:eastAsia="KaiTi" w:hAnsi="Times New Roman" w:cs="Times New Roman" w:hint="eastAsia"/>
+          <w:color w:val="000000" w:themeColor="text1"/>
+          <w:sz w:val="24"/>
+          <w:szCs w:val="24"/>
+        </w:rPr>
+        <w:t>ed</w:t>
+      </w:r>
+      <w:r>
+        <w:rPr>
+          <w:rFonts w:ascii="Times New Roman" w:eastAsia="KaiTi" w:hAnsi="Times New Roman" w:cs="Times New Roman"/>
+          <w:color w:val="000000" w:themeColor="text1"/>
+          <w:sz w:val="24"/>
+          <w:szCs w:val="24"/>
+        </w:rPr>
+        <w:t xml:space="preserve"> </w:t>
+      </w:r>
+      <w:r>
+        <w:rPr>
+          <w:rFonts w:ascii="Times New Roman" w:eastAsia="KaiTi" w:hAnsi="Times New Roman" w:cs="Times New Roman" w:hint="eastAsia"/>
+          <w:color w:val="000000" w:themeColor="text1"/>
+          <w:sz w:val="24"/>
+          <w:szCs w:val="24"/>
+        </w:rPr>
+        <w:t>f</w:t>
+      </w:r>
+      <w:r>
+        <w:rPr>
+          <w:rFonts w:ascii="Times New Roman" w:eastAsia="KaiTi" w:hAnsi="Times New Roman" w:cs="Times New Roman"/>
+          <w:color w:val="000000" w:themeColor="text1"/>
+          <w:sz w:val="24"/>
+          <w:szCs w:val="24"/>
+        </w:rPr>
+        <w:t xml:space="preserve">or </w:t>
+      </w:r>
+      <m:oMath>
+        <m:r>
+          <w:rPr>
+            <w:rFonts w:ascii="Cambria Math" w:eastAsia="KaiTi" w:hAnsi="Cambria Math" w:cs="Times New Roman"/>
+            <w:color w:val="000000" w:themeColor="text1"/>
+            <w:sz w:val="24"/>
+            <w:szCs w:val="24"/>
+          </w:rPr>
+          <m:t>ER</m:t>
+        </m:r>
+      </m:oMath>
+      <w:r>
+        <w:rPr>
+          <w:rFonts w:ascii="Times New Roman" w:eastAsia="KaiTi" w:hAnsi="Times New Roman" w:cs="Times New Roman"/>
+          <w:color w:val="000000" w:themeColor="text1"/>
+          <w:sz w:val="24"/>
+          <w:szCs w:val="24"/>
+        </w:rPr>
+        <w:t xml:space="preserve"> shares of </w:t>
+      </w:r>
+      <w:r>
+        <w:rPr>
+          <w:rFonts w:ascii="Times New Roman" w:eastAsia="KaiTi" w:hAnsi="Times New Roman" w:cs="Times New Roman"/>
+          <w:color w:val="000000" w:themeColor="text1"/>
+          <w:sz w:val="24"/>
+          <w:szCs w:val="24"/>
+        </w:rPr>
+        <w:t>NEF</w:t>
+      </w:r>
+      <w:r>
+        <w:rPr>
+          <w:rFonts w:ascii="Times New Roman" w:eastAsia="KaiTi" w:hAnsi="Times New Roman" w:cs="Times New Roman"/>
+          <w:color w:val="000000" w:themeColor="text1"/>
+          <w:sz w:val="24"/>
+          <w:szCs w:val="24"/>
+        </w:rPr>
+        <w:t xml:space="preserve"> stock</w:t>
+      </w:r>
+      <w:r>
+        <w:rPr>
+          <w:rFonts w:ascii="Times New Roman" w:eastAsia="KaiTi" w:hAnsi="Times New Roman" w:cs="Times New Roman"/>
+          <w:color w:val="000000" w:themeColor="text1"/>
+          <w:sz w:val="24"/>
+          <w:szCs w:val="24"/>
+        </w:rPr>
+        <w:t>.</w:t>
+      </w:r>
+      <w:r>
+        <w:rPr>
+          <w:rFonts w:ascii="Times New Roman" w:eastAsia="KaiTi" w:hAnsi="Times New Roman" w:cs="Times New Roman" w:hint="eastAsia"/>
+          <w:color w:val="000000" w:themeColor="text1"/>
+          <w:sz w:val="24"/>
+          <w:szCs w:val="24"/>
+        </w:rPr>
+        <w:t xml:space="preserve"> </w:t>
+      </w:r>
+      <w:r>
+        <w:rPr>
+          <w:rFonts w:ascii="Times New Roman" w:eastAsia="KaiTi" w:hAnsi="Times New Roman" w:cs="Times New Roman"/>
+          <w:color w:val="000000" w:themeColor="text1"/>
+          <w:sz w:val="24"/>
+          <w:szCs w:val="24"/>
+        </w:rPr>
+        <w:t>Then</w:t>
+      </w:r>
+      <w:r>
+        <w:rPr>
+          <w:rFonts w:ascii="Times New Roman" w:eastAsia="KaiTi" w:hAnsi="Times New Roman" w:cs="Times New Roman"/>
+          <w:color w:val="000000" w:themeColor="text1"/>
+          <w:sz w:val="24"/>
+          <w:szCs w:val="24"/>
+        </w:rPr>
+        <w:t>,</w:t>
+      </w:r>
+      <w:r>
+        <w:rPr>
+          <w:rFonts w:ascii="Times New Roman" w:eastAsia="KaiTi" w:hAnsi="Times New Roman" w:cs="Times New Roman"/>
+          <w:color w:val="000000" w:themeColor="text1"/>
+          <w:sz w:val="24"/>
+          <w:szCs w:val="24"/>
+        </w:rPr>
+        <w:t xml:space="preserve"> for </w:t>
+      </w:r>
+      <w:r>
+        <w:rPr>
+          <w:rFonts w:ascii="Times New Roman" w:eastAsia="KaiTi" w:hAnsi="Times New Roman" w:cs="Times New Roman" w:hint="eastAsia"/>
+          <w:color w:val="000000" w:themeColor="text1"/>
+          <w:sz w:val="24"/>
+          <w:szCs w:val="24"/>
+        </w:rPr>
+        <w:t>NEF</w:t>
+      </w:r>
+      <w:r>
+        <w:rPr>
+          <w:rFonts w:ascii="Times New Roman" w:eastAsia="KaiTi" w:hAnsi="Times New Roman" w:cs="Times New Roman"/>
+          <w:color w:val="000000" w:themeColor="text1"/>
+          <w:sz w:val="24"/>
+          <w:szCs w:val="24"/>
+        </w:rPr>
+        <w:t xml:space="preserve"> </w:t>
+      </w:r>
+      <w:r>
+        <w:rPr>
+          <w:rFonts w:ascii="Times New Roman" w:eastAsia="KaiTi" w:hAnsi="Times New Roman" w:cs="Times New Roman"/>
+          <w:color w:val="000000" w:themeColor="text1"/>
+          <w:sz w:val="24"/>
+          <w:szCs w:val="24"/>
+        </w:rPr>
+        <w:t xml:space="preserve">to still generate </w:t>
+      </w:r>
+      <w:r>
+        <w:rPr>
+          <w:rFonts w:ascii="Times New Roman" w:eastAsia="KaiTi" w:hAnsi="Times New Roman" w:cs="Times New Roman"/>
+          <w:color w:val="000000" w:themeColor="text1"/>
+          <w:sz w:val="24"/>
+          <w:szCs w:val="24"/>
+        </w:rPr>
+        <w:t xml:space="preserve">a </w:t>
+      </w:r>
+      <w:r>
+        <w:rPr>
+          <w:rFonts w:ascii="Times New Roman" w:eastAsia="KaiTi" w:hAnsi="Times New Roman" w:cs="Times New Roman"/>
+          <w:color w:val="000000" w:themeColor="text1"/>
+          <w:sz w:val="24"/>
+          <w:szCs w:val="24"/>
+        </w:rPr>
+        <w:t xml:space="preserve">positive </w:t>
+      </w:r>
+      <w:r>
+        <w:rPr>
+          <w:rFonts w:ascii="Times New Roman" w:eastAsia="KaiTi" w:hAnsi="Times New Roman" w:cs="Times New Roman"/>
+          <w:color w:val="000000" w:themeColor="text1"/>
+          <w:sz w:val="24"/>
+          <w:szCs w:val="24"/>
+        </w:rPr>
+        <w:t>NPV</w:t>
+      </w:r>
+      <w:r>
+        <w:rPr>
+          <w:rFonts w:ascii="Times New Roman" w:eastAsia="KaiTi" w:hAnsi="Times New Roman" w:cs="Times New Roman"/>
+          <w:color w:val="000000" w:themeColor="text1"/>
+          <w:sz w:val="24"/>
+          <w:szCs w:val="24"/>
+        </w:rPr>
+        <w:t>, there must be:</w:t>
+      </w:r>
+    </w:p>
+    <w:p>
+      <w:pPr>
+        <w:spacing w:line="360" w:lineRule="auto"/>
+        <w:jc w:val="center"/>
+        <w:rPr>
+          <w:rFonts w:ascii="Times New Roman" w:eastAsia="KaiTi" w:hAnsi="Times New Roman" w:cs="Times New Roman"/>
+          <w:color w:val="000000" w:themeColor="text1"/>
+          <w:sz w:val="24"/>
+          <w:szCs w:val="24"/>
+        </w:rPr>
+      </w:pPr>
+      <m:oMath>
+        <m:f>
+          <m:fPr>
+            <m:ctrlPr>
+              <w:rPr>
+                <w:rFonts w:ascii="Cambria Math" w:eastAsia="KaiTi" w:hAnsi="Cambria Math" w:cs="Times New Roman"/>
+                <w:color w:val="000000" w:themeColor="text1"/>
+                <w:sz w:val="24"/>
+                <w:szCs w:val="24"/>
+              </w:rPr>
+            </m:ctrlPr>
+          </m:fPr>
+          <m:num>
+            <m:r>
+              <w:rPr>
+                <w:rFonts w:ascii="Cambria Math" w:eastAsia="KaiTi" w:hAnsi="Cambria Math" w:cs="Times New Roman"/>
+                <w:color w:val="000000" w:themeColor="text1"/>
+                <w:sz w:val="24"/>
+                <w:szCs w:val="24"/>
+              </w:rPr>
+              <m:t>4</m:t>
+            </m:r>
+            <m:ctrlPr>
+              <w:rPr>
+                <w:rFonts w:ascii="Cambria Math" w:eastAsia="KaiTi" w:hAnsi="Cambria Math" w:cs="Times New Roman"/>
+                <w:i/>
+                <w:color w:val="000000" w:themeColor="text1"/>
+                <w:sz w:val="24"/>
+                <w:szCs w:val="24"/>
+              </w:rPr>
+            </m:ctrlPr>
+          </m:num>
+          <m:den>
+            <m:r>
+              <w:rPr>
+                <w:rFonts w:ascii="Cambria Math" w:eastAsia="KaiTi" w:hAnsi="Cambria Math" w:cs="Times New Roman"/>
+                <w:color w:val="000000" w:themeColor="text1"/>
+                <w:sz w:val="24"/>
+                <w:szCs w:val="24"/>
+              </w:rPr>
+              <m:t>25</m:t>
+            </m:r>
+            <m:ctrlPr>
+              <w:rPr>
+                <w:rFonts w:ascii="Cambria Math" w:eastAsia="KaiTi" w:hAnsi="Cambria Math" w:cs="Times New Roman"/>
+                <w:i/>
+                <w:color w:val="000000" w:themeColor="text1"/>
+                <w:sz w:val="24"/>
+                <w:szCs w:val="24"/>
+              </w:rPr>
+            </m:ctrlPr>
+          </m:den>
+        </m:f>
+        <m:r>
+          <m:rPr>
+            <m:sty m:val="p"/>
+          </m:rPr>
+          <w:rPr>
+            <w:rFonts w:ascii="Cambria Math" w:eastAsia="KaiTi" w:hAnsi="Cambria Math" w:cs="Times New Roman"/>
+            <w:color w:val="000000" w:themeColor="text1"/>
+            <w:sz w:val="24"/>
+            <w:szCs w:val="24"/>
+          </w:rPr>
+          <m:t>×</m:t>
+        </m:r>
+        <m:r>
+          <w:rPr>
+            <w:rFonts w:ascii="Cambria Math" w:eastAsia="KaiTi" w:hAnsi="Cambria Math" w:cs="Times New Roman"/>
+            <w:color w:val="000000" w:themeColor="text1"/>
+            <w:sz w:val="24"/>
+            <w:szCs w:val="24"/>
+          </w:rPr>
+          <m:t>ER</m:t>
+        </m:r>
+        <m:r>
+          <m:rPr>
+            <m:sty m:val="p"/>
+          </m:rPr>
+          <w:rPr>
+            <w:rFonts w:ascii="Cambria Math" w:eastAsia="KaiTi" w:hAnsi="Cambria Math" w:cs="Times New Roman"/>
+            <w:color w:val="000000" w:themeColor="text1"/>
+            <w:sz w:val="24"/>
+            <w:szCs w:val="24"/>
+          </w:rPr>
+          <m:t>×</m:t>
+        </m:r>
+        <m:r>
+          <w:rPr>
+            <w:rFonts w:ascii="Cambria Math" w:eastAsia="KaiTi" w:hAnsi="Cambria Math" w:cs="Times New Roman"/>
+            <w:color w:val="000000" w:themeColor="text1"/>
+            <w:sz w:val="24"/>
+            <w:szCs w:val="24"/>
+          </w:rPr>
+          <m:t>35</m:t>
+        </m:r>
+        <m:r>
+          <m:rPr>
+            <m:sty m:val="p"/>
+          </m:rPr>
+          <w:rPr>
+            <w:rFonts w:ascii="Cambria Math" w:eastAsia="KaiTi" w:hAnsi="Cambria Math" w:cs="Times New Roman" w:hint="eastAsia"/>
+            <w:color w:val="000000" w:themeColor="text1"/>
+            <w:sz w:val="24"/>
+            <w:szCs w:val="24"/>
+          </w:rPr>
+          <m:t>≤</m:t>
+        </m:r>
+        <m:d>
+          <m:dPr>
+            <m:ctrlPr>
+              <w:rPr>
+                <w:rFonts w:ascii="Cambria Math" w:eastAsia="KaiTi" w:hAnsi="Cambria Math" w:cs="Times New Roman"/>
+                <w:i/>
+                <w:color w:val="000000" w:themeColor="text1"/>
+                <w:sz w:val="24"/>
+                <w:szCs w:val="24"/>
+              </w:rPr>
+            </m:ctrlPr>
+          </m:dPr>
+          <m:e>
+            <m:r>
+              <w:rPr>
+                <w:rFonts w:ascii="Cambria Math" w:eastAsia="KaiTi" w:hAnsi="Cambria Math" w:cs="Times New Roman"/>
+                <w:color w:val="000000" w:themeColor="text1"/>
+                <w:sz w:val="24"/>
+                <w:szCs w:val="24"/>
+              </w:rPr>
+              <m:t>4+1</m:t>
+            </m:r>
+          </m:e>
+        </m:d>
+      </m:oMath>
+      <w:r>
+        <w:rPr>
+          <w:rFonts w:ascii="Times New Roman" w:eastAsia="KaiTi" w:hAnsi="Times New Roman" w:cs="Times New Roman"/>
+          <w:color w:val="000000" w:themeColor="text1"/>
+          <w:sz w:val="24"/>
+          <w:szCs w:val="24"/>
+        </w:rPr>
+        <w:t>,</w:t>
+      </w:r>
+    </w:p>
+    <w:p>
+      <w:pPr>
+        <w:spacing w:line="360" w:lineRule="auto"/>
+        <w:jc w:val="center"/>
+        <w:rPr>
+          <w:rFonts w:ascii="Times New Roman" w:eastAsia="KaiTi" w:hAnsi="Times New Roman" w:cs="Times New Roman"/>
+          <w:color w:val="000000" w:themeColor="text1"/>
+          <w:sz w:val="24"/>
+          <w:szCs w:val="24"/>
+        </w:rPr>
+      </w:pPr>
+      <m:oMath>
+        <m:r>
+          <w:rPr>
+            <w:rFonts w:ascii="Cambria Math" w:eastAsia="KaiTi" w:hAnsi="Cambria Math" w:cs="Times New Roman"/>
+            <w:color w:val="000000" w:themeColor="text1"/>
+            <w:sz w:val="24"/>
+            <w:szCs w:val="24"/>
+          </w:rPr>
+          <m:t>ER</m:t>
+        </m:r>
+        <m:r>
+          <m:rPr>
+            <m:sty m:val="p"/>
+          </m:rPr>
+          <w:rPr>
+            <w:rFonts w:ascii="Cambria Math" w:eastAsia="KaiTi" w:hAnsi="Cambria Math" w:cs="Times New Roman" w:hint="eastAsia"/>
+            <w:color w:val="000000" w:themeColor="text1"/>
+            <w:sz w:val="24"/>
+            <w:szCs w:val="24"/>
+          </w:rPr>
+          <m:t>≤</m:t>
+        </m:r>
+        <m:r>
+          <w:rPr>
+            <w:rFonts w:ascii="Cambria Math" w:eastAsia="KaiTi" w:hAnsi="Cambria Math" w:cs="Times New Roman"/>
+            <w:color w:val="000000" w:themeColor="text1"/>
+            <w:sz w:val="24"/>
+            <w:szCs w:val="24"/>
+          </w:rPr>
+          <m:t>0.89</m:t>
+        </m:r>
+      </m:oMath>
+      <w:r>
+        <w:rPr>
+          <w:rFonts w:ascii="Times New Roman" w:eastAsia="KaiTi" w:hAnsi="Times New Roman" w:cs="Times New Roman"/>
+          <w:color w:val="000000" w:themeColor="text1"/>
+          <w:sz w:val="24"/>
+          <w:szCs w:val="24"/>
+        </w:rPr>
+        <w:t>.</w:t>
+      </w:r>
+    </w:p>
+    <w:p>
+      <w:pPr>
+        <w:spacing w:line="360" w:lineRule="auto"/>
+        <w:rPr>
+          <w:rFonts w:ascii="Times New Roman" w:eastAsia="KaiTi" w:hAnsi="Times New Roman" w:cs="Times New Roman"/>
+          <w:color w:val="000000" w:themeColor="text1"/>
+          <w:sz w:val="24"/>
+          <w:szCs w:val="24"/>
+        </w:rPr>
+      </w:pPr>
+      <w:r>
+        <w:rPr>
+          <w:rFonts w:ascii="Times New Roman" w:eastAsia="KaiTi" w:hAnsi="Times New Roman" w:cs="Times New Roman" w:hint="eastAsia"/>
+          <w:color w:val="000000" w:themeColor="text1"/>
+          <w:sz w:val="24"/>
+          <w:szCs w:val="24"/>
+        </w:rPr>
+        <w:t>So</w:t>
+      </w:r>
+      <w:r>
+        <w:rPr>
+          <w:rFonts w:ascii="Times New Roman" w:eastAsia="KaiTi" w:hAnsi="Times New Roman" w:cs="Times New Roman"/>
+          <w:color w:val="000000" w:themeColor="text1"/>
+          <w:sz w:val="24"/>
+          <w:szCs w:val="24"/>
+        </w:rPr>
+        <w:t>, t</w:t>
+      </w:r>
+      <w:r>
+        <w:rPr>
+          <w:rFonts w:ascii="Times New Roman" w:eastAsia="KaiTi" w:hAnsi="Times New Roman" w:cs="Times New Roman"/>
+          <w:color w:val="000000" w:themeColor="text1"/>
+          <w:sz w:val="24"/>
+          <w:szCs w:val="24"/>
+        </w:rPr>
+        <w:t xml:space="preserve">he maximum exchange ratio NEF </w:t>
+      </w:r>
+      <w:r>
+        <w:rPr>
+          <w:rFonts w:ascii="Times New Roman" w:eastAsia="KaiTi" w:hAnsi="Times New Roman" w:cs="Times New Roman"/>
+          <w:color w:val="000000" w:themeColor="text1"/>
+          <w:sz w:val="24"/>
+          <w:szCs w:val="24"/>
+        </w:rPr>
+        <w:t>could</w:t>
+      </w:r>
+      <w:r>
+        <w:rPr>
+          <w:rFonts w:ascii="Times New Roman" w:eastAsia="KaiTi" w:hAnsi="Times New Roman" w:cs="Times New Roman"/>
+          <w:color w:val="000000" w:themeColor="text1"/>
+          <w:sz w:val="24"/>
+          <w:szCs w:val="24"/>
+        </w:rPr>
+        <w:t xml:space="preserve"> offer is </w:t>
+      </w:r>
+      <w:r>
+        <w:rPr>
+          <w:rFonts w:ascii="Times New Roman" w:eastAsia="KaiTi" w:hAnsi="Times New Roman" w:cs="Times New Roman"/>
+          <w:b/>
+          <w:bCs/>
+          <w:color w:val="000000" w:themeColor="text1"/>
+          <w:sz w:val="24"/>
+          <w:szCs w:val="24"/>
+        </w:rPr>
+        <w:t>0.89</w:t>
+      </w:r>
+      <w:r>
+        <w:rPr>
+          <w:rFonts w:ascii="Times New Roman" w:eastAsia="KaiTi" w:hAnsi="Times New Roman" w:cs="Times New Roman"/>
+          <w:color w:val="000000" w:themeColor="text1"/>
+          <w:sz w:val="24"/>
+          <w:szCs w:val="24"/>
+        </w:rPr>
+        <w:t>.</w:t>
+      </w:r>
+    </w:p>
+    <w:p>
+      <w:pPr>
+        <w:spacing w:line="360" w:lineRule="auto"/>
+        <w:rPr>
+          <w:rFonts w:ascii="Times New Roman" w:eastAsia="KaiTi" w:hAnsi="Times New Roman" w:cs="Times New Roman" w:hint="eastAsia"/>
+          <w:color w:val="000000" w:themeColor="text1"/>
+          <w:sz w:val="24"/>
+          <w:szCs w:val="24"/>
+        </w:rPr>
+      </w:pPr>
+    </w:p>
+    <w:p>
+      <w:pPr>
+        <w:spacing w:line="360" w:lineRule="auto"/>
+        <w:rPr>
+          <w:rFonts w:ascii="Times New Roman" w:eastAsia="KaiTi" w:hAnsi="Times New Roman" w:cs="Times New Roman"/>
+          <w:color w:val="000000" w:themeColor="text1"/>
+          <w:sz w:val="24"/>
+          <w:szCs w:val="24"/>
+        </w:rPr>
+      </w:pPr>
+      <w:r>
+        <w:rPr>
+          <w:rFonts w:ascii="Times New Roman" w:eastAsia="KaiTi" w:hAnsi="Times New Roman" w:cs="Times New Roman"/>
+          <w:b/>
+          <w:bCs/>
+          <w:i/>
+          <w:iCs/>
+          <w:color w:val="000000" w:themeColor="text1"/>
+          <w:sz w:val="24"/>
+          <w:szCs w:val="24"/>
+        </w:rPr>
+        <w:t xml:space="preserve">Question </w:t>
+      </w:r>
+      <w:r>
+        <w:rPr>
+          <w:rFonts w:ascii="Times New Roman" w:eastAsia="KaiTi" w:hAnsi="Times New Roman" w:cs="Times New Roman"/>
+          <w:b/>
+          <w:bCs/>
+          <w:i/>
+          <w:iCs/>
+          <w:color w:val="000000" w:themeColor="text1"/>
+          <w:sz w:val="24"/>
+          <w:szCs w:val="24"/>
+        </w:rPr>
+        <w:t>2.</w:t>
+      </w:r>
+      <w:r>
+        <w:rPr>
+          <w:rFonts w:ascii="Times New Roman" w:eastAsia="KaiTi" w:hAnsi="Times New Roman" w:cs="Times New Roman"/>
+          <w:color w:val="000000" w:themeColor="text1"/>
+          <w:sz w:val="24"/>
+          <w:szCs w:val="24"/>
+        </w:rPr>
+        <w:t xml:space="preserve"> </w:t>
+      </w:r>
+    </w:p>
+    <w:p>
+      <w:pPr>
+        <w:spacing w:line="360" w:lineRule="auto"/>
+        <w:rPr>
+          <w:rFonts w:ascii="Times New Roman" w:eastAsia="KaiTi" w:hAnsi="Times New Roman" w:cs="Times New Roman"/>
+          <w:color w:val="000000" w:themeColor="text1"/>
+          <w:sz w:val="24"/>
+          <w:szCs w:val="24"/>
+        </w:rPr>
+      </w:pPr>
+      <w:r>
+        <w:rPr>
+          <w:rFonts w:ascii="Times New Roman" w:eastAsia="KaiTi" w:hAnsi="Times New Roman" w:cs="Times New Roman"/>
+          <w:b/>
+          <w:bCs/>
+          <w:i/>
+          <w:iCs/>
+          <w:color w:val="000000" w:themeColor="text1"/>
+          <w:sz w:val="24"/>
+          <w:szCs w:val="24"/>
+        </w:rPr>
+        <w:t>Answer:</w:t>
+      </w:r>
+      <w:r>
+        <w:rPr>
+          <w:rFonts w:ascii="Times New Roman" w:eastAsia="KaiTi" w:hAnsi="Times New Roman" w:cs="Times New Roman"/>
+          <w:color w:val="000000" w:themeColor="text1"/>
+          <w:sz w:val="24"/>
+          <w:szCs w:val="24"/>
+        </w:rPr>
+        <w:t xml:space="preserve"> </w:t>
+      </w:r>
+      <w:r>
+        <w:rPr>
+          <w:rFonts w:ascii="Times New Roman" w:eastAsia="KaiTi" w:hAnsi="Times New Roman" w:cs="Times New Roman"/>
+          <w:color w:val="000000" w:themeColor="text1"/>
+          <w:sz w:val="24"/>
+          <w:szCs w:val="24"/>
+        </w:rPr>
+        <w:t xml:space="preserve">Based on the </w:t>
+      </w:r>
+      <w:r>
+        <w:rPr>
+          <w:rFonts w:ascii="Times New Roman" w:eastAsia="KaiTi" w:hAnsi="Times New Roman" w:cs="Times New Roman"/>
+          <w:color w:val="000000" w:themeColor="text1"/>
+          <w:sz w:val="24"/>
+          <w:szCs w:val="24"/>
+        </w:rPr>
+        <w:t>question title, we can get</w:t>
+      </w:r>
+    </w:p>
+    <w:p>
+      <w:pPr>
+        <w:pStyle w:val="ListParagraph"/>
+        <w:numPr>
+          <w:ilvl w:val="0"/>
+          <w:numId w:val="15"/>
+        </w:numPr>
+        <w:spacing w:line="360" w:lineRule="auto"/>
+        <w:rPr>
+          <w:rFonts w:ascii="Times New Roman" w:eastAsia="KaiTi" w:hAnsi="Times New Roman" w:cs="Times New Roman"/>
+          <w:color w:val="000000" w:themeColor="text1"/>
+          <w:sz w:val="24"/>
+          <w:szCs w:val="24"/>
+        </w:rPr>
+      </w:pPr>
+      <w:r>
+        <w:rPr>
+          <w:rFonts w:ascii="Times New Roman" w:eastAsia="KaiTi" w:hAnsi="Times New Roman" w:cs="Times New Roman"/>
+          <w:color w:val="000000" w:themeColor="text1"/>
+          <w:sz w:val="24"/>
+          <w:szCs w:val="24"/>
+        </w:rPr>
+        <w:t>Acquir</w:t>
+      </w:r>
+      <w:r>
+        <w:rPr>
+          <w:rFonts w:ascii="Times New Roman" w:eastAsia="KaiTi" w:hAnsi="Times New Roman" w:cs="Times New Roman"/>
+          <w:color w:val="000000" w:themeColor="text1"/>
+          <w:sz w:val="24"/>
+          <w:szCs w:val="24"/>
+        </w:rPr>
+        <w:t>e (</w:t>
+      </w:r>
+      <w:r>
+        <w:rPr>
+          <w:rFonts w:ascii="Times New Roman" w:eastAsia="KaiTi" w:hAnsi="Times New Roman" w:cs="Times New Roman"/>
+          <w:color w:val="000000" w:themeColor="text1"/>
+          <w:sz w:val="24"/>
+          <w:szCs w:val="24"/>
+        </w:rPr>
+        <w:t>Rearden Metal</w:t>
+      </w:r>
+      <w:r>
+        <w:rPr>
+          <w:rFonts w:ascii="Times New Roman" w:eastAsia="KaiTi" w:hAnsi="Times New Roman" w:cs="Times New Roman"/>
+          <w:color w:val="000000" w:themeColor="text1"/>
+          <w:sz w:val="24"/>
+          <w:szCs w:val="24"/>
+        </w:rPr>
+        <w:t>)</w:t>
+      </w:r>
+      <w:r>
+        <w:rPr>
+          <w:rFonts w:ascii="Times New Roman" w:eastAsia="KaiTi" w:hAnsi="Times New Roman" w:cs="Times New Roman"/>
+          <w:color w:val="000000" w:themeColor="text1"/>
+          <w:sz w:val="24"/>
+          <w:szCs w:val="24"/>
+        </w:rPr>
+        <w:t>:</w:t>
+      </w:r>
+      <w:r>
+        <w:rPr>
+          <w:rFonts w:ascii="Times New Roman" w:eastAsia="KaiTi" w:hAnsi="Times New Roman" w:cs="Times New Roman"/>
+          <w:color w:val="000000" w:themeColor="text1"/>
+          <w:sz w:val="24"/>
+          <w:szCs w:val="24"/>
+        </w:rPr>
+        <w:t xml:space="preserve"> </w:t>
+      </w:r>
+      <m:oMath>
+        <m:sSub>
+          <m:sSubPr>
+            <m:ctrlPr>
+              <w:rPr>
+                <w:rFonts w:ascii="Cambria Math" w:eastAsia="KaiTi" w:hAnsi="Cambria Math" w:cs="Times New Roman"/>
+                <w:i/>
+                <w:color w:val="000000" w:themeColor="text1"/>
+                <w:sz w:val="24"/>
+                <w:szCs w:val="24"/>
+              </w:rPr>
+            </m:ctrlPr>
+          </m:sSubPr>
+          <m:e>
+            <m:r>
+              <w:rPr>
+                <w:rFonts w:ascii="Cambria Math" w:eastAsia="KaiTi" w:hAnsi="Cambria Math" w:cs="Times New Roman"/>
+                <w:color w:val="000000" w:themeColor="text1"/>
+                <w:sz w:val="24"/>
+                <w:szCs w:val="24"/>
+              </w:rPr>
+              <m:t>EPS</m:t>
+            </m:r>
+          </m:e>
+          <m:sub>
+            <m:r>
+              <w:rPr>
+                <w:rFonts w:ascii="Cambria Math" w:eastAsia="KaiTi" w:hAnsi="Cambria Math" w:cs="Times New Roman"/>
+                <w:color w:val="000000" w:themeColor="text1"/>
+                <w:sz w:val="24"/>
+                <w:szCs w:val="24"/>
+              </w:rPr>
+              <m:t>A</m:t>
+            </m:r>
+          </m:sub>
+        </m:sSub>
+        <m:r>
+          <w:rPr>
+            <w:rFonts w:ascii="Cambria Math" w:eastAsia="KaiTi" w:hAnsi="Cambria Math" w:cs="Times New Roman"/>
+            <w:color w:val="000000" w:themeColor="text1"/>
+            <w:sz w:val="24"/>
+            <w:szCs w:val="24"/>
+          </w:rPr>
+          <m:t xml:space="preserve">=2$, 10 </m:t>
+        </m:r>
+        <m:r>
+          <m:rPr>
+            <m:sty m:val="p"/>
+          </m:rPr>
+          <w:rPr>
+            <w:rFonts w:ascii="Cambria Math" w:eastAsia="KaiTi" w:hAnsi="Cambria Math" w:cs="Times New Roman"/>
+            <w:color w:val="000000" w:themeColor="text1"/>
+            <w:sz w:val="24"/>
+            <w:szCs w:val="24"/>
+          </w:rPr>
+          <m:t>mln shares</m:t>
+        </m:r>
+        <m:r>
+          <w:rPr>
+            <w:rFonts w:ascii="Cambria Math" w:eastAsia="KaiTi" w:hAnsi="Cambria Math" w:cs="Times New Roman"/>
+            <w:color w:val="000000" w:themeColor="text1"/>
+            <w:sz w:val="24"/>
+            <w:szCs w:val="24"/>
+          </w:rPr>
+          <m:t xml:space="preserve">, </m:t>
+        </m:r>
+        <m:sSub>
+          <m:sSubPr>
+            <m:ctrlPr>
+              <w:rPr>
+                <w:rFonts w:ascii="Cambria Math" w:eastAsia="KaiTi" w:hAnsi="Cambria Math" w:cs="Times New Roman"/>
+                <w:i/>
+                <w:color w:val="000000" w:themeColor="text1"/>
+                <w:sz w:val="24"/>
+                <w:szCs w:val="24"/>
+              </w:rPr>
+            </m:ctrlPr>
+          </m:sSubPr>
+          <m:e>
+            <m:r>
+              <w:rPr>
+                <w:rFonts w:ascii="Cambria Math" w:eastAsia="KaiTi" w:hAnsi="Cambria Math" w:cs="Times New Roman"/>
+                <w:color w:val="000000" w:themeColor="text1"/>
+                <w:sz w:val="24"/>
+                <w:szCs w:val="24"/>
+              </w:rPr>
+              <m:t>P</m:t>
+            </m:r>
+          </m:e>
+          <m:sub>
+            <m:r>
+              <w:rPr>
+                <w:rFonts w:ascii="Cambria Math" w:eastAsia="KaiTi" w:hAnsi="Cambria Math" w:cs="Times New Roman"/>
+                <w:color w:val="000000" w:themeColor="text1"/>
+                <w:sz w:val="24"/>
+                <w:szCs w:val="24"/>
+              </w:rPr>
+              <m:t>A</m:t>
+            </m:r>
+          </m:sub>
+        </m:sSub>
+        <m:r>
+          <w:rPr>
+            <w:rFonts w:ascii="Cambria Math" w:eastAsia="KaiTi" w:hAnsi="Cambria Math" w:cs="Times New Roman"/>
+            <w:color w:val="000000" w:themeColor="text1"/>
+            <w:sz w:val="24"/>
+            <w:szCs w:val="24"/>
+          </w:rPr>
+          <m:t>=20$</m:t>
+        </m:r>
+      </m:oMath>
+    </w:p>
+    <w:p>
+      <w:pPr>
+        <w:pStyle w:val="ListParagraph"/>
+        <w:numPr>
+          <w:ilvl w:val="0"/>
+          <w:numId w:val="15"/>
+        </w:numPr>
+        <w:spacing w:line="360" w:lineRule="auto"/>
+        <w:rPr>
+          <w:rFonts w:ascii="Times New Roman" w:eastAsia="KaiTi" w:hAnsi="Times New Roman" w:cs="Times New Roman" w:hint="eastAsia"/>
+          <w:color w:val="000000" w:themeColor="text1"/>
+          <w:sz w:val="24"/>
+          <w:szCs w:val="24"/>
+        </w:rPr>
+      </w:pPr>
+      <w:r>
+        <w:rPr>
+          <w:rFonts w:ascii="Times New Roman" w:eastAsia="KaiTi" w:hAnsi="Times New Roman" w:cs="Times New Roman"/>
+          <w:color w:val="000000" w:themeColor="text1"/>
+          <w:sz w:val="24"/>
+          <w:szCs w:val="24"/>
+        </w:rPr>
+        <w:t>Target</w:t>
+      </w:r>
+      <w:r>
+        <w:rPr>
+          <w:rFonts w:ascii="Times New Roman" w:eastAsia="KaiTi" w:hAnsi="Times New Roman" w:cs="Times New Roman"/>
+          <w:color w:val="000000" w:themeColor="text1"/>
+          <w:sz w:val="24"/>
+          <w:szCs w:val="24"/>
+        </w:rPr>
+        <w:t xml:space="preserve"> (</w:t>
+      </w:r>
+      <w:r>
+        <w:rPr>
+          <w:rFonts w:ascii="Times New Roman" w:eastAsia="KaiTi" w:hAnsi="Times New Roman" w:cs="Times New Roman"/>
+          <w:color w:val="000000" w:themeColor="text1"/>
+          <w:sz w:val="24"/>
+          <w:szCs w:val="24"/>
+        </w:rPr>
+        <w:t>Associated Steel</w:t>
+      </w:r>
+      <w:r>
+        <w:rPr>
+          <w:rFonts w:ascii="Times New Roman" w:eastAsia="KaiTi" w:hAnsi="Times New Roman" w:cs="Times New Roman"/>
+          <w:color w:val="000000" w:themeColor="text1"/>
+          <w:sz w:val="24"/>
+          <w:szCs w:val="24"/>
+        </w:rPr>
+        <w:t>)</w:t>
+      </w:r>
+      <w:r>
+        <w:rPr>
+          <w:rFonts w:ascii="Times New Roman" w:eastAsia="KaiTi" w:hAnsi="Times New Roman" w:cs="Times New Roman"/>
+          <w:color w:val="000000" w:themeColor="text1"/>
+          <w:sz w:val="24"/>
+          <w:szCs w:val="24"/>
+        </w:rPr>
+        <w:t>:</w:t>
+      </w:r>
+      <w:r>
+        <w:rPr>
+          <w:rFonts w:ascii="Cambria Math" w:eastAsia="KaiTi" w:hAnsi="Cambria Math" w:cs="Times New Roman"/>
+          <w:i/>
+          <w:color w:val="000000" w:themeColor="text1"/>
+          <w:sz w:val="24"/>
+          <w:szCs w:val="24"/>
+        </w:rPr>
+        <w:t xml:space="preserve"> </w:t>
+      </w:r>
+      <m:oMath>
+        <m:sSub>
+          <m:sSubPr>
+            <m:ctrlPr>
+              <w:rPr>
+                <w:rFonts w:ascii="Cambria Math" w:eastAsia="KaiTi" w:hAnsi="Cambria Math" w:cs="Times New Roman"/>
+                <w:i/>
+                <w:color w:val="000000" w:themeColor="text1"/>
+                <w:sz w:val="24"/>
+                <w:szCs w:val="24"/>
+              </w:rPr>
+            </m:ctrlPr>
+          </m:sSubPr>
+          <m:e>
+            <m:r>
+              <w:rPr>
+                <w:rFonts w:ascii="Cambria Math" w:eastAsia="KaiTi" w:hAnsi="Cambria Math" w:cs="Times New Roman"/>
+                <w:color w:val="000000" w:themeColor="text1"/>
+                <w:sz w:val="24"/>
+                <w:szCs w:val="24"/>
+              </w:rPr>
+              <m:t>EPS</m:t>
+            </m:r>
+          </m:e>
+          <m:sub>
+            <m:r>
+              <w:rPr>
+                <w:rFonts w:ascii="Cambria Math" w:eastAsia="KaiTi" w:hAnsi="Cambria Math" w:cs="Times New Roman"/>
+                <w:color w:val="000000" w:themeColor="text1"/>
+                <w:sz w:val="24"/>
+                <w:szCs w:val="24"/>
+              </w:rPr>
+              <m:t>T</m:t>
+            </m:r>
+          </m:sub>
+        </m:sSub>
+        <m:r>
+          <w:rPr>
+            <w:rFonts w:ascii="Cambria Math" w:eastAsia="KaiTi" w:hAnsi="Cambria Math" w:cs="Times New Roman"/>
+            <w:color w:val="000000" w:themeColor="text1"/>
+            <w:sz w:val="24"/>
+            <w:szCs w:val="24"/>
+          </w:rPr>
+          <m:t xml:space="preserve">=1.25$, 4 </m:t>
+        </m:r>
+        <m:r>
+          <m:rPr>
+            <m:sty m:val="p"/>
+          </m:rPr>
+          <w:rPr>
+            <w:rFonts w:ascii="Cambria Math" w:eastAsia="KaiTi" w:hAnsi="Cambria Math" w:cs="Times New Roman"/>
+            <w:color w:val="000000" w:themeColor="text1"/>
+            <w:sz w:val="24"/>
+            <w:szCs w:val="24"/>
+          </w:rPr>
+          <m:t>mln shares</m:t>
+        </m:r>
+        <m:r>
+          <w:rPr>
+            <w:rFonts w:ascii="Cambria Math" w:eastAsia="KaiTi" w:hAnsi="Cambria Math" w:cs="Times New Roman"/>
+            <w:color w:val="000000" w:themeColor="text1"/>
+            <w:sz w:val="24"/>
+            <w:szCs w:val="24"/>
+          </w:rPr>
+          <m:t xml:space="preserve">, </m:t>
+        </m:r>
+        <m:sSub>
+          <m:sSubPr>
+            <m:ctrlPr>
+              <w:rPr>
+                <w:rFonts w:ascii="Cambria Math" w:eastAsia="KaiTi" w:hAnsi="Cambria Math" w:cs="Times New Roman"/>
+                <w:i/>
+                <w:color w:val="000000" w:themeColor="text1"/>
+                <w:sz w:val="24"/>
+                <w:szCs w:val="24"/>
+              </w:rPr>
+            </m:ctrlPr>
+          </m:sSubPr>
+          <m:e>
+            <m:r>
+              <w:rPr>
+                <w:rFonts w:ascii="Cambria Math" w:eastAsia="KaiTi" w:hAnsi="Cambria Math" w:cs="Times New Roman"/>
+                <w:color w:val="000000" w:themeColor="text1"/>
+                <w:sz w:val="24"/>
+                <w:szCs w:val="24"/>
+              </w:rPr>
+              <m:t>P</m:t>
+            </m:r>
+          </m:e>
+          <m:sub>
+            <m:r>
+              <w:rPr>
+                <w:rFonts w:ascii="Cambria Math" w:eastAsia="KaiTi" w:hAnsi="Cambria Math" w:cs="Times New Roman"/>
+                <w:color w:val="000000" w:themeColor="text1"/>
+                <w:sz w:val="24"/>
+                <w:szCs w:val="24"/>
+              </w:rPr>
+              <m:t>T</m:t>
+            </m:r>
+          </m:sub>
+        </m:sSub>
+        <m:r>
+          <w:rPr>
+            <w:rFonts w:ascii="Cambria Math" w:eastAsia="KaiTi" w:hAnsi="Cambria Math" w:cs="Times New Roman"/>
+            <w:color w:val="000000" w:themeColor="text1"/>
+            <w:sz w:val="24"/>
+            <w:szCs w:val="24"/>
+          </w:rPr>
+          <m:t>=15$</m:t>
+        </m:r>
+      </m:oMath>
+    </w:p>
+    <w:p>
+      <w:pPr>
+        <w:spacing w:line="360" w:lineRule="auto"/>
+        <w:rPr>
+          <w:rFonts w:ascii="Times New Roman" w:eastAsia="KaiTi" w:hAnsi="Times New Roman" w:cs="Times New Roman" w:hint="eastAsia"/>
+          <w:color w:val="000000" w:themeColor="text1"/>
+          <w:sz w:val="24"/>
+          <w:szCs w:val="24"/>
+        </w:rPr>
+      </w:pPr>
+      <w:r>
+        <w:rPr>
+          <w:rFonts w:ascii="Times New Roman" w:eastAsia="KaiTi" w:hAnsi="Times New Roman" w:cs="Times New Roman"/>
+          <w:color w:val="000000" w:themeColor="text1"/>
+          <w:sz w:val="24"/>
+          <w:szCs w:val="24"/>
+        </w:rPr>
+        <w:t xml:space="preserve">Because </w:t>
+      </w:r>
+      <w:r>
+        <w:rPr>
+          <w:rFonts w:ascii="Times New Roman" w:eastAsia="KaiTi" w:hAnsi="Times New Roman" w:cs="Times New Roman"/>
+          <w:color w:val="000000" w:themeColor="text1"/>
+          <w:sz w:val="24"/>
+          <w:szCs w:val="24"/>
+        </w:rPr>
+        <w:t>the offer represents a 20% premium</w:t>
+      </w:r>
+      <w:r>
+        <w:rPr>
+          <w:rFonts w:ascii="Times New Roman" w:eastAsia="KaiTi" w:hAnsi="Times New Roman" w:cs="Times New Roman"/>
+          <w:color w:val="000000" w:themeColor="text1"/>
+          <w:sz w:val="24"/>
+          <w:szCs w:val="24"/>
+        </w:rPr>
+        <w:t xml:space="preserve"> to </w:t>
+      </w:r>
+      <w:r>
+        <w:rPr>
+          <w:rFonts w:ascii="Times New Roman" w:eastAsia="KaiTi" w:hAnsi="Times New Roman" w:cs="Times New Roman"/>
+          <w:color w:val="000000" w:themeColor="text1"/>
+          <w:sz w:val="24"/>
+          <w:szCs w:val="24"/>
+        </w:rPr>
+        <w:t>the price of</w:t>
+      </w:r>
+      <w:r>
+        <w:rPr>
+          <w:rFonts w:ascii="Times New Roman" w:eastAsia="KaiTi" w:hAnsi="Times New Roman" w:cs="Times New Roman"/>
+          <w:color w:val="000000" w:themeColor="text1"/>
+          <w:sz w:val="24"/>
+          <w:szCs w:val="24"/>
+        </w:rPr>
+        <w:t xml:space="preserve"> Associated Steel</w:t>
+      </w:r>
+    </w:p>
+    <w:p>
+      <w:pPr>
+        <w:spacing w:line="360" w:lineRule="auto"/>
+        <w:jc w:val="center"/>
+        <w:rPr>
+          <w:rFonts w:ascii="Times New Roman" w:eastAsia="KaiTi" w:hAnsi="Times New Roman" w:cs="Times New Roman" w:hint="eastAsia"/>
           <w:color w:val="000000" w:themeColor="text1"/>
           <w:sz w:val="24"/>
           <w:szCs w:val="24"/>
           <w:lang w:val="en-CN"/>
         </w:rPr>
       </w:pPr>
+      <m:oMath>
+        <m:sSub>
+          <m:sSubPr>
+            <m:ctrlPr>
+              <w:rPr>
+                <w:rFonts w:ascii="Cambria Math" w:eastAsia="KaiTi" w:hAnsi="Cambria Math" w:cs="Times New Roman"/>
+                <w:i/>
+                <w:color w:val="000000" w:themeColor="text1"/>
+                <w:sz w:val="24"/>
+                <w:szCs w:val="24"/>
+              </w:rPr>
+            </m:ctrlPr>
+          </m:sSubPr>
+          <m:e>
+            <m:r>
+              <w:rPr>
+                <w:rFonts w:ascii="Cambria Math" w:eastAsia="KaiTi" w:hAnsi="Cambria Math" w:cs="Times New Roman"/>
+                <w:color w:val="000000" w:themeColor="text1"/>
+                <w:sz w:val="24"/>
+                <w:szCs w:val="24"/>
+              </w:rPr>
+              <m:t>P</m:t>
+            </m:r>
+          </m:e>
+          <m:sub>
+            <m:r>
+              <w:rPr>
+                <w:rFonts w:ascii="Cambria Math" w:eastAsia="KaiTi" w:hAnsi="Cambria Math" w:cs="Times New Roman"/>
+                <w:color w:val="000000" w:themeColor="text1"/>
+                <w:sz w:val="24"/>
+                <w:szCs w:val="24"/>
+              </w:rPr>
+              <m:t>pr</m:t>
+            </m:r>
+          </m:sub>
+        </m:sSub>
+        <m:r>
+          <w:rPr>
+            <w:rFonts w:ascii="Cambria Math" w:eastAsia="KaiTi" w:hAnsi="Cambria Math" w:cs="Times New Roman"/>
+            <w:color w:val="000000" w:themeColor="text1"/>
+            <w:sz w:val="24"/>
+            <w:szCs w:val="24"/>
+          </w:rPr>
+          <m:t>=</m:t>
+        </m:r>
+        <m:sSub>
+          <m:sSubPr>
+            <m:ctrlPr>
+              <w:rPr>
+                <w:rFonts w:ascii="Cambria Math" w:eastAsia="KaiTi" w:hAnsi="Cambria Math" w:cs="Times New Roman"/>
+                <w:i/>
+                <w:color w:val="000000" w:themeColor="text1"/>
+                <w:sz w:val="24"/>
+                <w:szCs w:val="24"/>
+              </w:rPr>
+            </m:ctrlPr>
+          </m:sSubPr>
+          <m:e>
+            <m:r>
+              <w:rPr>
+                <w:rFonts w:ascii="Cambria Math" w:eastAsia="KaiTi" w:hAnsi="Cambria Math" w:cs="Times New Roman"/>
+                <w:color w:val="000000" w:themeColor="text1"/>
+                <w:sz w:val="24"/>
+                <w:szCs w:val="24"/>
+              </w:rPr>
+              <m:t>P</m:t>
+            </m:r>
+          </m:e>
+          <m:sub>
+            <m:r>
+              <w:rPr>
+                <w:rFonts w:ascii="Cambria Math" w:eastAsia="KaiTi" w:hAnsi="Cambria Math" w:cs="Times New Roman"/>
+                <w:color w:val="000000" w:themeColor="text1"/>
+                <w:sz w:val="24"/>
+                <w:szCs w:val="24"/>
+              </w:rPr>
+              <m:t>T</m:t>
+            </m:r>
+          </m:sub>
+        </m:sSub>
+        <m:r>
+          <w:rPr>
+            <w:rFonts w:ascii="Cambria Math" w:eastAsia="KaiTi" w:hAnsi="Cambria Math" w:cs="Times New Roman"/>
+            <w:color w:val="000000" w:themeColor="text1"/>
+            <w:sz w:val="24"/>
+            <w:szCs w:val="24"/>
+          </w:rPr>
+          <m:t>×(1+20%)=18$</m:t>
+        </m:r>
+      </m:oMath>
+      <w:r>
+        <w:rPr>
+          <w:rFonts w:ascii="Times New Roman" w:eastAsia="KaiTi" w:hAnsi="Times New Roman" w:cs="Times New Roman"/>
+          <w:color w:val="000000" w:themeColor="text1"/>
+          <w:sz w:val="24"/>
+          <w:szCs w:val="24"/>
+        </w:rPr>
+        <w:t>.</w:t>
+      </w:r>
+    </w:p>
+    <w:p>
+      <w:pPr>
+        <w:spacing w:line="360" w:lineRule="auto"/>
+        <w:rPr>
+          <w:rFonts w:ascii="Times New Roman" w:eastAsia="KaiTi" w:hAnsi="Times New Roman" w:cs="Times New Roman"/>
+          <w:color w:val="000000" w:themeColor="text1"/>
+          <w:sz w:val="24"/>
+          <w:szCs w:val="24"/>
+        </w:rPr>
+      </w:pPr>
+      <w:r>
+        <w:rPr>
+          <w:rFonts w:ascii="Times New Roman" w:eastAsia="KaiTi" w:hAnsi="Times New Roman" w:cs="Times New Roman"/>
+          <w:color w:val="000000" w:themeColor="text1"/>
+          <w:sz w:val="24"/>
+          <w:szCs w:val="24"/>
+        </w:rPr>
+        <w:t xml:space="preserve">Then </w:t>
+      </w:r>
+      <w:r>
+        <w:rPr>
+          <w:rFonts w:ascii="Times New Roman" w:eastAsia="KaiTi" w:hAnsi="Times New Roman" w:cs="Times New Roman"/>
+          <w:color w:val="000000" w:themeColor="text1"/>
+          <w:sz w:val="24"/>
+          <w:szCs w:val="24"/>
+        </w:rPr>
+        <w:t>the exchange ratio should be</w:t>
+      </w:r>
+      <w:r>
+        <w:rPr>
+          <w:rFonts w:ascii="Times New Roman" w:eastAsia="KaiTi" w:hAnsi="Times New Roman" w:cs="Times New Roman"/>
+          <w:color w:val="000000" w:themeColor="text1"/>
+          <w:sz w:val="24"/>
+          <w:szCs w:val="24"/>
+        </w:rPr>
+        <w:t xml:space="preserve"> </w:t>
+      </w:r>
+      <m:oMath>
+        <m:r>
+          <w:rPr>
+            <w:rFonts w:ascii="Cambria Math" w:eastAsia="KaiTi" w:hAnsi="Cambria Math" w:cs="Times New Roman"/>
+            <w:color w:val="000000" w:themeColor="text1"/>
+            <w:sz w:val="24"/>
+            <w:szCs w:val="24"/>
+          </w:rPr>
+          <m:t>ER=</m:t>
+        </m:r>
+        <m:f>
+          <m:fPr>
+            <m:ctrlPr>
+              <w:rPr>
+                <w:rFonts w:ascii="Cambria Math" w:eastAsia="KaiTi" w:hAnsi="Cambria Math" w:cs="Times New Roman"/>
+                <w:color w:val="000000" w:themeColor="text1"/>
+                <w:sz w:val="24"/>
+                <w:szCs w:val="24"/>
+              </w:rPr>
+            </m:ctrlPr>
+          </m:fPr>
+          <m:num>
+            <m:sSub>
+              <m:sSubPr>
+                <m:ctrlPr>
+                  <w:rPr>
+                    <w:rFonts w:ascii="Cambria Math" w:eastAsia="KaiTi" w:hAnsi="Cambria Math" w:cs="Times New Roman"/>
+                    <w:i/>
+                    <w:color w:val="000000" w:themeColor="text1"/>
+                    <w:sz w:val="24"/>
+                    <w:szCs w:val="24"/>
+                  </w:rPr>
+                </m:ctrlPr>
+              </m:sSubPr>
+              <m:e>
+                <m:r>
+                  <w:rPr>
+                    <w:rFonts w:ascii="Cambria Math" w:eastAsia="KaiTi" w:hAnsi="Cambria Math" w:cs="Times New Roman"/>
+                    <w:color w:val="000000" w:themeColor="text1"/>
+                    <w:sz w:val="24"/>
+                    <w:szCs w:val="24"/>
+                  </w:rPr>
+                  <m:t>P</m:t>
+                </m:r>
+              </m:e>
+              <m:sub>
+                <m:r>
+                  <w:rPr>
+                    <w:rFonts w:ascii="Cambria Math" w:eastAsia="KaiTi" w:hAnsi="Cambria Math" w:cs="Times New Roman"/>
+                    <w:color w:val="000000" w:themeColor="text1"/>
+                    <w:sz w:val="24"/>
+                    <w:szCs w:val="24"/>
+                  </w:rPr>
+                  <m:t>pr</m:t>
+                </m:r>
+              </m:sub>
+            </m:sSub>
+            <m:ctrlPr>
+              <w:rPr>
+                <w:rFonts w:ascii="Cambria Math" w:eastAsia="KaiTi" w:hAnsi="Cambria Math" w:cs="Times New Roman"/>
+                <w:i/>
+                <w:color w:val="000000" w:themeColor="text1"/>
+                <w:sz w:val="24"/>
+                <w:szCs w:val="24"/>
+              </w:rPr>
+            </m:ctrlPr>
+          </m:num>
+          <m:den>
+            <m:sSub>
+              <m:sSubPr>
+                <m:ctrlPr>
+                  <w:rPr>
+                    <w:rFonts w:ascii="Cambria Math" w:eastAsia="KaiTi" w:hAnsi="Cambria Math" w:cs="Times New Roman"/>
+                    <w:i/>
+                    <w:color w:val="000000" w:themeColor="text1"/>
+                    <w:sz w:val="24"/>
+                    <w:szCs w:val="24"/>
+                  </w:rPr>
+                </m:ctrlPr>
+              </m:sSubPr>
+              <m:e>
+                <m:r>
+                  <w:rPr>
+                    <w:rFonts w:ascii="Cambria Math" w:eastAsia="KaiTi" w:hAnsi="Cambria Math" w:cs="Times New Roman"/>
+                    <w:color w:val="000000" w:themeColor="text1"/>
+                    <w:sz w:val="24"/>
+                    <w:szCs w:val="24"/>
+                  </w:rPr>
+                  <m:t>P</m:t>
+                </m:r>
+              </m:e>
+              <m:sub>
+                <m:r>
+                  <w:rPr>
+                    <w:rFonts w:ascii="Cambria Math" w:eastAsia="KaiTi" w:hAnsi="Cambria Math" w:cs="Times New Roman"/>
+                    <w:color w:val="000000" w:themeColor="text1"/>
+                    <w:sz w:val="24"/>
+                    <w:szCs w:val="24"/>
+                  </w:rPr>
+                  <m:t>A</m:t>
+                </m:r>
+              </m:sub>
+            </m:sSub>
+            <m:ctrlPr>
+              <w:rPr>
+                <w:rFonts w:ascii="Cambria Math" w:eastAsia="KaiTi" w:hAnsi="Cambria Math" w:cs="Times New Roman"/>
+                <w:i/>
+                <w:color w:val="000000" w:themeColor="text1"/>
+                <w:sz w:val="24"/>
+                <w:szCs w:val="24"/>
+              </w:rPr>
+            </m:ctrlPr>
+          </m:den>
+        </m:f>
+        <m:r>
+          <w:rPr>
+            <w:rFonts w:ascii="Cambria Math" w:eastAsia="KaiTi" w:hAnsi="Cambria Math" w:cs="Times New Roman"/>
+            <w:color w:val="000000" w:themeColor="text1"/>
+            <w:sz w:val="24"/>
+            <w:szCs w:val="24"/>
+          </w:rPr>
+          <m:t>=0.9</m:t>
+        </m:r>
+      </m:oMath>
+      <w:r>
+        <w:rPr>
+          <w:rFonts w:ascii="Times New Roman" w:eastAsia="KaiTi" w:hAnsi="Times New Roman" w:cs="Times New Roman"/>
+          <w:color w:val="000000" w:themeColor="text1"/>
+          <w:sz w:val="24"/>
+          <w:szCs w:val="24"/>
+        </w:rPr>
+        <w:t>.</w:t>
+      </w:r>
+    </w:p>
+    <w:p>
+      <w:pPr>
+        <w:spacing w:line="360" w:lineRule="auto"/>
+        <w:rPr>
+          <w:rFonts w:ascii="Times New Roman" w:eastAsia="KaiTi" w:hAnsi="Times New Roman" w:cs="Times New Roman"/>
+          <w:color w:val="000000" w:themeColor="text1"/>
+          <w:sz w:val="24"/>
+          <w:szCs w:val="24"/>
+        </w:rPr>
+      </w:pPr>
+      <w:r>
+        <w:rPr>
+          <w:rFonts w:ascii="Times New Roman" w:eastAsia="KaiTi" w:hAnsi="Times New Roman" w:cs="Times New Roman"/>
+          <w:color w:val="000000" w:themeColor="text1"/>
+          <w:sz w:val="24"/>
+          <w:szCs w:val="24"/>
+        </w:rPr>
+        <w:t>Therefore, the total value of the firm available after the merger is</w:t>
+      </w:r>
+    </w:p>
+    <w:p>
+      <w:pPr>
+        <w:spacing w:line="360" w:lineRule="auto"/>
+        <w:jc w:val="center"/>
+        <w:rPr>
+          <w:rFonts w:ascii="Times New Roman" w:eastAsia="KaiTi" w:hAnsi="Times New Roman" w:cs="Times New Roman"/>
+          <w:color w:val="000000" w:themeColor="text1"/>
+          <w:sz w:val="24"/>
+          <w:szCs w:val="24"/>
+        </w:rPr>
+      </w:pPr>
+      <m:oMath>
+        <m:r>
+          <w:rPr>
+            <w:rFonts w:ascii="Cambria Math" w:eastAsia="KaiTi" w:hAnsi="Cambria Math" w:cs="Times New Roman"/>
+            <w:color w:val="000000" w:themeColor="text1"/>
+            <w:sz w:val="24"/>
+            <w:szCs w:val="24"/>
+          </w:rPr>
+          <m:t>V=</m:t>
+        </m:r>
+        <m:sSub>
+          <m:sSubPr>
+            <m:ctrlPr>
+              <w:rPr>
+                <w:rFonts w:ascii="Cambria Math" w:eastAsia="KaiTi" w:hAnsi="Cambria Math" w:cs="Times New Roman"/>
+                <w:i/>
+                <w:color w:val="000000" w:themeColor="text1"/>
+                <w:sz w:val="24"/>
+                <w:szCs w:val="24"/>
+              </w:rPr>
+            </m:ctrlPr>
+          </m:sSubPr>
+          <m:e>
+            <m:r>
+              <w:rPr>
+                <w:rFonts w:ascii="Cambria Math" w:eastAsia="KaiTi" w:hAnsi="Cambria Math" w:cs="Times New Roman"/>
+                <w:color w:val="000000" w:themeColor="text1"/>
+                <w:sz w:val="24"/>
+                <w:szCs w:val="24"/>
+              </w:rPr>
+              <m:t>V</m:t>
+            </m:r>
+          </m:e>
+          <m:sub>
+            <m:r>
+              <w:rPr>
+                <w:rFonts w:ascii="Cambria Math" w:eastAsia="KaiTi" w:hAnsi="Cambria Math" w:cs="Times New Roman"/>
+                <w:color w:val="000000" w:themeColor="text1"/>
+                <w:sz w:val="24"/>
+                <w:szCs w:val="24"/>
+              </w:rPr>
+              <m:t>A</m:t>
+            </m:r>
+          </m:sub>
+        </m:sSub>
+        <m:r>
+          <w:rPr>
+            <w:rFonts w:ascii="Cambria Math" w:eastAsia="KaiTi" w:hAnsi="Cambria Math" w:cs="Times New Roman"/>
+            <w:color w:val="000000" w:themeColor="text1"/>
+            <w:sz w:val="24"/>
+            <w:szCs w:val="24"/>
+          </w:rPr>
+          <m:t>+</m:t>
+        </m:r>
+        <m:sSub>
+          <m:sSubPr>
+            <m:ctrlPr>
+              <w:rPr>
+                <w:rFonts w:ascii="Cambria Math" w:eastAsia="KaiTi" w:hAnsi="Cambria Math" w:cs="Times New Roman"/>
+                <w:i/>
+                <w:color w:val="000000" w:themeColor="text1"/>
+                <w:sz w:val="24"/>
+                <w:szCs w:val="24"/>
+              </w:rPr>
+            </m:ctrlPr>
+          </m:sSubPr>
+          <m:e>
+            <m:r>
+              <w:rPr>
+                <w:rFonts w:ascii="Cambria Math" w:eastAsia="KaiTi" w:hAnsi="Cambria Math" w:cs="Times New Roman"/>
+                <w:color w:val="000000" w:themeColor="text1"/>
+                <w:sz w:val="24"/>
+                <w:szCs w:val="24"/>
+              </w:rPr>
+              <m:t>V</m:t>
+            </m:r>
+          </m:e>
+          <m:sub>
+            <m:r>
+              <w:rPr>
+                <w:rFonts w:ascii="Cambria Math" w:eastAsia="KaiTi" w:hAnsi="Cambria Math" w:cs="Times New Roman"/>
+                <w:color w:val="000000" w:themeColor="text1"/>
+                <w:sz w:val="24"/>
+                <w:szCs w:val="24"/>
+              </w:rPr>
+              <m:t>T</m:t>
+            </m:r>
+          </m:sub>
+        </m:sSub>
+        <m:r>
+          <w:rPr>
+            <w:rFonts w:ascii="Cambria Math" w:eastAsia="KaiTi" w:hAnsi="Cambria Math" w:cs="Times New Roman"/>
+            <w:color w:val="000000" w:themeColor="text1"/>
+            <w:sz w:val="24"/>
+            <w:szCs w:val="24"/>
+          </w:rPr>
+          <m:t>=20</m:t>
+        </m:r>
+        <m:r>
+          <m:rPr>
+            <m:sty m:val="p"/>
+          </m:rPr>
+          <w:rPr>
+            <w:rFonts w:ascii="Cambria Math" w:eastAsia="KaiTi" w:hAnsi="Cambria Math" w:cs="Times New Roman"/>
+            <w:color w:val="000000" w:themeColor="text1"/>
+            <w:sz w:val="24"/>
+            <w:szCs w:val="24"/>
+          </w:rPr>
+          <m:t>×</m:t>
+        </m:r>
+        <m:r>
+          <w:rPr>
+            <w:rFonts w:ascii="Cambria Math" w:eastAsia="KaiTi" w:hAnsi="Cambria Math" w:cs="Times New Roman"/>
+            <w:color w:val="000000" w:themeColor="text1"/>
+            <w:sz w:val="24"/>
+            <w:szCs w:val="24"/>
+          </w:rPr>
+          <m:t>10+1</m:t>
+        </m:r>
+        <m:r>
+          <w:rPr>
+            <w:rFonts w:ascii="Cambria Math" w:eastAsia="KaiTi" w:hAnsi="Cambria Math" w:cs="Times New Roman"/>
+            <w:color w:val="000000" w:themeColor="text1"/>
+            <w:sz w:val="24"/>
+            <w:szCs w:val="24"/>
+          </w:rPr>
+          <m:t>5</m:t>
+        </m:r>
+        <m:r>
+          <m:rPr>
+            <m:sty m:val="p"/>
+          </m:rPr>
+          <w:rPr>
+            <w:rFonts w:ascii="Cambria Math" w:eastAsia="KaiTi" w:hAnsi="Cambria Math" w:cs="Times New Roman"/>
+            <w:color w:val="000000" w:themeColor="text1"/>
+            <w:sz w:val="24"/>
+            <w:szCs w:val="24"/>
+          </w:rPr>
+          <m:t>×</m:t>
+        </m:r>
+        <m:r>
+          <w:rPr>
+            <w:rFonts w:ascii="Cambria Math" w:eastAsia="KaiTi" w:hAnsi="Cambria Math" w:cs="Times New Roman"/>
+            <w:color w:val="000000" w:themeColor="text1"/>
+            <w:sz w:val="24"/>
+            <w:szCs w:val="24"/>
+          </w:rPr>
+          <m:t>4=</m:t>
+        </m:r>
+        <m:r>
+          <w:rPr>
+            <w:rFonts w:ascii="Cambria Math" w:eastAsia="KaiTi" w:hAnsi="Cambria Math" w:cs="Times New Roman"/>
+            <w:color w:val="000000" w:themeColor="text1"/>
+            <w:sz w:val="24"/>
+            <w:szCs w:val="24"/>
+          </w:rPr>
+          <m:t xml:space="preserve">260 </m:t>
+        </m:r>
+        <m:r>
+          <m:rPr>
+            <m:sty m:val="p"/>
+          </m:rPr>
+          <w:rPr>
+            <w:rFonts w:ascii="Cambria Math" w:eastAsia="KaiTi" w:hAnsi="Cambria Math" w:cs="Times New Roman"/>
+            <w:color w:val="000000" w:themeColor="text1"/>
+            <w:sz w:val="24"/>
+            <w:szCs w:val="24"/>
+          </w:rPr>
+          <m:t>mln</m:t>
+        </m:r>
+        <m:r>
+          <m:rPr>
+            <m:sty m:val="p"/>
+          </m:rPr>
+          <w:rPr>
+            <w:rFonts w:ascii="Cambria Math" w:eastAsia="KaiTi" w:hAnsi="Cambria Math" w:cs="Times New Roman"/>
+            <w:color w:val="000000" w:themeColor="text1"/>
+            <w:sz w:val="24"/>
+            <w:szCs w:val="24"/>
+          </w:rPr>
+          <m:t>$</m:t>
+        </m:r>
+      </m:oMath>
+      <w:r>
+        <w:rPr>
+          <w:rFonts w:ascii="Times New Roman" w:eastAsia="KaiTi" w:hAnsi="Times New Roman" w:cs="Times New Roman"/>
+          <w:iCs/>
+          <w:color w:val="000000" w:themeColor="text1"/>
+          <w:sz w:val="24"/>
+          <w:szCs w:val="24"/>
+        </w:rPr>
+        <w:t>.</w:t>
+      </w:r>
+    </w:p>
+    <w:p>
+      <w:pPr>
+        <w:spacing w:line="360" w:lineRule="auto"/>
+        <w:rPr>
+          <w:rFonts w:ascii="Times New Roman" w:eastAsia="KaiTi" w:hAnsi="Times New Roman" w:cs="Times New Roman"/>
+          <w:color w:val="000000" w:themeColor="text1"/>
+          <w:sz w:val="24"/>
+          <w:szCs w:val="24"/>
+        </w:rPr>
+      </w:pPr>
+      <w:r>
+        <w:rPr>
+          <w:rFonts w:ascii="Times New Roman" w:eastAsia="KaiTi" w:hAnsi="Times New Roman" w:cs="Times New Roman"/>
+          <w:color w:val="000000" w:themeColor="text1"/>
+          <w:sz w:val="24"/>
+          <w:szCs w:val="24"/>
+        </w:rPr>
+        <w:t xml:space="preserve">And the total </w:t>
+      </w:r>
+      <w:r>
+        <w:rPr>
+          <w:rFonts w:ascii="Times New Roman" w:eastAsia="KaiTi" w:hAnsi="Times New Roman" w:cs="Times New Roman"/>
+          <w:color w:val="000000" w:themeColor="text1"/>
+          <w:sz w:val="24"/>
+          <w:szCs w:val="24"/>
+        </w:rPr>
+        <w:t>shares outstanding</w:t>
+      </w:r>
+      <w:r>
+        <w:rPr>
+          <w:rFonts w:ascii="Times New Roman" w:eastAsia="KaiTi" w:hAnsi="Times New Roman" w:cs="Times New Roman"/>
+          <w:color w:val="000000" w:themeColor="text1"/>
+          <w:sz w:val="24"/>
+          <w:szCs w:val="24"/>
+        </w:rPr>
+        <w:t xml:space="preserve"> is</w:t>
+      </w:r>
+    </w:p>
+    <w:p>
+      <w:pPr>
+        <w:spacing w:line="360" w:lineRule="auto"/>
+        <w:jc w:val="center"/>
+        <w:rPr>
+          <w:rFonts w:ascii="Times New Roman" w:eastAsia="KaiTi" w:hAnsi="Times New Roman" w:cs="Times New Roman"/>
+          <w:iCs/>
+          <w:color w:val="000000" w:themeColor="text1"/>
+          <w:sz w:val="24"/>
+          <w:szCs w:val="24"/>
+        </w:rPr>
+      </w:pPr>
+      <m:oMath>
+        <m:r>
+          <w:rPr>
+            <w:rFonts w:ascii="Cambria Math" w:eastAsia="KaiTi" w:hAnsi="Cambria Math" w:cs="Times New Roman"/>
+            <w:color w:val="000000" w:themeColor="text1"/>
+            <w:sz w:val="24"/>
+            <w:szCs w:val="24"/>
+          </w:rPr>
+          <m:t>N</m:t>
+        </m:r>
+        <m:r>
+          <w:rPr>
+            <w:rFonts w:ascii="Cambria Math" w:eastAsia="KaiTi" w:hAnsi="Cambria Math" w:cs="Times New Roman"/>
+            <w:color w:val="000000" w:themeColor="text1"/>
+            <w:sz w:val="24"/>
+            <w:szCs w:val="24"/>
+          </w:rPr>
+          <m:t>=</m:t>
+        </m:r>
+        <m:r>
+          <w:rPr>
+            <w:rFonts w:ascii="Cambria Math" w:eastAsia="KaiTi" w:hAnsi="Cambria Math" w:cs="Times New Roman"/>
+            <w:color w:val="000000" w:themeColor="text1"/>
+            <w:sz w:val="24"/>
+            <w:szCs w:val="24"/>
+          </w:rPr>
+          <m:t>10+</m:t>
+        </m:r>
+        <m:r>
+          <w:rPr>
+            <w:rFonts w:ascii="Cambria Math" w:eastAsia="KaiTi" w:hAnsi="Cambria Math" w:cs="Times New Roman"/>
+            <w:color w:val="000000" w:themeColor="text1"/>
+            <w:sz w:val="24"/>
+            <w:szCs w:val="24"/>
+          </w:rPr>
+          <m:t>4</m:t>
+        </m:r>
+        <m:r>
+          <m:rPr>
+            <m:sty m:val="p"/>
+          </m:rPr>
+          <w:rPr>
+            <w:rFonts w:ascii="Cambria Math" w:eastAsia="KaiTi" w:hAnsi="Cambria Math" w:cs="Times New Roman"/>
+            <w:color w:val="000000" w:themeColor="text1"/>
+            <w:sz w:val="24"/>
+            <w:szCs w:val="24"/>
+          </w:rPr>
+          <m:t>×</m:t>
+        </m:r>
+        <m:r>
+          <w:rPr>
+            <w:rFonts w:ascii="Cambria Math" w:eastAsia="KaiTi" w:hAnsi="Cambria Math" w:cs="Times New Roman"/>
+            <w:color w:val="000000" w:themeColor="text1"/>
+            <w:sz w:val="24"/>
+            <w:szCs w:val="24"/>
+          </w:rPr>
+          <m:t>0.9</m:t>
+        </m:r>
+        <m:r>
+          <w:rPr>
+            <w:rFonts w:ascii="Cambria Math" w:eastAsia="KaiTi" w:hAnsi="Cambria Math" w:cs="Times New Roman"/>
+            <w:color w:val="000000" w:themeColor="text1"/>
+            <w:sz w:val="24"/>
+            <w:szCs w:val="24"/>
+          </w:rPr>
+          <m:t>=</m:t>
+        </m:r>
+        <m:r>
+          <w:rPr>
+            <w:rFonts w:ascii="Cambria Math" w:eastAsia="KaiTi" w:hAnsi="Cambria Math" w:cs="Times New Roman"/>
+            <w:color w:val="000000" w:themeColor="text1"/>
+            <w:sz w:val="24"/>
+            <w:szCs w:val="24"/>
+          </w:rPr>
+          <m:t xml:space="preserve">13.6 </m:t>
+        </m:r>
+        <m:r>
+          <m:rPr>
+            <m:sty m:val="p"/>
+          </m:rPr>
+          <w:rPr>
+            <w:rFonts w:ascii="Cambria Math" w:eastAsia="KaiTi" w:hAnsi="Cambria Math" w:cs="Times New Roman"/>
+            <w:color w:val="000000" w:themeColor="text1"/>
+            <w:sz w:val="24"/>
+            <w:szCs w:val="24"/>
+          </w:rPr>
+          <m:t>mln</m:t>
+        </m:r>
+      </m:oMath>
+      <w:r>
+        <w:rPr>
+          <w:rFonts w:ascii="Times New Roman" w:eastAsia="KaiTi" w:hAnsi="Times New Roman" w:cs="Times New Roman"/>
+          <w:iCs/>
+          <w:color w:val="000000" w:themeColor="text1"/>
+          <w:sz w:val="24"/>
+          <w:szCs w:val="24"/>
+        </w:rPr>
+        <w:t>.</w:t>
+      </w:r>
+    </w:p>
+    <w:p>
+      <w:pPr>
+        <w:spacing w:line="360" w:lineRule="auto"/>
+        <w:rPr>
+          <w:rFonts w:ascii="Times New Roman" w:eastAsia="KaiTi" w:hAnsi="Times New Roman" w:cs="Times New Roman"/>
+          <w:color w:val="000000" w:themeColor="text1"/>
+          <w:sz w:val="24"/>
+          <w:szCs w:val="24"/>
+        </w:rPr>
+      </w:pPr>
+      <w:r>
+        <w:rPr>
+          <w:rFonts w:ascii="Times New Roman" w:eastAsia="KaiTi" w:hAnsi="Times New Roman" w:cs="Times New Roman"/>
+          <w:color w:val="000000" w:themeColor="text1"/>
+          <w:sz w:val="24"/>
+          <w:szCs w:val="24"/>
+        </w:rPr>
+        <w:t>Then</w:t>
+      </w:r>
+      <w:r>
+        <w:rPr>
+          <w:rFonts w:ascii="Times New Roman" w:eastAsia="KaiTi" w:hAnsi="Times New Roman" w:cs="Times New Roman"/>
+          <w:color w:val="000000" w:themeColor="text1"/>
+          <w:sz w:val="24"/>
+          <w:szCs w:val="24"/>
+        </w:rPr>
+        <w:t>,</w:t>
+      </w:r>
+      <w:r>
+        <w:rPr>
+          <w:rFonts w:ascii="Times New Roman" w:eastAsia="KaiTi" w:hAnsi="Times New Roman" w:cs="Times New Roman"/>
+          <w:color w:val="000000" w:themeColor="text1"/>
+          <w:sz w:val="24"/>
+          <w:szCs w:val="24"/>
+        </w:rPr>
+        <w:t xml:space="preserve"> the price per share </w:t>
+      </w:r>
+      <w:r>
+        <w:rPr>
+          <w:rFonts w:ascii="Times New Roman" w:eastAsia="KaiTi" w:hAnsi="Times New Roman" w:cs="Times New Roman"/>
+          <w:color w:val="000000" w:themeColor="text1"/>
+          <w:sz w:val="24"/>
+          <w:szCs w:val="24"/>
+        </w:rPr>
+        <w:t>of</w:t>
+      </w:r>
+      <w:r>
+        <w:rPr>
+          <w:rFonts w:ascii="Times New Roman" w:eastAsia="KaiTi" w:hAnsi="Times New Roman" w:cs="Times New Roman"/>
+          <w:color w:val="000000" w:themeColor="text1"/>
+          <w:sz w:val="24"/>
+          <w:szCs w:val="24"/>
+        </w:rPr>
+        <w:t xml:space="preserve"> </w:t>
+      </w:r>
+      <w:r>
+        <w:rPr>
+          <w:rFonts w:ascii="Times New Roman" w:eastAsia="KaiTi" w:hAnsi="Times New Roman" w:cs="Times New Roman"/>
+          <w:color w:val="000000" w:themeColor="text1"/>
+          <w:sz w:val="24"/>
+          <w:szCs w:val="24"/>
+        </w:rPr>
+        <w:t>Rearden Metal</w:t>
+      </w:r>
+      <w:r>
+        <w:rPr>
+          <w:rFonts w:ascii="Times New Roman" w:eastAsia="KaiTi" w:hAnsi="Times New Roman" w:cs="Times New Roman"/>
+          <w:color w:val="000000" w:themeColor="text1"/>
+          <w:sz w:val="24"/>
+          <w:szCs w:val="24"/>
+        </w:rPr>
+        <w:t xml:space="preserve"> </w:t>
+      </w:r>
+      <w:r>
+        <w:rPr>
+          <w:rFonts w:ascii="Times New Roman" w:eastAsia="KaiTi" w:hAnsi="Times New Roman" w:cs="Times New Roman"/>
+          <w:color w:val="000000" w:themeColor="text1"/>
+          <w:sz w:val="24"/>
+          <w:szCs w:val="24"/>
+        </w:rPr>
+        <w:t>after the announcement should be</w:t>
+      </w:r>
+    </w:p>
+    <w:p>
+      <w:pPr>
+        <w:spacing w:line="360" w:lineRule="auto"/>
+        <w:jc w:val="center"/>
+        <w:rPr>
+          <w:rFonts w:ascii="Times New Roman" w:eastAsia="KaiTi" w:hAnsi="Times New Roman" w:cs="Times New Roman"/>
+          <w:color w:val="000000" w:themeColor="text1"/>
+          <w:sz w:val="24"/>
+          <w:szCs w:val="24"/>
+        </w:rPr>
+      </w:pPr>
+      <m:oMath>
+        <m:sSubSup>
+          <m:sSubSupPr>
+            <m:ctrlPr>
+              <w:rPr>
+                <w:rFonts w:ascii="Cambria Math" w:eastAsia="KaiTi" w:hAnsi="Cambria Math" w:cs="Times New Roman"/>
+                <w:i/>
+                <w:color w:val="000000" w:themeColor="text1"/>
+                <w:sz w:val="24"/>
+                <w:szCs w:val="24"/>
+              </w:rPr>
+            </m:ctrlPr>
+          </m:sSubSupPr>
+          <m:e>
+            <m:r>
+              <w:rPr>
+                <w:rFonts w:ascii="Cambria Math" w:eastAsia="KaiTi" w:hAnsi="Cambria Math" w:cs="Times New Roman"/>
+                <w:color w:val="000000" w:themeColor="text1"/>
+                <w:sz w:val="24"/>
+                <w:szCs w:val="24"/>
+              </w:rPr>
+              <m:t>P</m:t>
+            </m:r>
+          </m:e>
+          <m:sub>
+            <m:r>
+              <w:rPr>
+                <w:rFonts w:ascii="Cambria Math" w:eastAsia="KaiTi" w:hAnsi="Cambria Math" w:cs="Times New Roman"/>
+                <w:color w:val="000000" w:themeColor="text1"/>
+                <w:sz w:val="24"/>
+                <w:szCs w:val="24"/>
+              </w:rPr>
+              <m:t>A</m:t>
+            </m:r>
+          </m:sub>
+          <m:sup>
+            <m:r>
+              <w:rPr>
+                <w:rFonts w:ascii="Cambria Math" w:eastAsia="KaiTi" w:hAnsi="Cambria Math" w:cs="Times New Roman"/>
+                <w:color w:val="000000" w:themeColor="text1"/>
+                <w:sz w:val="24"/>
+                <w:szCs w:val="24"/>
+              </w:rPr>
+              <m:t>NEW</m:t>
+            </m:r>
+          </m:sup>
+        </m:sSubSup>
+        <m:r>
+          <w:rPr>
+            <w:rFonts w:ascii="Cambria Math" w:eastAsia="KaiTi" w:hAnsi="Cambria Math" w:cs="Times New Roman"/>
+            <w:color w:val="000000" w:themeColor="text1"/>
+            <w:sz w:val="24"/>
+            <w:szCs w:val="24"/>
+          </w:rPr>
+          <m:t>=</m:t>
+        </m:r>
+        <m:f>
+          <m:fPr>
+            <m:ctrlPr>
+              <w:rPr>
+                <w:rFonts w:ascii="Cambria Math" w:eastAsia="KaiTi" w:hAnsi="Cambria Math" w:cs="Times New Roman"/>
+                <w:i/>
+                <w:color w:val="000000" w:themeColor="text1"/>
+                <w:sz w:val="24"/>
+                <w:szCs w:val="24"/>
+              </w:rPr>
+            </m:ctrlPr>
+          </m:fPr>
+          <m:num>
+            <m:r>
+              <w:rPr>
+                <w:rFonts w:ascii="Cambria Math" w:eastAsia="KaiTi" w:hAnsi="Cambria Math" w:cs="Times New Roman"/>
+                <w:color w:val="000000" w:themeColor="text1"/>
+                <w:sz w:val="24"/>
+                <w:szCs w:val="24"/>
+              </w:rPr>
+              <m:t>V</m:t>
+            </m:r>
+          </m:num>
+          <m:den>
+            <m:r>
+              <w:rPr>
+                <w:rFonts w:ascii="Cambria Math" w:eastAsia="KaiTi" w:hAnsi="Cambria Math" w:cs="Times New Roman"/>
+                <w:color w:val="000000" w:themeColor="text1"/>
+                <w:sz w:val="24"/>
+                <w:szCs w:val="24"/>
+              </w:rPr>
+              <m:t>N</m:t>
+            </m:r>
+          </m:den>
+        </m:f>
+        <m:r>
+          <w:rPr>
+            <w:rFonts w:ascii="Cambria Math" w:eastAsia="KaiTi" w:hAnsi="Cambria Math" w:cs="Times New Roman"/>
+            <w:color w:val="000000" w:themeColor="text1"/>
+            <w:sz w:val="24"/>
+            <w:szCs w:val="24"/>
+          </w:rPr>
+          <m:t>=</m:t>
+        </m:r>
+        <m:f>
+          <m:fPr>
+            <m:ctrlPr>
+              <w:rPr>
+                <w:rFonts w:ascii="Cambria Math" w:eastAsia="KaiTi" w:hAnsi="Cambria Math" w:cs="Times New Roman"/>
+                <w:i/>
+                <w:color w:val="000000" w:themeColor="text1"/>
+                <w:sz w:val="24"/>
+                <w:szCs w:val="24"/>
+              </w:rPr>
+            </m:ctrlPr>
+          </m:fPr>
+          <m:num>
+            <m:r>
+              <w:rPr>
+                <w:rFonts w:ascii="Cambria Math" w:eastAsia="KaiTi" w:hAnsi="Cambria Math" w:cs="Times New Roman"/>
+                <w:color w:val="000000" w:themeColor="text1"/>
+                <w:sz w:val="24"/>
+                <w:szCs w:val="24"/>
+              </w:rPr>
+              <m:t>260</m:t>
+            </m:r>
+          </m:num>
+          <m:den>
+            <m:r>
+              <w:rPr>
+                <w:rFonts w:ascii="Cambria Math" w:eastAsia="KaiTi" w:hAnsi="Cambria Math" w:cs="Times New Roman"/>
+                <w:color w:val="000000" w:themeColor="text1"/>
+                <w:sz w:val="24"/>
+                <w:szCs w:val="24"/>
+              </w:rPr>
+              <m:t>13.6</m:t>
+            </m:r>
+          </m:den>
+        </m:f>
+        <m:r>
+          <w:rPr>
+            <w:rFonts w:ascii="Cambria Math" w:eastAsia="KaiTi" w:hAnsi="Cambria Math" w:cs="Times New Roman"/>
+            <w:color w:val="000000" w:themeColor="text1"/>
+            <w:sz w:val="24"/>
+            <w:szCs w:val="24"/>
+          </w:rPr>
+          <m:t>=19.12$</m:t>
+        </m:r>
+      </m:oMath>
+      <w:r>
+        <w:rPr>
+          <w:rFonts w:ascii="Times New Roman" w:eastAsia="KaiTi" w:hAnsi="Times New Roman" w:cs="Times New Roman"/>
+          <w:color w:val="000000" w:themeColor="text1"/>
+          <w:sz w:val="24"/>
+          <w:szCs w:val="24"/>
+        </w:rPr>
+        <w:t>.</w:t>
+      </w:r>
+    </w:p>
+    <w:p>
+      <w:pPr>
+        <w:spacing w:line="360" w:lineRule="auto"/>
+        <w:rPr>
+          <w:rFonts w:ascii="Times New Roman" w:eastAsia="KaiTi" w:hAnsi="Times New Roman" w:cs="Times New Roman"/>
+          <w:color w:val="000000" w:themeColor="text1"/>
+          <w:sz w:val="24"/>
+          <w:szCs w:val="24"/>
+        </w:rPr>
+      </w:pPr>
+      <w:r>
+        <w:rPr>
+          <w:rFonts w:ascii="Times New Roman" w:eastAsia="KaiTi" w:hAnsi="Times New Roman" w:cs="Times New Roman"/>
+          <w:color w:val="000000" w:themeColor="text1"/>
+          <w:sz w:val="24"/>
+          <w:szCs w:val="24"/>
+        </w:rPr>
+        <w:t xml:space="preserve">And the price per share of </w:t>
+      </w:r>
+      <w:r>
+        <w:rPr>
+          <w:rFonts w:ascii="Times New Roman" w:eastAsia="KaiTi" w:hAnsi="Times New Roman" w:cs="Times New Roman"/>
+          <w:color w:val="000000" w:themeColor="text1"/>
+          <w:sz w:val="24"/>
+          <w:szCs w:val="24"/>
+        </w:rPr>
+        <w:t>Associated Steel</w:t>
+      </w:r>
+      <w:r>
+        <w:rPr>
+          <w:rFonts w:ascii="Times New Roman" w:eastAsia="KaiTi" w:hAnsi="Times New Roman" w:cs="Times New Roman"/>
+          <w:color w:val="000000" w:themeColor="text1"/>
+          <w:sz w:val="24"/>
+          <w:szCs w:val="24"/>
+        </w:rPr>
+        <w:t xml:space="preserve"> sho</w:t>
+      </w:r>
+      <w:r>
+        <w:rPr>
+          <w:rFonts w:ascii="Times New Roman" w:eastAsia="KaiTi" w:hAnsi="Times New Roman" w:cs="Times New Roman"/>
+          <w:color w:val="000000" w:themeColor="text1"/>
+          <w:sz w:val="24"/>
+          <w:szCs w:val="24"/>
+        </w:rPr>
+        <w:t>u</w:t>
+      </w:r>
+      <w:r>
+        <w:rPr>
+          <w:rFonts w:ascii="Times New Roman" w:eastAsia="KaiTi" w:hAnsi="Times New Roman" w:cs="Times New Roman"/>
+          <w:color w:val="000000" w:themeColor="text1"/>
+          <w:sz w:val="24"/>
+          <w:szCs w:val="24"/>
+        </w:rPr>
+        <w:t>ld be</w:t>
+      </w:r>
+    </w:p>
+    <w:p>
+      <w:pPr>
+        <w:spacing w:line="360" w:lineRule="auto"/>
+        <w:jc w:val="center"/>
+        <w:rPr>
+          <w:rFonts w:ascii="Times New Roman" w:eastAsia="KaiTi" w:hAnsi="Times New Roman" w:cs="Times New Roman" w:hint="eastAsia"/>
+          <w:iCs/>
+          <w:color w:val="000000" w:themeColor="text1"/>
+          <w:sz w:val="24"/>
+          <w:szCs w:val="24"/>
+        </w:rPr>
+      </w:pPr>
+      <m:oMath>
+        <m:sSubSup>
+          <m:sSubSupPr>
+            <m:ctrlPr>
+              <w:rPr>
+                <w:rFonts w:ascii="Cambria Math" w:eastAsia="KaiTi" w:hAnsi="Cambria Math" w:cs="Times New Roman"/>
+                <w:i/>
+                <w:color w:val="000000" w:themeColor="text1"/>
+                <w:sz w:val="24"/>
+                <w:szCs w:val="24"/>
+              </w:rPr>
+            </m:ctrlPr>
+          </m:sSubSupPr>
+          <m:e>
+            <m:r>
+              <w:rPr>
+                <w:rFonts w:ascii="Cambria Math" w:eastAsia="KaiTi" w:hAnsi="Cambria Math" w:cs="Times New Roman"/>
+                <w:color w:val="000000" w:themeColor="text1"/>
+                <w:sz w:val="24"/>
+                <w:szCs w:val="24"/>
+              </w:rPr>
+              <m:t>P</m:t>
+            </m:r>
+          </m:e>
+          <m:sub>
+            <m:r>
+              <w:rPr>
+                <w:rFonts w:ascii="Cambria Math" w:eastAsia="KaiTi" w:hAnsi="Cambria Math" w:cs="Times New Roman"/>
+                <w:color w:val="000000" w:themeColor="text1"/>
+                <w:sz w:val="24"/>
+                <w:szCs w:val="24"/>
+              </w:rPr>
+              <m:t>T</m:t>
+            </m:r>
+          </m:sub>
+          <m:sup>
+            <m:r>
+              <w:rPr>
+                <w:rFonts w:ascii="Cambria Math" w:eastAsia="KaiTi" w:hAnsi="Cambria Math" w:cs="Times New Roman"/>
+                <w:color w:val="000000" w:themeColor="text1"/>
+                <w:sz w:val="24"/>
+                <w:szCs w:val="24"/>
+              </w:rPr>
+              <m:t>NEW</m:t>
+            </m:r>
+          </m:sup>
+        </m:sSubSup>
+        <m:r>
+          <w:rPr>
+            <w:rFonts w:ascii="Cambria Math" w:eastAsia="KaiTi" w:hAnsi="Cambria Math" w:cs="Times New Roman"/>
+            <w:color w:val="000000" w:themeColor="text1"/>
+            <w:sz w:val="24"/>
+            <w:szCs w:val="24"/>
+          </w:rPr>
+          <m:t>=</m:t>
+        </m:r>
+        <m:sSubSup>
+          <m:sSubSupPr>
+            <m:ctrlPr>
+              <w:rPr>
+                <w:rFonts w:ascii="Cambria Math" w:eastAsia="KaiTi" w:hAnsi="Cambria Math" w:cs="Times New Roman"/>
+                <w:i/>
+                <w:color w:val="000000" w:themeColor="text1"/>
+                <w:sz w:val="24"/>
+                <w:szCs w:val="24"/>
+              </w:rPr>
+            </m:ctrlPr>
+          </m:sSubSupPr>
+          <m:e>
+            <m:r>
+              <w:rPr>
+                <w:rFonts w:ascii="Cambria Math" w:eastAsia="KaiTi" w:hAnsi="Cambria Math" w:cs="Times New Roman"/>
+                <w:color w:val="000000" w:themeColor="text1"/>
+                <w:sz w:val="24"/>
+                <w:szCs w:val="24"/>
+              </w:rPr>
+              <m:t>P</m:t>
+            </m:r>
+          </m:e>
+          <m:sub>
+            <m:r>
+              <w:rPr>
+                <w:rFonts w:ascii="Cambria Math" w:eastAsia="KaiTi" w:hAnsi="Cambria Math" w:cs="Times New Roman"/>
+                <w:color w:val="000000" w:themeColor="text1"/>
+                <w:sz w:val="24"/>
+                <w:szCs w:val="24"/>
+              </w:rPr>
+              <m:t>A</m:t>
+            </m:r>
+          </m:sub>
+          <m:sup>
+            <m:r>
+              <w:rPr>
+                <w:rFonts w:ascii="Cambria Math" w:eastAsia="KaiTi" w:hAnsi="Cambria Math" w:cs="Times New Roman"/>
+                <w:color w:val="000000" w:themeColor="text1"/>
+                <w:sz w:val="24"/>
+                <w:szCs w:val="24"/>
+              </w:rPr>
+              <m:t>NEW</m:t>
+            </m:r>
+          </m:sup>
+        </m:sSubSup>
+        <m:r>
+          <w:rPr>
+            <w:rFonts w:ascii="Cambria Math" w:eastAsia="KaiTi" w:hAnsi="Cambria Math" w:cs="Times New Roman"/>
+            <w:color w:val="000000" w:themeColor="text1"/>
+            <w:sz w:val="24"/>
+            <w:szCs w:val="24"/>
+          </w:rPr>
+          <m:t>*ER=</m:t>
+        </m:r>
+        <m:r>
+          <w:rPr>
+            <w:rFonts w:ascii="Cambria Math" w:eastAsia="KaiTi" w:hAnsi="Cambria Math" w:cs="Times New Roman"/>
+            <w:color w:val="000000" w:themeColor="text1"/>
+            <w:sz w:val="24"/>
+            <w:szCs w:val="24"/>
+          </w:rPr>
+          <m:t>17.21$</m:t>
+        </m:r>
+      </m:oMath>
+      <w:r>
+        <w:rPr>
+          <w:rFonts w:ascii="Times New Roman" w:eastAsia="KaiTi" w:hAnsi="Times New Roman" w:cs="Times New Roman"/>
+          <w:i/>
+          <w:color w:val="000000" w:themeColor="text1"/>
+          <w:sz w:val="24"/>
+          <w:szCs w:val="24"/>
+        </w:rPr>
+        <w:t>.</w:t>
+      </w:r>
+    </w:p>
+    <w:p>
+      <w:pPr>
+        <w:spacing w:line="360" w:lineRule="auto"/>
+        <w:rPr>
+          <w:rFonts w:ascii="Times New Roman" w:eastAsia="KaiTi" w:hAnsi="Times New Roman" w:cs="Times New Roman"/>
+          <w:color w:val="000000" w:themeColor="text1"/>
+          <w:sz w:val="24"/>
+          <w:szCs w:val="24"/>
+        </w:rPr>
+      </w:pPr>
+      <w:proofErr w:type="gramStart"/>
+      <w:r>
+        <w:rPr>
+          <w:rFonts w:ascii="Times New Roman" w:eastAsia="KaiTi" w:hAnsi="Times New Roman" w:cs="Times New Roman"/>
+          <w:color w:val="000000" w:themeColor="text1"/>
+          <w:sz w:val="24"/>
+          <w:szCs w:val="24"/>
+        </w:rPr>
+        <w:t>So</w:t>
+      </w:r>
+      <w:proofErr w:type="gramEnd"/>
+      <w:r>
+        <w:rPr>
+          <w:rFonts w:ascii="Times New Roman" w:eastAsia="KaiTi" w:hAnsi="Times New Roman" w:cs="Times New Roman"/>
+          <w:color w:val="000000" w:themeColor="text1"/>
+          <w:sz w:val="24"/>
+          <w:szCs w:val="24"/>
+        </w:rPr>
+        <w:t xml:space="preserve"> the </w:t>
+      </w:r>
+      <w:r>
+        <w:rPr>
+          <w:rFonts w:ascii="Times New Roman" w:eastAsia="KaiTi" w:hAnsi="Times New Roman" w:cs="Times New Roman"/>
+          <w:color w:val="000000" w:themeColor="text1"/>
+          <w:sz w:val="24"/>
+          <w:szCs w:val="24"/>
+        </w:rPr>
+        <w:t>actual</w:t>
+      </w:r>
+      <w:r>
+        <w:rPr>
+          <w:rFonts w:ascii="Times New Roman" w:eastAsia="KaiTi" w:hAnsi="Times New Roman" w:cs="Times New Roman"/>
+          <w:color w:val="000000" w:themeColor="text1"/>
+          <w:sz w:val="24"/>
+          <w:szCs w:val="24"/>
+        </w:rPr>
+        <w:t xml:space="preserve"> </w:t>
+      </w:r>
+      <w:r>
+        <w:rPr>
+          <w:rFonts w:ascii="Times New Roman" w:eastAsia="KaiTi" w:hAnsi="Times New Roman" w:cs="Times New Roman"/>
+          <w:color w:val="000000" w:themeColor="text1"/>
+          <w:sz w:val="24"/>
+          <w:szCs w:val="24"/>
+        </w:rPr>
+        <w:t>premium Rearden will pay</w:t>
+      </w:r>
+      <w:r>
+        <w:rPr>
+          <w:rFonts w:ascii="Times New Roman" w:eastAsia="KaiTi" w:hAnsi="Times New Roman" w:cs="Times New Roman"/>
+          <w:color w:val="000000" w:themeColor="text1"/>
+          <w:sz w:val="24"/>
+          <w:szCs w:val="24"/>
+        </w:rPr>
+        <w:t xml:space="preserve"> is </w:t>
+      </w:r>
+      <m:oMath>
+        <m:f>
+          <m:fPr>
+            <m:ctrlPr>
+              <w:rPr>
+                <w:rFonts w:ascii="Cambria Math" w:eastAsia="KaiTi" w:hAnsi="Cambria Math" w:cs="Times New Roman"/>
+                <w:i/>
+                <w:color w:val="000000" w:themeColor="text1"/>
+                <w:sz w:val="24"/>
+                <w:szCs w:val="24"/>
+              </w:rPr>
+            </m:ctrlPr>
+          </m:fPr>
+          <m:num>
+            <m:r>
+              <w:rPr>
+                <w:rFonts w:ascii="Cambria Math" w:eastAsia="KaiTi" w:hAnsi="Cambria Math" w:cs="Times New Roman" w:hint="eastAsia"/>
+                <w:color w:val="000000" w:themeColor="text1"/>
+                <w:sz w:val="24"/>
+                <w:szCs w:val="24"/>
+              </w:rPr>
+              <m:t>1</m:t>
+            </m:r>
+            <m:r>
+              <w:rPr>
+                <w:rFonts w:ascii="Cambria Math" w:eastAsia="KaiTi" w:hAnsi="Cambria Math" w:cs="Times New Roman"/>
+                <w:color w:val="000000" w:themeColor="text1"/>
+                <w:sz w:val="24"/>
+                <w:szCs w:val="24"/>
+              </w:rPr>
+              <m:t>7.21-15</m:t>
+            </m:r>
+          </m:num>
+          <m:den>
+            <m:r>
+              <w:rPr>
+                <w:rFonts w:ascii="Cambria Math" w:eastAsia="KaiTi" w:hAnsi="Cambria Math" w:cs="Times New Roman"/>
+                <w:color w:val="000000" w:themeColor="text1"/>
+                <w:sz w:val="24"/>
+                <w:szCs w:val="24"/>
+              </w:rPr>
+              <m:t>15</m:t>
+            </m:r>
+          </m:den>
+        </m:f>
+        <m:r>
+          <w:rPr>
+            <w:rFonts w:ascii="Cambria Math" w:eastAsia="KaiTi" w:hAnsi="Cambria Math" w:cs="Times New Roman"/>
+            <w:color w:val="000000" w:themeColor="text1"/>
+            <w:sz w:val="24"/>
+            <w:szCs w:val="24"/>
+          </w:rPr>
+          <m:t>=14.73%</m:t>
+        </m:r>
+      </m:oMath>
+      <w:r>
+        <w:rPr>
+          <w:rFonts w:ascii="Times New Roman" w:eastAsia="KaiTi" w:hAnsi="Times New Roman" w:cs="Times New Roman"/>
+          <w:color w:val="000000" w:themeColor="text1"/>
+          <w:sz w:val="24"/>
+          <w:szCs w:val="24"/>
+        </w:rPr>
+        <w:t>.</w:t>
+      </w:r>
+    </w:p>
+    <w:p>
+      <w:pPr>
+        <w:spacing w:line="360" w:lineRule="auto"/>
+        <w:rPr>
+          <w:rFonts w:ascii="Times New Roman" w:eastAsia="KaiTi" w:hAnsi="Times New Roman" w:cs="Times New Roman"/>
+          <w:color w:val="000000" w:themeColor="text1"/>
+          <w:sz w:val="24"/>
+          <w:szCs w:val="24"/>
+        </w:rPr>
+      </w:pPr>
+      <w:bookmarkStart w:id="0" w:name="OLE_LINK1"/>
+      <w:r>
+        <w:rPr>
+          <w:rFonts w:ascii="Times New Roman" w:eastAsia="KaiTi" w:hAnsi="Times New Roman" w:cs="Times New Roman"/>
+          <w:b/>
+          <w:bCs/>
+          <w:i/>
+          <w:iCs/>
+          <w:color w:val="000000" w:themeColor="text1"/>
+          <w:sz w:val="24"/>
+          <w:szCs w:val="24"/>
+        </w:rPr>
+        <w:lastRenderedPageBreak/>
+        <w:t xml:space="preserve">Question </w:t>
+      </w:r>
+      <w:r>
+        <w:rPr>
+          <w:rFonts w:ascii="Times New Roman" w:eastAsia="KaiTi" w:hAnsi="Times New Roman" w:cs="Times New Roman"/>
+          <w:b/>
+          <w:bCs/>
+          <w:i/>
+          <w:iCs/>
+          <w:color w:val="000000" w:themeColor="text1"/>
+          <w:sz w:val="24"/>
+          <w:szCs w:val="24"/>
+        </w:rPr>
+        <w:t>3</w:t>
+      </w:r>
+      <w:r>
+        <w:rPr>
+          <w:rFonts w:ascii="Times New Roman" w:eastAsia="KaiTi" w:hAnsi="Times New Roman" w:cs="Times New Roman"/>
+          <w:b/>
+          <w:bCs/>
+          <w:i/>
+          <w:iCs/>
+          <w:color w:val="000000" w:themeColor="text1"/>
+          <w:sz w:val="24"/>
+          <w:szCs w:val="24"/>
+        </w:rPr>
+        <w:t>.</w:t>
+      </w:r>
+      <w:r>
+        <w:rPr>
+          <w:rFonts w:ascii="Times New Roman" w:eastAsia="KaiTi" w:hAnsi="Times New Roman" w:cs="Times New Roman"/>
+          <w:color w:val="000000" w:themeColor="text1"/>
+          <w:sz w:val="24"/>
+          <w:szCs w:val="24"/>
+        </w:rPr>
+        <w:t xml:space="preserve"> </w:t>
+      </w:r>
+    </w:p>
+    <w:p>
+      <w:pPr>
+        <w:spacing w:line="360" w:lineRule="auto"/>
+        <w:rPr>
+          <w:rFonts w:ascii="Times New Roman" w:eastAsia="KaiTi" w:hAnsi="Times New Roman" w:cs="Times New Roman"/>
+          <w:color w:val="000000" w:themeColor="text1"/>
+          <w:sz w:val="24"/>
+          <w:szCs w:val="24"/>
+        </w:rPr>
+      </w:pPr>
+      <w:r>
+        <w:rPr>
+          <w:rFonts w:ascii="Times New Roman" w:eastAsia="KaiTi" w:hAnsi="Times New Roman" w:cs="Times New Roman"/>
+          <w:b/>
+          <w:bCs/>
+          <w:i/>
+          <w:iCs/>
+          <w:color w:val="000000" w:themeColor="text1"/>
+          <w:sz w:val="24"/>
+          <w:szCs w:val="24"/>
+        </w:rPr>
+        <w:t>Answer:</w:t>
+      </w:r>
+      <w:r>
+        <w:rPr>
+          <w:rFonts w:ascii="Times New Roman" w:eastAsia="KaiTi" w:hAnsi="Times New Roman" w:cs="Times New Roman"/>
+          <w:color w:val="000000" w:themeColor="text1"/>
+          <w:sz w:val="24"/>
+          <w:szCs w:val="24"/>
+        </w:rPr>
+        <w:t xml:space="preserve"> </w:t>
+      </w:r>
+      <w:bookmarkEnd w:id="0"/>
+      <w:r>
+        <w:rPr>
+          <w:rFonts w:ascii="Times New Roman" w:eastAsia="KaiTi" w:hAnsi="Times New Roman" w:cs="Times New Roman"/>
+          <w:color w:val="000000" w:themeColor="text1"/>
+          <w:sz w:val="24"/>
+          <w:szCs w:val="24"/>
+        </w:rPr>
+        <w:t xml:space="preserve">Based on the </w:t>
+      </w:r>
+      <w:r>
+        <w:rPr>
+          <w:rFonts w:ascii="Times New Roman" w:eastAsia="KaiTi" w:hAnsi="Times New Roman" w:cs="Times New Roman"/>
+          <w:color w:val="000000" w:themeColor="text1"/>
+          <w:sz w:val="24"/>
+          <w:szCs w:val="24"/>
+        </w:rPr>
+        <w:t>question title, we can get</w:t>
+      </w:r>
+      <w:r>
+        <w:rPr>
+          <w:rFonts w:ascii="Times New Roman" w:eastAsia="KaiTi" w:hAnsi="Times New Roman" w:cs="Times New Roman"/>
+          <w:color w:val="000000" w:themeColor="text1"/>
+          <w:sz w:val="24"/>
+          <w:szCs w:val="24"/>
+        </w:rPr>
+        <w:t xml:space="preserve">: </w:t>
+      </w:r>
+      <w:r>
+        <w:rPr>
+          <w:rFonts w:ascii="Times New Roman" w:eastAsia="KaiTi" w:hAnsi="Times New Roman" w:cs="Times New Roman"/>
+          <w:color w:val="000000" w:themeColor="text1"/>
+          <w:sz w:val="24"/>
+          <w:szCs w:val="24"/>
+        </w:rPr>
+        <w:t>for the target (</w:t>
+      </w:r>
+      <w:proofErr w:type="spellStart"/>
+      <w:r>
+        <w:rPr>
+          <w:rFonts w:ascii="Times New Roman" w:eastAsia="KaiTi" w:hAnsi="Times New Roman" w:cs="Times New Roman"/>
+          <w:color w:val="000000" w:themeColor="text1"/>
+          <w:sz w:val="24"/>
+          <w:szCs w:val="24"/>
+        </w:rPr>
+        <w:t>Boogle</w:t>
+      </w:r>
+      <w:proofErr w:type="spellEnd"/>
+      <w:r>
+        <w:rPr>
+          <w:rFonts w:ascii="Times New Roman" w:eastAsia="KaiTi" w:hAnsi="Times New Roman" w:cs="Times New Roman"/>
+          <w:color w:val="000000" w:themeColor="text1"/>
+          <w:sz w:val="24"/>
+          <w:szCs w:val="24"/>
+        </w:rPr>
+        <w:t xml:space="preserve"> Inc</w:t>
+      </w:r>
+      <w:r>
+        <w:rPr>
+          <w:rFonts w:ascii="Times New Roman" w:eastAsia="KaiTi" w:hAnsi="Times New Roman" w:cs="Times New Roman"/>
+          <w:color w:val="000000" w:themeColor="text1"/>
+          <w:sz w:val="24"/>
+          <w:szCs w:val="24"/>
+        </w:rPr>
+        <w:t>)</w:t>
+      </w:r>
+    </w:p>
+    <w:p>
+      <w:pPr>
+        <w:spacing w:line="360" w:lineRule="auto"/>
+        <w:jc w:val="center"/>
+        <w:rPr>
+          <w:rFonts w:ascii="Times New Roman" w:eastAsia="KaiTi" w:hAnsi="Times New Roman" w:cs="Times New Roman"/>
+          <w:i/>
+          <w:iCs/>
+          <w:color w:val="000000" w:themeColor="text1"/>
+          <w:sz w:val="24"/>
+          <w:szCs w:val="24"/>
+        </w:rPr>
+      </w:pPr>
+      <m:oMath>
+        <m:sSub>
+          <m:sSubPr>
+            <m:ctrlPr>
+              <w:rPr>
+                <w:rFonts w:ascii="Cambria Math" w:eastAsia="KaiTi" w:hAnsi="Cambria Math" w:cs="Times New Roman"/>
+                <w:i/>
+                <w:color w:val="000000" w:themeColor="text1"/>
+                <w:sz w:val="24"/>
+                <w:szCs w:val="24"/>
+              </w:rPr>
+            </m:ctrlPr>
+          </m:sSubPr>
+          <m:e>
+            <m:r>
+              <w:rPr>
+                <w:rFonts w:ascii="Cambria Math" w:eastAsia="KaiTi" w:hAnsi="Cambria Math" w:cs="Times New Roman"/>
+                <w:color w:val="000000" w:themeColor="text1"/>
+                <w:sz w:val="24"/>
+                <w:szCs w:val="24"/>
+              </w:rPr>
+              <m:t>P</m:t>
+            </m:r>
+          </m:e>
+          <m:sub>
+            <m:r>
+              <w:rPr>
+                <w:rFonts w:ascii="Cambria Math" w:eastAsia="KaiTi" w:hAnsi="Cambria Math" w:cs="Times New Roman"/>
+                <w:color w:val="000000" w:themeColor="text1"/>
+                <w:sz w:val="24"/>
+                <w:szCs w:val="24"/>
+              </w:rPr>
+              <m:t>T</m:t>
+            </m:r>
+          </m:sub>
+        </m:sSub>
+        <m:r>
+          <w:rPr>
+            <w:rFonts w:ascii="Cambria Math" w:eastAsia="KaiTi" w:hAnsi="Cambria Math" w:cs="Times New Roman"/>
+            <w:color w:val="000000" w:themeColor="text1"/>
+            <w:sz w:val="24"/>
+            <w:szCs w:val="24"/>
+          </w:rPr>
+          <m:t>=18$,</m:t>
+        </m:r>
+        <m:r>
+          <w:rPr>
+            <w:rFonts w:ascii="Cambria Math" w:eastAsia="KaiTi" w:hAnsi="Cambria Math" w:cs="Times New Roman"/>
+            <w:color w:val="000000" w:themeColor="text1"/>
+            <w:sz w:val="24"/>
+            <w:szCs w:val="24"/>
+          </w:rPr>
+          <m:t xml:space="preserve">  </m:t>
+        </m:r>
+        <m:r>
+          <w:rPr>
+            <w:rFonts w:ascii="Cambria Math" w:eastAsia="KaiTi" w:hAnsi="Cambria Math" w:cs="Times New Roman"/>
+            <w:color w:val="000000" w:themeColor="text1"/>
+            <w:sz w:val="24"/>
+            <w:szCs w:val="24"/>
+          </w:rPr>
+          <m:t xml:space="preserve">3 </m:t>
+        </m:r>
+        <m:r>
+          <m:rPr>
+            <m:sty m:val="p"/>
+          </m:rPr>
+          <w:rPr>
+            <w:rFonts w:ascii="Cambria Math" w:eastAsia="KaiTi" w:hAnsi="Cambria Math" w:cs="Times New Roman"/>
+            <w:color w:val="000000" w:themeColor="text1"/>
+            <w:sz w:val="24"/>
+            <w:szCs w:val="24"/>
+          </w:rPr>
+          <m:t>mln shares</m:t>
+        </m:r>
+      </m:oMath>
+      <w:r>
+        <w:rPr>
+          <w:rFonts w:ascii="Times New Roman" w:eastAsia="KaiTi" w:hAnsi="Times New Roman" w:cs="Times New Roman"/>
+          <w:color w:val="000000" w:themeColor="text1"/>
+          <w:sz w:val="24"/>
+          <w:szCs w:val="24"/>
+        </w:rPr>
+        <w:t>.</w:t>
+      </w:r>
+    </w:p>
+    <w:p>
+      <w:pPr>
+        <w:spacing w:line="360" w:lineRule="auto"/>
+        <w:rPr>
+          <w:rFonts w:ascii="Times New Roman" w:eastAsia="KaiTi" w:hAnsi="Times New Roman" w:cs="Times New Roman"/>
+          <w:color w:val="000000" w:themeColor="text1"/>
+          <w:sz w:val="24"/>
+          <w:szCs w:val="24"/>
+        </w:rPr>
+      </w:pPr>
+      <w:r>
+        <w:rPr>
+          <w:rFonts w:ascii="Times New Roman" w:eastAsia="KaiTi" w:hAnsi="Times New Roman" w:cs="Times New Roman"/>
+          <w:color w:val="000000" w:themeColor="text1"/>
+          <w:sz w:val="24"/>
+          <w:szCs w:val="24"/>
+        </w:rPr>
+        <w:t>T</w:t>
+      </w:r>
+      <w:r>
+        <w:rPr>
+          <w:rFonts w:ascii="Times New Roman" w:eastAsia="KaiTi" w:hAnsi="Times New Roman" w:cs="Times New Roman"/>
+          <w:color w:val="000000" w:themeColor="text1"/>
+          <w:sz w:val="24"/>
+          <w:szCs w:val="24"/>
+        </w:rPr>
+        <w:t xml:space="preserve">he </w:t>
+      </w:r>
+      <w:r>
+        <w:rPr>
+          <w:rFonts w:ascii="Times New Roman" w:eastAsia="KaiTi" w:hAnsi="Times New Roman" w:cs="Times New Roman"/>
+          <w:color w:val="000000" w:themeColor="text1"/>
+          <w:sz w:val="24"/>
+          <w:szCs w:val="24"/>
+        </w:rPr>
+        <w:t xml:space="preserve">total value of the target </w:t>
+      </w:r>
+      <w:r>
+        <w:rPr>
+          <w:rFonts w:ascii="Times New Roman" w:eastAsia="KaiTi" w:hAnsi="Times New Roman" w:cs="Times New Roman"/>
+          <w:color w:val="000000" w:themeColor="text1"/>
+          <w:sz w:val="24"/>
+          <w:szCs w:val="24"/>
+        </w:rPr>
+        <w:t xml:space="preserve">before </w:t>
+      </w:r>
+      <w:r>
+        <w:rPr>
+          <w:rFonts w:ascii="Times New Roman" w:eastAsia="KaiTi" w:hAnsi="Times New Roman" w:cs="Times New Roman"/>
+          <w:color w:val="000000" w:themeColor="text1"/>
+          <w:sz w:val="24"/>
+          <w:szCs w:val="24"/>
+        </w:rPr>
+        <w:t xml:space="preserve">the </w:t>
+      </w:r>
+      <w:r>
+        <w:rPr>
+          <w:rFonts w:ascii="Times New Roman" w:eastAsia="KaiTi" w:hAnsi="Times New Roman" w:cs="Times New Roman"/>
+          <w:color w:val="000000" w:themeColor="text1"/>
+          <w:sz w:val="24"/>
+          <w:szCs w:val="24"/>
+        </w:rPr>
+        <w:t xml:space="preserve">merger </w:t>
+      </w:r>
+      <w:r>
+        <w:rPr>
+          <w:rFonts w:ascii="Times New Roman" w:eastAsia="KaiTi" w:hAnsi="Times New Roman" w:cs="Times New Roman"/>
+          <w:color w:val="000000" w:themeColor="text1"/>
+          <w:sz w:val="24"/>
+          <w:szCs w:val="24"/>
+        </w:rPr>
+        <w:t>is</w:t>
+      </w:r>
+    </w:p>
+    <w:p>
+      <w:pPr>
+        <w:spacing w:line="360" w:lineRule="auto"/>
+        <w:jc w:val="center"/>
+        <w:rPr>
+          <w:rFonts w:ascii="Times New Roman" w:eastAsia="KaiTi" w:hAnsi="Times New Roman" w:cs="Times New Roman"/>
+          <w:color w:val="000000" w:themeColor="text1"/>
+          <w:sz w:val="24"/>
+          <w:szCs w:val="24"/>
+        </w:rPr>
+      </w:pPr>
+      <m:oMath>
+        <m:sSubSup>
+          <m:sSubSupPr>
+            <m:ctrlPr>
+              <w:rPr>
+                <w:rFonts w:ascii="Cambria Math" w:eastAsia="KaiTi" w:hAnsi="Cambria Math" w:cs="Times New Roman"/>
+                <w:i/>
+                <w:color w:val="000000" w:themeColor="text1"/>
+                <w:sz w:val="24"/>
+                <w:szCs w:val="24"/>
+              </w:rPr>
+            </m:ctrlPr>
+          </m:sSubSupPr>
+          <m:e>
+            <m:r>
+              <w:rPr>
+                <w:rFonts w:ascii="Cambria Math" w:eastAsia="KaiTi" w:hAnsi="Cambria Math" w:cs="Times New Roman"/>
+                <w:color w:val="000000" w:themeColor="text1"/>
+                <w:sz w:val="24"/>
+                <w:szCs w:val="24"/>
+              </w:rPr>
+              <m:t>V</m:t>
+            </m:r>
+          </m:e>
+          <m:sub>
+            <m:r>
+              <w:rPr>
+                <w:rFonts w:ascii="Cambria Math" w:eastAsia="KaiTi" w:hAnsi="Cambria Math" w:cs="Times New Roman"/>
+                <w:color w:val="000000" w:themeColor="text1"/>
+                <w:sz w:val="24"/>
+                <w:szCs w:val="24"/>
+              </w:rPr>
+              <m:t>T</m:t>
+            </m:r>
+          </m:sub>
+          <m:sup>
+            <m:r>
+              <w:rPr>
+                <w:rFonts w:ascii="Cambria Math" w:eastAsia="KaiTi" w:hAnsi="Cambria Math" w:cs="Times New Roman"/>
+                <w:color w:val="000000" w:themeColor="text1"/>
+                <w:sz w:val="24"/>
+                <w:szCs w:val="24"/>
+              </w:rPr>
+              <m:t>OLD</m:t>
+            </m:r>
+          </m:sup>
+        </m:sSubSup>
+        <m:r>
+          <w:rPr>
+            <w:rFonts w:ascii="Cambria Math" w:eastAsia="KaiTi" w:hAnsi="Cambria Math" w:cs="Times New Roman"/>
+            <w:color w:val="000000" w:themeColor="text1"/>
+            <w:sz w:val="24"/>
+            <w:szCs w:val="24"/>
+          </w:rPr>
+          <m:t>=18</m:t>
+        </m:r>
+        <m:r>
+          <m:rPr>
+            <m:sty m:val="p"/>
+          </m:rPr>
+          <w:rPr>
+            <w:rFonts w:ascii="Cambria Math" w:eastAsia="KaiTi" w:hAnsi="Cambria Math" w:cs="Times New Roman"/>
+            <w:color w:val="000000" w:themeColor="text1"/>
+            <w:sz w:val="24"/>
+            <w:szCs w:val="24"/>
+          </w:rPr>
+          <m:t>×</m:t>
+        </m:r>
+        <m:r>
+          <w:rPr>
+            <w:rFonts w:ascii="Cambria Math" w:eastAsia="KaiTi" w:hAnsi="Cambria Math" w:cs="Times New Roman"/>
+            <w:color w:val="000000" w:themeColor="text1"/>
+            <w:sz w:val="24"/>
+            <w:szCs w:val="24"/>
+          </w:rPr>
+          <m:t>3=</m:t>
+        </m:r>
+        <m:r>
+          <w:rPr>
+            <w:rFonts w:ascii="Cambria Math" w:eastAsia="KaiTi" w:hAnsi="Cambria Math" w:cs="Times New Roman"/>
+            <w:color w:val="000000" w:themeColor="text1"/>
+            <w:sz w:val="24"/>
+            <w:szCs w:val="24"/>
+          </w:rPr>
+          <m:t>54 mln$</m:t>
+        </m:r>
+      </m:oMath>
+      <w:r>
+        <w:rPr>
+          <w:rFonts w:ascii="Times New Roman" w:eastAsia="KaiTi" w:hAnsi="Times New Roman" w:cs="Times New Roman"/>
+          <w:color w:val="000000" w:themeColor="text1"/>
+          <w:sz w:val="24"/>
+          <w:szCs w:val="24"/>
+        </w:rPr>
+        <w:t>.</w:t>
+      </w:r>
+    </w:p>
+    <w:p>
+      <w:pPr>
+        <w:spacing w:line="360" w:lineRule="auto"/>
+        <w:rPr>
+          <w:rFonts w:ascii="Times New Roman" w:eastAsia="KaiTi" w:hAnsi="Times New Roman" w:cs="Times New Roman"/>
+          <w:color w:val="000000" w:themeColor="text1"/>
+          <w:sz w:val="24"/>
+          <w:szCs w:val="24"/>
+        </w:rPr>
+      </w:pPr>
+      <w:r>
+        <w:rPr>
+          <w:rFonts w:ascii="Times New Roman" w:eastAsia="KaiTi" w:hAnsi="Times New Roman" w:cs="Times New Roman" w:hint="eastAsia"/>
+          <w:color w:val="000000" w:themeColor="text1"/>
+          <w:sz w:val="24"/>
+          <w:szCs w:val="24"/>
+        </w:rPr>
+        <w:t>a</w:t>
+      </w:r>
+      <w:r>
+        <w:rPr>
+          <w:rFonts w:ascii="Times New Roman" w:eastAsia="KaiTi" w:hAnsi="Times New Roman" w:cs="Times New Roman"/>
+          <w:color w:val="000000" w:themeColor="text1"/>
+          <w:sz w:val="24"/>
+          <w:szCs w:val="24"/>
+        </w:rPr>
+        <w:t>)</w:t>
+      </w:r>
+      <w:r>
+        <w:rPr>
+          <w:rFonts w:ascii="Times New Roman" w:eastAsia="KaiTi" w:hAnsi="Times New Roman" w:cs="Times New Roman"/>
+          <w:color w:val="000000" w:themeColor="text1"/>
+          <w:sz w:val="24"/>
+          <w:szCs w:val="24"/>
+        </w:rPr>
+        <w:t xml:space="preserve"> </w:t>
+      </w:r>
+      <w:r>
+        <w:rPr>
+          <w:rFonts w:ascii="Times New Roman" w:eastAsia="KaiTi" w:hAnsi="Times New Roman" w:cs="Times New Roman"/>
+          <w:color w:val="000000" w:themeColor="text1"/>
+          <w:sz w:val="24"/>
+          <w:szCs w:val="24"/>
+        </w:rPr>
+        <w:t xml:space="preserve">After </w:t>
+      </w:r>
+      <w:r>
+        <w:rPr>
+          <w:rFonts w:ascii="Times New Roman" w:eastAsia="KaiTi" w:hAnsi="Times New Roman" w:cs="Times New Roman"/>
+          <w:color w:val="000000" w:themeColor="text1"/>
+          <w:sz w:val="24"/>
+          <w:szCs w:val="24"/>
+        </w:rPr>
+        <w:t xml:space="preserve">the </w:t>
+      </w:r>
+      <w:r>
+        <w:rPr>
+          <w:rFonts w:ascii="Times New Roman" w:eastAsia="KaiTi" w:hAnsi="Times New Roman" w:cs="Times New Roman"/>
+          <w:color w:val="000000" w:themeColor="text1"/>
+          <w:sz w:val="24"/>
+          <w:szCs w:val="24"/>
+        </w:rPr>
+        <w:t xml:space="preserve">50% control </w:t>
+      </w:r>
+      <w:r>
+        <w:rPr>
+          <w:rFonts w:ascii="Times New Roman" w:eastAsia="KaiTi" w:hAnsi="Times New Roman" w:cs="Times New Roman"/>
+          <w:color w:val="000000" w:themeColor="text1"/>
+          <w:sz w:val="24"/>
+          <w:szCs w:val="24"/>
+        </w:rPr>
+        <w:t>leverage</w:t>
+      </w:r>
+      <w:r>
+        <w:rPr>
+          <w:rFonts w:ascii="Times New Roman" w:eastAsia="KaiTi" w:hAnsi="Times New Roman" w:cs="Times New Roman"/>
+          <w:color w:val="000000" w:themeColor="text1"/>
+          <w:sz w:val="24"/>
+          <w:szCs w:val="24"/>
+        </w:rPr>
+        <w:t>d</w:t>
+      </w:r>
+      <w:r>
+        <w:rPr>
+          <w:rFonts w:ascii="Times New Roman" w:eastAsia="KaiTi" w:hAnsi="Times New Roman" w:cs="Times New Roman"/>
+          <w:color w:val="000000" w:themeColor="text1"/>
+          <w:sz w:val="24"/>
+          <w:szCs w:val="24"/>
+        </w:rPr>
+        <w:t xml:space="preserve"> buyout</w:t>
+      </w:r>
+    </w:p>
+    <w:p>
+      <w:pPr>
+        <w:spacing w:line="360" w:lineRule="auto"/>
+        <w:jc w:val="center"/>
+        <w:rPr>
+          <w:rFonts w:ascii="Times New Roman" w:eastAsia="KaiTi" w:hAnsi="Times New Roman" w:cs="Times New Roman"/>
+          <w:color w:val="000000" w:themeColor="text1"/>
+          <w:sz w:val="24"/>
+          <w:szCs w:val="24"/>
+        </w:rPr>
+      </w:pPr>
+      <m:oMath>
+        <m:sSubSup>
+          <m:sSubSupPr>
+            <m:ctrlPr>
+              <w:rPr>
+                <w:rFonts w:ascii="Cambria Math" w:eastAsia="KaiTi" w:hAnsi="Cambria Math" w:cs="Times New Roman"/>
+                <w:i/>
+                <w:color w:val="000000" w:themeColor="text1"/>
+                <w:sz w:val="24"/>
+                <w:szCs w:val="24"/>
+              </w:rPr>
+            </m:ctrlPr>
+          </m:sSubSupPr>
+          <m:e>
+            <m:r>
+              <w:rPr>
+                <w:rFonts w:ascii="Cambria Math" w:eastAsia="KaiTi" w:hAnsi="Cambria Math" w:cs="Times New Roman"/>
+                <w:color w:val="000000" w:themeColor="text1"/>
+                <w:sz w:val="24"/>
+                <w:szCs w:val="24"/>
+              </w:rPr>
+              <m:t>V</m:t>
+            </m:r>
+          </m:e>
+          <m:sub>
+            <m:r>
+              <w:rPr>
+                <w:rFonts w:ascii="Cambria Math" w:eastAsia="KaiTi" w:hAnsi="Cambria Math" w:cs="Times New Roman"/>
+                <w:color w:val="000000" w:themeColor="text1"/>
+                <w:sz w:val="24"/>
+                <w:szCs w:val="24"/>
+              </w:rPr>
+              <m:t>T</m:t>
+            </m:r>
+          </m:sub>
+          <m:sup>
+            <m:r>
+              <w:rPr>
+                <w:rFonts w:ascii="Cambria Math" w:eastAsia="KaiTi" w:hAnsi="Cambria Math" w:cs="Times New Roman"/>
+                <w:color w:val="000000" w:themeColor="text1"/>
+                <w:sz w:val="24"/>
+                <w:szCs w:val="24"/>
+              </w:rPr>
+              <m:t>NEW</m:t>
+            </m:r>
+          </m:sup>
+        </m:sSubSup>
+        <m:r>
+          <w:rPr>
+            <w:rFonts w:ascii="Cambria Math" w:eastAsia="KaiTi" w:hAnsi="Cambria Math" w:cs="Times New Roman"/>
+            <w:color w:val="000000" w:themeColor="text1"/>
+            <w:sz w:val="24"/>
+            <w:szCs w:val="24"/>
+          </w:rPr>
+          <m:t>=</m:t>
+        </m:r>
+        <m:sSubSup>
+          <m:sSubSupPr>
+            <m:ctrlPr>
+              <w:rPr>
+                <w:rFonts w:ascii="Cambria Math" w:eastAsia="KaiTi" w:hAnsi="Cambria Math" w:cs="Times New Roman"/>
+                <w:i/>
+                <w:color w:val="000000" w:themeColor="text1"/>
+                <w:sz w:val="24"/>
+                <w:szCs w:val="24"/>
+              </w:rPr>
+            </m:ctrlPr>
+          </m:sSubSupPr>
+          <m:e>
+            <m:r>
+              <w:rPr>
+                <w:rFonts w:ascii="Cambria Math" w:eastAsia="KaiTi" w:hAnsi="Cambria Math" w:cs="Times New Roman"/>
+                <w:color w:val="000000" w:themeColor="text1"/>
+                <w:sz w:val="24"/>
+                <w:szCs w:val="24"/>
+              </w:rPr>
+              <m:t>V</m:t>
+            </m:r>
+          </m:e>
+          <m:sub>
+            <m:r>
+              <w:rPr>
+                <w:rFonts w:ascii="Cambria Math" w:eastAsia="KaiTi" w:hAnsi="Cambria Math" w:cs="Times New Roman"/>
+                <w:color w:val="000000" w:themeColor="text1"/>
+                <w:sz w:val="24"/>
+                <w:szCs w:val="24"/>
+              </w:rPr>
+              <m:t>T</m:t>
+            </m:r>
+          </m:sub>
+          <m:sup>
+            <m:r>
+              <w:rPr>
+                <w:rFonts w:ascii="Cambria Math" w:eastAsia="KaiTi" w:hAnsi="Cambria Math" w:cs="Times New Roman"/>
+                <w:color w:val="000000" w:themeColor="text1"/>
+                <w:sz w:val="24"/>
+                <w:szCs w:val="24"/>
+              </w:rPr>
+              <m:t>OLD</m:t>
+            </m:r>
+          </m:sup>
+        </m:sSubSup>
+        <m:r>
+          <w:rPr>
+            <w:rFonts w:ascii="Cambria Math" w:eastAsia="KaiTi" w:hAnsi="Cambria Math" w:cs="Times New Roman"/>
+            <w:color w:val="000000" w:themeColor="text1"/>
+            <w:sz w:val="24"/>
+            <w:szCs w:val="24"/>
+          </w:rPr>
+          <m:t>×(1+50%)</m:t>
+        </m:r>
+        <m:r>
+          <w:rPr>
+            <w:rFonts w:ascii="Cambria Math" w:eastAsia="KaiTi" w:hAnsi="Cambria Math" w:cs="Times New Roman"/>
+            <w:color w:val="000000" w:themeColor="text1"/>
+            <w:sz w:val="24"/>
+            <w:szCs w:val="24"/>
+          </w:rPr>
+          <m:t>=</m:t>
+        </m:r>
+        <m:r>
+          <w:rPr>
+            <w:rFonts w:ascii="Cambria Math" w:eastAsia="KaiTi" w:hAnsi="Cambria Math" w:cs="Times New Roman"/>
+            <w:color w:val="000000" w:themeColor="text1"/>
+            <w:sz w:val="24"/>
+            <w:szCs w:val="24"/>
+          </w:rPr>
+          <m:t>81</m:t>
+        </m:r>
+        <m:r>
+          <w:rPr>
+            <w:rFonts w:ascii="Cambria Math" w:eastAsia="KaiTi" w:hAnsi="Cambria Math" w:cs="Times New Roman"/>
+            <w:color w:val="000000" w:themeColor="text1"/>
+            <w:sz w:val="24"/>
+            <w:szCs w:val="24"/>
+          </w:rPr>
+          <m:t xml:space="preserve"> mln$</m:t>
+        </m:r>
+      </m:oMath>
+      <w:r>
+        <w:rPr>
+          <w:rFonts w:ascii="Times New Roman" w:eastAsia="KaiTi" w:hAnsi="Times New Roman" w:cs="Times New Roman"/>
+          <w:color w:val="000000" w:themeColor="text1"/>
+          <w:sz w:val="24"/>
+          <w:szCs w:val="24"/>
+        </w:rPr>
+        <w:t>.</w:t>
+      </w:r>
+    </w:p>
+    <w:p>
+      <w:pPr>
+        <w:spacing w:line="360" w:lineRule="auto"/>
+        <w:rPr>
+          <w:rFonts w:ascii="Times New Roman" w:eastAsia="KaiTi" w:hAnsi="Times New Roman" w:cs="Times New Roman"/>
+          <w:color w:val="000000" w:themeColor="text1"/>
+          <w:sz w:val="24"/>
+          <w:szCs w:val="24"/>
+        </w:rPr>
+      </w:pPr>
+      <w:r>
+        <w:rPr>
+          <w:rFonts w:ascii="Times New Roman" w:eastAsia="KaiTi" w:hAnsi="Times New Roman" w:cs="Times New Roman"/>
+          <w:color w:val="000000" w:themeColor="text1"/>
+          <w:sz w:val="24"/>
+          <w:szCs w:val="24"/>
+        </w:rPr>
+        <w:t xml:space="preserve">The cost </w:t>
+      </w:r>
+      <w:r>
+        <w:rPr>
+          <w:rFonts w:ascii="Times New Roman" w:eastAsia="KaiTi" w:hAnsi="Times New Roman" w:cs="Times New Roman"/>
+          <w:color w:val="000000" w:themeColor="text1"/>
+          <w:sz w:val="24"/>
+          <w:szCs w:val="24"/>
+        </w:rPr>
+        <w:t>of this operation is</w:t>
+      </w:r>
+    </w:p>
+    <w:p>
+      <w:pPr>
+        <w:spacing w:line="360" w:lineRule="auto"/>
+        <w:jc w:val="center"/>
+        <w:rPr>
+          <w:rFonts w:ascii="Times New Roman" w:eastAsia="KaiTi" w:hAnsi="Times New Roman" w:cs="Times New Roman"/>
+          <w:color w:val="000000" w:themeColor="text1"/>
+          <w:sz w:val="24"/>
+          <w:szCs w:val="24"/>
+        </w:rPr>
+      </w:pPr>
+      <m:oMath>
+        <m:sSub>
+          <m:sSubPr>
+            <m:ctrlPr>
+              <w:rPr>
+                <w:rFonts w:ascii="Cambria Math" w:eastAsia="KaiTi" w:hAnsi="Cambria Math" w:cs="Times New Roman"/>
+                <w:i/>
+                <w:color w:val="000000" w:themeColor="text1"/>
+                <w:sz w:val="24"/>
+                <w:szCs w:val="24"/>
+              </w:rPr>
+            </m:ctrlPr>
+          </m:sSubPr>
+          <m:e>
+            <m:r>
+              <w:rPr>
+                <w:rFonts w:ascii="Cambria Math" w:eastAsia="KaiTi" w:hAnsi="Cambria Math" w:cs="Times New Roman" w:hint="eastAsia"/>
+                <w:color w:val="000000" w:themeColor="text1"/>
+                <w:sz w:val="24"/>
+                <w:szCs w:val="24"/>
+              </w:rPr>
+              <m:t>C</m:t>
+            </m:r>
+          </m:e>
+          <m:sub>
+            <m:r>
+              <w:rPr>
+                <w:rFonts w:ascii="Cambria Math" w:eastAsia="KaiTi" w:hAnsi="Cambria Math" w:cs="Times New Roman"/>
+                <w:color w:val="000000" w:themeColor="text1"/>
+                <w:sz w:val="24"/>
+                <w:szCs w:val="24"/>
+              </w:rPr>
+              <m:t>50</m:t>
+            </m:r>
+          </m:sub>
+        </m:sSub>
+        <m:r>
+          <w:rPr>
+            <w:rFonts w:ascii="Cambria Math" w:eastAsia="KaiTi" w:hAnsi="Cambria Math" w:cs="Times New Roman"/>
+            <w:color w:val="000000" w:themeColor="text1"/>
+            <w:sz w:val="24"/>
+            <w:szCs w:val="24"/>
+          </w:rPr>
+          <m:t>=</m:t>
+        </m:r>
+        <m:r>
+          <w:rPr>
+            <w:rFonts w:ascii="Cambria Math" w:eastAsia="KaiTi" w:hAnsi="Cambria Math" w:cs="Times New Roman"/>
+            <w:color w:val="000000" w:themeColor="text1"/>
+            <w:sz w:val="24"/>
+            <w:szCs w:val="24"/>
+          </w:rPr>
+          <m:t>25</m:t>
+        </m:r>
+        <m:r>
+          <w:rPr>
+            <w:rFonts w:ascii="Cambria Math" w:eastAsia="KaiTi" w:hAnsi="Cambria Math" w:cs="Times New Roman"/>
+            <w:color w:val="000000" w:themeColor="text1"/>
+            <w:sz w:val="24"/>
+            <w:szCs w:val="24"/>
+          </w:rPr>
+          <m:t>×</m:t>
+        </m:r>
+        <m:r>
+          <w:rPr>
+            <w:rFonts w:ascii="Cambria Math" w:eastAsia="KaiTi" w:hAnsi="Cambria Math" w:cs="Times New Roman"/>
+            <w:color w:val="000000" w:themeColor="text1"/>
+            <w:sz w:val="24"/>
+            <w:szCs w:val="24"/>
+          </w:rPr>
+          <m:t>3</m:t>
+        </m:r>
+        <m:r>
+          <w:rPr>
+            <w:rFonts w:ascii="Cambria Math" w:eastAsia="KaiTi" w:hAnsi="Cambria Math" w:cs="Times New Roman"/>
+            <w:color w:val="000000" w:themeColor="text1"/>
+            <w:sz w:val="24"/>
+            <w:szCs w:val="24"/>
+          </w:rPr>
+          <m:t>×</m:t>
+        </m:r>
+        <m:r>
+          <w:rPr>
+            <w:rFonts w:ascii="Cambria Math" w:eastAsia="KaiTi" w:hAnsi="Cambria Math" w:cs="Times New Roman"/>
+            <w:color w:val="000000" w:themeColor="text1"/>
+            <w:sz w:val="24"/>
+            <w:szCs w:val="24"/>
+          </w:rPr>
+          <m:t>50%=</m:t>
+        </m:r>
+        <m:r>
+          <w:rPr>
+            <w:rFonts w:ascii="Cambria Math" w:eastAsia="KaiTi" w:hAnsi="Cambria Math" w:cs="Times New Roman"/>
+            <w:color w:val="000000" w:themeColor="text1"/>
+            <w:sz w:val="24"/>
+            <w:szCs w:val="24"/>
+          </w:rPr>
+          <m:t>37.5</m:t>
+        </m:r>
+        <m:r>
+          <w:rPr>
+            <w:rFonts w:ascii="Cambria Math" w:eastAsia="KaiTi" w:hAnsi="Cambria Math" w:cs="Times New Roman"/>
+            <w:color w:val="000000" w:themeColor="text1"/>
+            <w:sz w:val="24"/>
+            <w:szCs w:val="24"/>
+          </w:rPr>
+          <m:t xml:space="preserve"> mln</m:t>
+        </m:r>
+        <m:r>
+          <w:rPr>
+            <w:rFonts w:ascii="Cambria Math" w:eastAsia="KaiTi" w:hAnsi="Cambria Math" w:cs="Times New Roman"/>
+            <w:color w:val="000000" w:themeColor="text1"/>
+            <w:sz w:val="24"/>
+            <w:szCs w:val="24"/>
+          </w:rPr>
+          <m:t>$</m:t>
+        </m:r>
+      </m:oMath>
+      <w:r>
+        <w:rPr>
+          <w:rFonts w:ascii="Times New Roman" w:eastAsia="KaiTi" w:hAnsi="Times New Roman" w:cs="Times New Roman"/>
+          <w:color w:val="000000" w:themeColor="text1"/>
+          <w:sz w:val="24"/>
+          <w:szCs w:val="24"/>
+        </w:rPr>
+        <w:t>.</w:t>
+      </w:r>
+    </w:p>
+    <w:p>
+      <w:pPr>
+        <w:spacing w:line="360" w:lineRule="auto"/>
+        <w:rPr>
+          <w:rFonts w:ascii="Times New Roman" w:eastAsia="KaiTi" w:hAnsi="Times New Roman" w:cs="Times New Roman"/>
+          <w:color w:val="000000" w:themeColor="text1"/>
+          <w:sz w:val="24"/>
+          <w:szCs w:val="24"/>
+        </w:rPr>
+      </w:pPr>
+      <w:r>
+        <w:rPr>
+          <w:rFonts w:ascii="Times New Roman" w:eastAsia="KaiTi" w:hAnsi="Times New Roman" w:cs="Times New Roman"/>
+          <w:color w:val="000000" w:themeColor="text1"/>
+          <w:sz w:val="24"/>
+          <w:szCs w:val="24"/>
+        </w:rPr>
+        <w:t>The cost is debt, so the total equity is</w:t>
+      </w:r>
+    </w:p>
+    <w:p>
+      <w:pPr>
+        <w:spacing w:line="360" w:lineRule="auto"/>
+        <w:jc w:val="center"/>
+        <w:rPr>
+          <w:rFonts w:ascii="Times New Roman" w:eastAsia="KaiTi" w:hAnsi="Times New Roman" w:cs="Times New Roman"/>
+          <w:color w:val="000000" w:themeColor="text1"/>
+          <w:sz w:val="24"/>
+          <w:szCs w:val="24"/>
+        </w:rPr>
+      </w:pPr>
+      <m:oMath>
+        <m:r>
+          <w:rPr>
+            <w:rFonts w:ascii="Cambria Math" w:eastAsia="KaiTi" w:hAnsi="Cambria Math" w:cs="Times New Roman"/>
+            <w:color w:val="000000" w:themeColor="text1"/>
+            <w:sz w:val="24"/>
+            <w:szCs w:val="24"/>
+          </w:rPr>
+          <m:t>E</m:t>
+        </m:r>
+        <m:r>
+          <w:rPr>
+            <w:rFonts w:ascii="Cambria Math" w:eastAsia="KaiTi" w:hAnsi="Cambria Math" w:cs="Times New Roman"/>
+            <w:color w:val="000000" w:themeColor="text1"/>
+            <w:sz w:val="24"/>
+            <w:szCs w:val="24"/>
+          </w:rPr>
+          <m:t>=</m:t>
+        </m:r>
+        <m:r>
+          <w:rPr>
+            <w:rFonts w:ascii="Cambria Math" w:eastAsia="KaiTi" w:hAnsi="Cambria Math" w:cs="Times New Roman"/>
+            <w:color w:val="000000" w:themeColor="text1"/>
+            <w:sz w:val="24"/>
+            <w:szCs w:val="24"/>
+          </w:rPr>
+          <m:t>81-</m:t>
+        </m:r>
+        <m:r>
+          <w:rPr>
+            <w:rFonts w:ascii="Cambria Math" w:eastAsia="KaiTi" w:hAnsi="Cambria Math" w:cs="Times New Roman"/>
+            <w:color w:val="000000" w:themeColor="text1"/>
+            <w:sz w:val="24"/>
+            <w:szCs w:val="24"/>
+          </w:rPr>
+          <m:t>37.5</m:t>
+        </m:r>
+        <m:r>
+          <w:rPr>
+            <w:rFonts w:ascii="Cambria Math" w:eastAsia="KaiTi" w:hAnsi="Cambria Math" w:cs="Times New Roman"/>
+            <w:color w:val="000000" w:themeColor="text1"/>
+            <w:sz w:val="24"/>
+            <w:szCs w:val="24"/>
+          </w:rPr>
+          <m:t>=43.5</m:t>
+        </m:r>
+        <m:r>
+          <w:rPr>
+            <w:rFonts w:ascii="Cambria Math" w:eastAsia="KaiTi" w:hAnsi="Cambria Math" w:cs="Times New Roman"/>
+            <w:color w:val="000000" w:themeColor="text1"/>
+            <w:sz w:val="24"/>
+            <w:szCs w:val="24"/>
+          </w:rPr>
+          <m:t xml:space="preserve"> mln</m:t>
+        </m:r>
+        <m:r>
+          <w:rPr>
+            <w:rFonts w:ascii="Cambria Math" w:eastAsia="KaiTi" w:hAnsi="Cambria Math" w:cs="Times New Roman"/>
+            <w:color w:val="000000" w:themeColor="text1"/>
+            <w:sz w:val="24"/>
+            <w:szCs w:val="24"/>
+          </w:rPr>
+          <m:t>$</m:t>
+        </m:r>
+      </m:oMath>
+      <w:r>
+        <w:rPr>
+          <w:rFonts w:ascii="Times New Roman" w:eastAsia="KaiTi" w:hAnsi="Times New Roman" w:cs="Times New Roman"/>
+          <w:color w:val="000000" w:themeColor="text1"/>
+          <w:sz w:val="24"/>
+          <w:szCs w:val="24"/>
+        </w:rPr>
+        <w:t>.</w:t>
+      </w:r>
+    </w:p>
+    <w:p>
+      <w:pPr>
+        <w:spacing w:line="360" w:lineRule="auto"/>
+        <w:rPr>
+          <w:rFonts w:ascii="Times New Roman" w:eastAsia="KaiTi" w:hAnsi="Times New Roman" w:cs="Times New Roman"/>
+          <w:color w:val="000000" w:themeColor="text1"/>
+          <w:sz w:val="24"/>
+          <w:szCs w:val="24"/>
+        </w:rPr>
+      </w:pPr>
+      <w:r>
+        <w:rPr>
+          <w:rFonts w:ascii="Times New Roman" w:eastAsia="KaiTi" w:hAnsi="Times New Roman" w:cs="Times New Roman"/>
+          <w:color w:val="000000" w:themeColor="text1"/>
+          <w:sz w:val="24"/>
+          <w:szCs w:val="24"/>
+        </w:rPr>
+        <w:t>T</w:t>
+      </w:r>
+      <w:r>
+        <w:rPr>
+          <w:rFonts w:ascii="Times New Roman" w:eastAsia="KaiTi" w:hAnsi="Times New Roman" w:cs="Times New Roman"/>
+          <w:color w:val="000000" w:themeColor="text1"/>
+          <w:sz w:val="24"/>
+          <w:szCs w:val="24"/>
+          <w:lang w:val="en-CN"/>
+        </w:rPr>
+        <w:t>he price of non-tendered shares</w:t>
+      </w:r>
+      <w:r>
+        <w:rPr>
+          <w:rFonts w:ascii="Times New Roman" w:eastAsia="KaiTi" w:hAnsi="Times New Roman" w:cs="Times New Roman"/>
+          <w:color w:val="000000" w:themeColor="text1"/>
+          <w:sz w:val="24"/>
+          <w:szCs w:val="24"/>
+        </w:rPr>
+        <w:t xml:space="preserve"> will change to be</w:t>
+      </w:r>
+    </w:p>
+    <w:p>
+      <w:pPr>
+        <w:spacing w:line="360" w:lineRule="auto"/>
+        <w:jc w:val="center"/>
+        <w:rPr>
+          <w:rFonts w:ascii="Times New Roman" w:eastAsia="KaiTi" w:hAnsi="Times New Roman" w:cs="Times New Roman" w:hint="eastAsia"/>
+          <w:iCs/>
+          <w:color w:val="000000" w:themeColor="text1"/>
+          <w:sz w:val="24"/>
+          <w:szCs w:val="24"/>
+        </w:rPr>
+      </w:pPr>
+      <m:oMath>
+        <m:r>
+          <w:rPr>
+            <w:rFonts w:ascii="Cambria Math" w:eastAsia="KaiTi" w:hAnsi="Cambria Math" w:cs="Times New Roman" w:hint="eastAsia"/>
+            <w:color w:val="000000" w:themeColor="text1"/>
+            <w:sz w:val="24"/>
+            <w:szCs w:val="24"/>
+          </w:rPr>
+          <m:t>P</m:t>
+        </m:r>
+        <m:r>
+          <w:rPr>
+            <w:rFonts w:ascii="Cambria Math" w:eastAsia="KaiTi" w:hAnsi="Cambria Math" w:cs="Times New Roman"/>
+            <w:color w:val="000000" w:themeColor="text1"/>
+            <w:sz w:val="24"/>
+            <w:szCs w:val="24"/>
+          </w:rPr>
+          <m:t>=</m:t>
+        </m:r>
+        <m:f>
+          <m:fPr>
+            <m:ctrlPr>
+              <w:rPr>
+                <w:rFonts w:ascii="Cambria Math" w:eastAsia="KaiTi" w:hAnsi="Cambria Math" w:cs="Times New Roman"/>
+                <w:i/>
+                <w:color w:val="000000" w:themeColor="text1"/>
+                <w:sz w:val="24"/>
+                <w:szCs w:val="24"/>
+              </w:rPr>
+            </m:ctrlPr>
+          </m:fPr>
+          <m:num>
+            <m:r>
+              <w:rPr>
+                <w:rFonts w:ascii="Cambria Math" w:eastAsia="KaiTi" w:hAnsi="Cambria Math" w:cs="Times New Roman"/>
+                <w:color w:val="000000" w:themeColor="text1"/>
+                <w:sz w:val="24"/>
+                <w:szCs w:val="24"/>
+              </w:rPr>
+              <m:t>E</m:t>
+            </m:r>
+          </m:num>
+          <m:den>
+            <m:r>
+              <w:rPr>
+                <w:rFonts w:ascii="Cambria Math" w:eastAsia="KaiTi" w:hAnsi="Cambria Math" w:cs="Times New Roman"/>
+                <w:color w:val="000000" w:themeColor="text1"/>
+                <w:sz w:val="24"/>
+                <w:szCs w:val="24"/>
+              </w:rPr>
+              <m:t>N</m:t>
+            </m:r>
+            <m:r>
+              <w:rPr>
+                <w:rFonts w:ascii="Cambria Math" w:eastAsia="KaiTi" w:hAnsi="Cambria Math" w:cs="Times New Roman"/>
+                <w:color w:val="000000" w:themeColor="text1"/>
+                <w:sz w:val="24"/>
+                <w:szCs w:val="24"/>
+              </w:rPr>
+              <m:t>×</m:t>
+            </m:r>
+            <m:r>
+              <w:rPr>
+                <w:rFonts w:ascii="Cambria Math" w:eastAsia="KaiTi" w:hAnsi="Cambria Math" w:cs="Times New Roman"/>
+                <w:color w:val="000000" w:themeColor="text1"/>
+                <w:sz w:val="24"/>
+                <w:szCs w:val="24"/>
+              </w:rPr>
+              <m:t>50%</m:t>
+            </m:r>
+          </m:den>
+        </m:f>
+        <m:r>
+          <w:rPr>
+            <w:rFonts w:ascii="Cambria Math" w:eastAsia="KaiTi" w:hAnsi="Cambria Math" w:cs="Times New Roman"/>
+            <w:color w:val="000000" w:themeColor="text1"/>
+            <w:sz w:val="24"/>
+            <w:szCs w:val="24"/>
+          </w:rPr>
+          <m:t>=</m:t>
+        </m:r>
+        <m:r>
+          <w:rPr>
+            <w:rFonts w:ascii="Cambria Math" w:eastAsia="KaiTi" w:hAnsi="Cambria Math" w:cs="Times New Roman"/>
+            <w:color w:val="000000" w:themeColor="text1"/>
+            <w:sz w:val="24"/>
+            <w:szCs w:val="24"/>
+          </w:rPr>
+          <m:t>28$</m:t>
+        </m:r>
+      </m:oMath>
+      <w:r>
+        <w:rPr>
+          <w:rFonts w:ascii="Times New Roman" w:eastAsia="KaiTi" w:hAnsi="Times New Roman" w:cs="Times New Roman"/>
+          <w:iCs/>
+          <w:color w:val="000000" w:themeColor="text1"/>
+          <w:sz w:val="24"/>
+          <w:szCs w:val="24"/>
+        </w:rPr>
+        <w:t>.</w:t>
+      </w:r>
+    </w:p>
+    <w:p>
+      <w:pPr>
+        <w:spacing w:line="360" w:lineRule="auto"/>
+        <w:rPr>
+          <w:rFonts w:ascii="Times New Roman" w:eastAsia="KaiTi" w:hAnsi="Times New Roman" w:cs="Times New Roman"/>
+          <w:color w:val="000000" w:themeColor="text1"/>
+          <w:sz w:val="24"/>
+          <w:szCs w:val="24"/>
+        </w:rPr>
+      </w:pPr>
+      <w:r>
+        <w:rPr>
+          <w:rFonts w:ascii="Times New Roman" w:eastAsia="KaiTi" w:hAnsi="Times New Roman" w:cs="Times New Roman" w:hint="eastAsia"/>
+          <w:color w:val="000000" w:themeColor="text1"/>
+          <w:sz w:val="24"/>
+          <w:szCs w:val="24"/>
+        </w:rPr>
+        <w:t>b</w:t>
+      </w:r>
+      <w:r>
+        <w:rPr>
+          <w:rFonts w:ascii="Times New Roman" w:eastAsia="KaiTi" w:hAnsi="Times New Roman" w:cs="Times New Roman"/>
+          <w:color w:val="000000" w:themeColor="text1"/>
+          <w:sz w:val="24"/>
+          <w:szCs w:val="24"/>
+        </w:rPr>
+        <w:t xml:space="preserve">. </w:t>
+      </w:r>
+      <w:r>
+        <w:rPr>
+          <w:rFonts w:ascii="Times New Roman" w:eastAsia="KaiTi" w:hAnsi="Times New Roman" w:cs="Times New Roman"/>
+          <w:color w:val="000000" w:themeColor="text1"/>
+          <w:sz w:val="24"/>
+          <w:szCs w:val="24"/>
+        </w:rPr>
+        <w:t>After the 100% control leveraged buyout</w:t>
+      </w:r>
+      <w:r>
+        <w:rPr>
+          <w:rFonts w:ascii="Times New Roman" w:eastAsia="KaiTi" w:hAnsi="Times New Roman" w:cs="Times New Roman"/>
+          <w:color w:val="000000" w:themeColor="text1"/>
+          <w:sz w:val="24"/>
+          <w:szCs w:val="24"/>
+        </w:rPr>
+        <w:t>, t</w:t>
+      </w:r>
+      <w:r>
+        <w:rPr>
+          <w:rFonts w:ascii="Times New Roman" w:eastAsia="KaiTi" w:hAnsi="Times New Roman" w:cs="Times New Roman"/>
+          <w:color w:val="000000" w:themeColor="text1"/>
+          <w:sz w:val="24"/>
+          <w:szCs w:val="24"/>
+        </w:rPr>
+        <w:t>he cost of this operation is</w:t>
+      </w:r>
+    </w:p>
+    <w:p>
+      <w:pPr>
+        <w:spacing w:line="360" w:lineRule="auto"/>
+        <w:jc w:val="center"/>
+        <w:rPr>
+          <w:rFonts w:ascii="Times New Roman" w:eastAsia="KaiTi" w:hAnsi="Times New Roman" w:cs="Times New Roman"/>
+          <w:color w:val="000000" w:themeColor="text1"/>
+          <w:sz w:val="24"/>
+          <w:szCs w:val="24"/>
+        </w:rPr>
+      </w:pPr>
+      <m:oMath>
+        <m:sSub>
+          <m:sSubPr>
+            <m:ctrlPr>
+              <w:rPr>
+                <w:rFonts w:ascii="Cambria Math" w:eastAsia="KaiTi" w:hAnsi="Cambria Math" w:cs="Times New Roman"/>
+                <w:i/>
+                <w:color w:val="000000" w:themeColor="text1"/>
+                <w:sz w:val="24"/>
+                <w:szCs w:val="24"/>
+              </w:rPr>
+            </m:ctrlPr>
+          </m:sSubPr>
+          <m:e>
+            <m:r>
+              <w:rPr>
+                <w:rFonts w:ascii="Cambria Math" w:eastAsia="KaiTi" w:hAnsi="Cambria Math" w:cs="Times New Roman" w:hint="eastAsia"/>
+                <w:color w:val="000000" w:themeColor="text1"/>
+                <w:sz w:val="24"/>
+                <w:szCs w:val="24"/>
+              </w:rPr>
+              <m:t>C</m:t>
+            </m:r>
+          </m:e>
+          <m:sub>
+            <m:r>
+              <w:rPr>
+                <w:rFonts w:ascii="Cambria Math" w:eastAsia="KaiTi" w:hAnsi="Cambria Math" w:cs="Times New Roman"/>
+                <w:color w:val="000000" w:themeColor="text1"/>
+                <w:sz w:val="24"/>
+                <w:szCs w:val="24"/>
+              </w:rPr>
+              <m:t>100</m:t>
+            </m:r>
+          </m:sub>
+        </m:sSub>
+        <m:r>
+          <w:rPr>
+            <w:rFonts w:ascii="Cambria Math" w:eastAsia="KaiTi" w:hAnsi="Cambria Math" w:cs="Times New Roman"/>
+            <w:color w:val="000000" w:themeColor="text1"/>
+            <w:sz w:val="24"/>
+            <w:szCs w:val="24"/>
+          </w:rPr>
+          <m:t>=25×3=</m:t>
+        </m:r>
+        <m:r>
+          <w:rPr>
+            <w:rFonts w:ascii="Cambria Math" w:eastAsia="KaiTi" w:hAnsi="Cambria Math" w:cs="Times New Roman"/>
+            <w:color w:val="000000" w:themeColor="text1"/>
+            <w:sz w:val="24"/>
+            <w:szCs w:val="24"/>
+          </w:rPr>
+          <m:t>75</m:t>
+        </m:r>
+        <m:r>
+          <w:rPr>
+            <w:rFonts w:ascii="Cambria Math" w:eastAsia="KaiTi" w:hAnsi="Cambria Math" w:cs="Times New Roman"/>
+            <w:color w:val="000000" w:themeColor="text1"/>
+            <w:sz w:val="24"/>
+            <w:szCs w:val="24"/>
+          </w:rPr>
+          <m:t xml:space="preserve"> mln</m:t>
+        </m:r>
+        <m:r>
+          <w:rPr>
+            <w:rFonts w:ascii="Cambria Math" w:eastAsia="KaiTi" w:hAnsi="Cambria Math" w:cs="Times New Roman"/>
+            <w:color w:val="000000" w:themeColor="text1"/>
+            <w:sz w:val="24"/>
+            <w:szCs w:val="24"/>
+          </w:rPr>
+          <m:t>$</m:t>
+        </m:r>
+      </m:oMath>
+      <w:r>
+        <w:rPr>
+          <w:rFonts w:ascii="Times New Roman" w:eastAsia="KaiTi" w:hAnsi="Times New Roman" w:cs="Times New Roman"/>
+          <w:color w:val="000000" w:themeColor="text1"/>
+          <w:sz w:val="24"/>
+          <w:szCs w:val="24"/>
+        </w:rPr>
+        <w:t>.</w:t>
+      </w:r>
+    </w:p>
+    <w:p>
+      <w:pPr>
+        <w:spacing w:line="360" w:lineRule="auto"/>
+        <w:rPr>
+          <w:rFonts w:ascii="Times New Roman" w:eastAsia="KaiTi" w:hAnsi="Times New Roman" w:cs="Times New Roman"/>
+          <w:color w:val="000000" w:themeColor="text1"/>
+          <w:sz w:val="24"/>
+          <w:szCs w:val="24"/>
+        </w:rPr>
+      </w:pPr>
+      <w:r>
+        <w:rPr>
+          <w:rFonts w:ascii="Times New Roman" w:eastAsia="KaiTi" w:hAnsi="Times New Roman" w:cs="Times New Roman" w:hint="eastAsia"/>
+          <w:color w:val="000000" w:themeColor="text1"/>
+          <w:sz w:val="24"/>
+          <w:szCs w:val="24"/>
+        </w:rPr>
+        <w:t>The</w:t>
+      </w:r>
+      <w:r>
+        <w:rPr>
+          <w:rFonts w:ascii="Times New Roman" w:eastAsia="KaiTi" w:hAnsi="Times New Roman" w:cs="Times New Roman"/>
+          <w:color w:val="000000" w:themeColor="text1"/>
+          <w:sz w:val="24"/>
+          <w:szCs w:val="24"/>
+        </w:rPr>
+        <w:t xml:space="preserve"> </w:t>
+      </w:r>
+      <w:r>
+        <w:rPr>
+          <w:rFonts w:ascii="Times New Roman" w:eastAsia="KaiTi" w:hAnsi="Times New Roman" w:cs="Times New Roman"/>
+          <w:color w:val="000000" w:themeColor="text1"/>
+          <w:sz w:val="24"/>
+          <w:szCs w:val="24"/>
+        </w:rPr>
+        <w:t>gain from the transaction</w:t>
+      </w:r>
+      <w:r>
+        <w:rPr>
+          <w:rFonts w:ascii="Times New Roman" w:eastAsia="KaiTi" w:hAnsi="Times New Roman" w:cs="Times New Roman"/>
+          <w:color w:val="000000" w:themeColor="text1"/>
+          <w:sz w:val="24"/>
+          <w:szCs w:val="24"/>
+        </w:rPr>
+        <w:t xml:space="preserve"> will be</w:t>
+      </w:r>
+    </w:p>
+    <w:p>
+      <w:pPr>
+        <w:spacing w:line="360" w:lineRule="auto"/>
+        <w:jc w:val="center"/>
+        <w:rPr>
+          <w:rFonts w:ascii="Times New Roman" w:eastAsia="KaiTi" w:hAnsi="Times New Roman" w:cs="Times New Roman" w:hint="eastAsia"/>
+          <w:color w:val="000000" w:themeColor="text1"/>
+          <w:sz w:val="24"/>
+          <w:szCs w:val="24"/>
+        </w:rPr>
+      </w:pPr>
+      <m:oMath>
+        <m:sSubSup>
+          <m:sSubSupPr>
+            <m:ctrlPr>
+              <w:rPr>
+                <w:rFonts w:ascii="Cambria Math" w:eastAsia="KaiTi" w:hAnsi="Cambria Math" w:cs="Times New Roman"/>
+                <w:i/>
+                <w:color w:val="000000" w:themeColor="text1"/>
+                <w:sz w:val="24"/>
+                <w:szCs w:val="24"/>
+              </w:rPr>
+            </m:ctrlPr>
+          </m:sSubSupPr>
+          <m:e>
+            <m:r>
+              <w:rPr>
+                <w:rFonts w:ascii="Cambria Math" w:eastAsia="KaiTi" w:hAnsi="Cambria Math" w:cs="Times New Roman"/>
+                <w:color w:val="000000" w:themeColor="text1"/>
+                <w:sz w:val="24"/>
+                <w:szCs w:val="24"/>
+              </w:rPr>
+              <m:t>V</m:t>
+            </m:r>
+          </m:e>
+          <m:sub>
+            <m:r>
+              <w:rPr>
+                <w:rFonts w:ascii="Cambria Math" w:eastAsia="KaiTi" w:hAnsi="Cambria Math" w:cs="Times New Roman"/>
+                <w:color w:val="000000" w:themeColor="text1"/>
+                <w:sz w:val="24"/>
+                <w:szCs w:val="24"/>
+              </w:rPr>
+              <m:t>T</m:t>
+            </m:r>
+          </m:sub>
+          <m:sup>
+            <m:r>
+              <w:rPr>
+                <w:rFonts w:ascii="Cambria Math" w:eastAsia="KaiTi" w:hAnsi="Cambria Math" w:cs="Times New Roman"/>
+                <w:color w:val="000000" w:themeColor="text1"/>
+                <w:sz w:val="24"/>
+                <w:szCs w:val="24"/>
+              </w:rPr>
+              <m:t>NEW</m:t>
+            </m:r>
+          </m:sup>
+        </m:sSubSup>
+        <m:r>
+          <w:rPr>
+            <w:rFonts w:ascii="Cambria Math" w:eastAsia="KaiTi" w:hAnsi="Cambria Math" w:cs="Times New Roman"/>
+            <w:color w:val="000000" w:themeColor="text1"/>
+            <w:sz w:val="24"/>
+            <w:szCs w:val="24"/>
+          </w:rPr>
+          <m:t>-</m:t>
+        </m:r>
+        <m:sSub>
+          <m:sSubPr>
+            <m:ctrlPr>
+              <w:rPr>
+                <w:rFonts w:ascii="Cambria Math" w:eastAsia="KaiTi" w:hAnsi="Cambria Math" w:cs="Times New Roman"/>
+                <w:i/>
+                <w:color w:val="000000" w:themeColor="text1"/>
+                <w:sz w:val="24"/>
+                <w:szCs w:val="24"/>
+              </w:rPr>
+            </m:ctrlPr>
+          </m:sSubPr>
+          <m:e>
+            <m:r>
+              <w:rPr>
+                <w:rFonts w:ascii="Cambria Math" w:eastAsia="KaiTi" w:hAnsi="Cambria Math" w:cs="Times New Roman" w:hint="eastAsia"/>
+                <w:color w:val="000000" w:themeColor="text1"/>
+                <w:sz w:val="24"/>
+                <w:szCs w:val="24"/>
+              </w:rPr>
+              <m:t>C</m:t>
+            </m:r>
+          </m:e>
+          <m:sub>
+            <m:r>
+              <w:rPr>
+                <w:rFonts w:ascii="Cambria Math" w:eastAsia="KaiTi" w:hAnsi="Cambria Math" w:cs="Times New Roman"/>
+                <w:color w:val="000000" w:themeColor="text1"/>
+                <w:sz w:val="24"/>
+                <w:szCs w:val="24"/>
+              </w:rPr>
+              <m:t>100</m:t>
+            </m:r>
+          </m:sub>
+        </m:sSub>
+        <m:r>
+          <w:rPr>
+            <w:rFonts w:ascii="Cambria Math" w:eastAsia="KaiTi" w:hAnsi="Cambria Math" w:cs="Times New Roman"/>
+            <w:color w:val="000000" w:themeColor="text1"/>
+            <w:sz w:val="24"/>
+            <w:szCs w:val="24"/>
+          </w:rPr>
+          <m:t>=</m:t>
+        </m:r>
+        <m:r>
+          <w:rPr>
+            <w:rFonts w:ascii="Cambria Math" w:eastAsia="KaiTi" w:hAnsi="Cambria Math" w:cs="Times New Roman"/>
+            <w:color w:val="000000" w:themeColor="text1"/>
+            <w:sz w:val="24"/>
+            <w:szCs w:val="24"/>
+          </w:rPr>
+          <m:t>6 mln$</m:t>
+        </m:r>
+      </m:oMath>
+      <w:r>
+        <w:rPr>
+          <w:rFonts w:ascii="Times New Roman" w:eastAsia="KaiTi" w:hAnsi="Times New Roman" w:cs="Times New Roman"/>
+          <w:color w:val="000000" w:themeColor="text1"/>
+          <w:sz w:val="24"/>
+          <w:szCs w:val="24"/>
+        </w:rPr>
+        <w:t>.</w:t>
+      </w:r>
+    </w:p>
+    <w:p>
+      <w:pPr>
+        <w:spacing w:line="360" w:lineRule="auto"/>
+        <w:rPr>
+          <w:rFonts w:ascii="Times New Roman" w:eastAsia="KaiTi" w:hAnsi="Times New Roman" w:cs="Times New Roman"/>
+          <w:color w:val="000000" w:themeColor="text1"/>
+          <w:sz w:val="24"/>
+          <w:szCs w:val="24"/>
+        </w:rPr>
+      </w:pPr>
+    </w:p>
+    <w:p>
+      <w:pPr>
+        <w:spacing w:line="360" w:lineRule="auto"/>
+        <w:rPr>
+          <w:rFonts w:ascii="Times New Roman" w:eastAsia="KaiTi" w:hAnsi="Times New Roman" w:cs="Times New Roman"/>
+          <w:color w:val="000000" w:themeColor="text1"/>
+          <w:sz w:val="24"/>
+          <w:szCs w:val="24"/>
+        </w:rPr>
+      </w:pPr>
+      <w:r>
+        <w:rPr>
+          <w:rFonts w:ascii="Times New Roman" w:eastAsia="KaiTi" w:hAnsi="Times New Roman" w:cs="Times New Roman"/>
+          <w:b/>
+          <w:bCs/>
+          <w:i/>
+          <w:iCs/>
+          <w:color w:val="000000" w:themeColor="text1"/>
+          <w:sz w:val="24"/>
+          <w:szCs w:val="24"/>
+        </w:rPr>
+        <w:t xml:space="preserve">Question </w:t>
+      </w:r>
+      <w:r>
+        <w:rPr>
+          <w:rFonts w:ascii="Times New Roman" w:eastAsia="KaiTi" w:hAnsi="Times New Roman" w:cs="Times New Roman"/>
+          <w:b/>
+          <w:bCs/>
+          <w:i/>
+          <w:iCs/>
+          <w:color w:val="000000" w:themeColor="text1"/>
+          <w:sz w:val="24"/>
+          <w:szCs w:val="24"/>
+        </w:rPr>
+        <w:t>4</w:t>
+      </w:r>
+      <w:r>
+        <w:rPr>
+          <w:rFonts w:ascii="Times New Roman" w:eastAsia="KaiTi" w:hAnsi="Times New Roman" w:cs="Times New Roman"/>
+          <w:b/>
+          <w:bCs/>
+          <w:i/>
+          <w:iCs/>
+          <w:color w:val="000000" w:themeColor="text1"/>
+          <w:sz w:val="24"/>
+          <w:szCs w:val="24"/>
+        </w:rPr>
+        <w:t>.</w:t>
+      </w:r>
+      <w:r>
+        <w:rPr>
+          <w:rFonts w:ascii="Times New Roman" w:eastAsia="KaiTi" w:hAnsi="Times New Roman" w:cs="Times New Roman"/>
+          <w:color w:val="000000" w:themeColor="text1"/>
+          <w:sz w:val="24"/>
+          <w:szCs w:val="24"/>
+        </w:rPr>
+        <w:t xml:space="preserve"> </w:t>
+      </w:r>
+    </w:p>
+    <w:p>
+      <w:pPr>
+        <w:spacing w:line="360" w:lineRule="auto"/>
+        <w:rPr>
+          <w:rFonts w:ascii="Times New Roman" w:eastAsia="KaiTi" w:hAnsi="Times New Roman" w:cs="Times New Roman"/>
+          <w:color w:val="000000" w:themeColor="text1"/>
+          <w:sz w:val="24"/>
+          <w:szCs w:val="24"/>
+        </w:rPr>
+      </w:pPr>
+      <w:r>
+        <w:rPr>
+          <w:rFonts w:ascii="Times New Roman" w:eastAsia="KaiTi" w:hAnsi="Times New Roman" w:cs="Times New Roman"/>
+          <w:b/>
+          <w:bCs/>
+          <w:i/>
+          <w:iCs/>
+          <w:color w:val="000000" w:themeColor="text1"/>
+          <w:sz w:val="24"/>
+          <w:szCs w:val="24"/>
+        </w:rPr>
+        <w:t>Answer:</w:t>
+      </w:r>
+      <w:r>
+        <w:rPr>
+          <w:rFonts w:ascii="Times New Roman" w:eastAsia="KaiTi" w:hAnsi="Times New Roman" w:cs="Times New Roman"/>
+          <w:b/>
+          <w:bCs/>
+          <w:i/>
+          <w:iCs/>
+          <w:color w:val="000000" w:themeColor="text1"/>
+          <w:sz w:val="24"/>
+          <w:szCs w:val="24"/>
+        </w:rPr>
+        <w:t xml:space="preserve"> </w:t>
+      </w:r>
+      <w:r>
+        <w:rPr>
+          <w:rFonts w:ascii="Times New Roman" w:eastAsia="KaiTi" w:hAnsi="Times New Roman" w:cs="Times New Roman" w:hint="eastAsia"/>
+          <w:color w:val="000000" w:themeColor="text1"/>
+          <w:sz w:val="24"/>
+          <w:szCs w:val="24"/>
+        </w:rPr>
+        <w:t>The</w:t>
+      </w:r>
+      <w:r>
+        <w:rPr>
+          <w:rFonts w:ascii="Times New Roman" w:eastAsia="KaiTi" w:hAnsi="Times New Roman" w:cs="Times New Roman"/>
+          <w:color w:val="000000" w:themeColor="text1"/>
+          <w:sz w:val="24"/>
+          <w:szCs w:val="24"/>
+        </w:rPr>
+        <w:t xml:space="preserve"> most recent twelve </w:t>
+      </w:r>
+      <w:r>
+        <w:rPr>
+          <w:rFonts w:ascii="Times New Roman" w:eastAsia="KaiTi" w:hAnsi="Times New Roman" w:cs="Times New Roman"/>
+          <w:color w:val="000000" w:themeColor="text1"/>
+          <w:sz w:val="24"/>
+          <w:szCs w:val="24"/>
+        </w:rPr>
+        <w:t xml:space="preserve">months are </w:t>
+      </w:r>
+      <w:r>
+        <w:rPr>
+          <w:rFonts w:ascii="Times New Roman" w:eastAsia="KaiTi" w:hAnsi="Times New Roman" w:cs="Times New Roman"/>
+          <w:color w:val="000000" w:themeColor="text1"/>
+          <w:sz w:val="24"/>
+          <w:szCs w:val="24"/>
+        </w:rPr>
+        <w:t>4Q</w:t>
+      </w:r>
+      <w:r>
+        <w:rPr>
+          <w:rFonts w:ascii="Times New Roman" w:eastAsia="KaiTi" w:hAnsi="Times New Roman" w:cs="Times New Roman"/>
+          <w:color w:val="000000" w:themeColor="text1"/>
+          <w:sz w:val="24"/>
+          <w:szCs w:val="24"/>
+        </w:rPr>
+        <w:t>,</w:t>
+      </w:r>
+      <w:r>
+        <w:rPr>
+          <w:rFonts w:ascii="Times New Roman" w:eastAsia="KaiTi" w:hAnsi="Times New Roman" w:cs="Times New Roman"/>
+          <w:color w:val="000000" w:themeColor="text1"/>
+          <w:sz w:val="24"/>
+          <w:szCs w:val="24"/>
+        </w:rPr>
+        <w:t xml:space="preserve"> 2013</w:t>
+      </w:r>
+      <w:r>
+        <w:rPr>
+          <w:rFonts w:ascii="Times New Roman" w:eastAsia="KaiTi" w:hAnsi="Times New Roman" w:cs="Times New Roman"/>
+          <w:color w:val="000000" w:themeColor="text1"/>
+          <w:sz w:val="24"/>
+          <w:szCs w:val="24"/>
+        </w:rPr>
+        <w:t xml:space="preserve"> </w:t>
+      </w:r>
+      <w:r>
+        <w:rPr>
+          <w:rFonts w:ascii="Times New Roman" w:eastAsia="KaiTi" w:hAnsi="Times New Roman" w:cs="Times New Roman"/>
+          <w:color w:val="000000" w:themeColor="text1"/>
+          <w:sz w:val="24"/>
+          <w:szCs w:val="24"/>
+        </w:rPr>
+        <w:t>to 3Q</w:t>
+      </w:r>
+      <w:r>
+        <w:rPr>
+          <w:rFonts w:ascii="Times New Roman" w:eastAsia="KaiTi" w:hAnsi="Times New Roman" w:cs="Times New Roman"/>
+          <w:color w:val="000000" w:themeColor="text1"/>
+          <w:sz w:val="24"/>
+          <w:szCs w:val="24"/>
+        </w:rPr>
+        <w:t>,</w:t>
+      </w:r>
+      <w:r>
+        <w:rPr>
+          <w:rFonts w:ascii="Times New Roman" w:eastAsia="KaiTi" w:hAnsi="Times New Roman" w:cs="Times New Roman"/>
+          <w:color w:val="000000" w:themeColor="text1"/>
+          <w:sz w:val="24"/>
+          <w:szCs w:val="24"/>
+        </w:rPr>
+        <w:t xml:space="preserve"> 2014</w:t>
+      </w:r>
+      <w:r>
+        <w:rPr>
+          <w:rFonts w:ascii="Times New Roman" w:eastAsia="KaiTi" w:hAnsi="Times New Roman" w:cs="Times New Roman"/>
+          <w:color w:val="000000" w:themeColor="text1"/>
+          <w:sz w:val="24"/>
+          <w:szCs w:val="24"/>
+        </w:rPr>
+        <w:t>.</w:t>
+      </w:r>
+    </w:p>
+    <w:p>
+      <w:pPr>
+        <w:spacing w:line="360" w:lineRule="auto"/>
+        <w:rPr>
+          <w:rFonts w:ascii="Times New Roman" w:eastAsia="KaiTi" w:hAnsi="Times New Roman" w:cs="Times New Roman"/>
+          <w:color w:val="000000" w:themeColor="text1"/>
+          <w:sz w:val="24"/>
+          <w:szCs w:val="24"/>
+        </w:rPr>
+      </w:pPr>
+      <w:r>
+        <w:rPr>
+          <w:rFonts w:ascii="Times New Roman" w:eastAsia="KaiTi" w:hAnsi="Times New Roman" w:cs="Times New Roman"/>
+          <w:color w:val="000000" w:themeColor="text1"/>
+          <w:sz w:val="24"/>
+          <w:szCs w:val="24"/>
+        </w:rPr>
+        <w:t xml:space="preserve">According to the table, </w:t>
+      </w:r>
+      <w:r>
+        <w:rPr>
+          <w:rFonts w:ascii="Times New Roman" w:eastAsia="KaiTi" w:hAnsi="Times New Roman" w:cs="Times New Roman"/>
+          <w:color w:val="000000" w:themeColor="text1"/>
+          <w:sz w:val="24"/>
+          <w:szCs w:val="24"/>
+        </w:rPr>
+        <w:t>the tax rate is</w:t>
+      </w:r>
+      <w:r>
+        <w:rPr>
+          <w:rFonts w:ascii="Times New Roman" w:eastAsia="KaiTi" w:hAnsi="Times New Roman" w:cs="Times New Roman"/>
+          <w:color w:val="000000" w:themeColor="text1"/>
+          <w:sz w:val="24"/>
+          <w:szCs w:val="24"/>
+        </w:rPr>
+        <w:t xml:space="preserve"> </w:t>
+      </w:r>
+      <w:r>
+        <w:rPr>
+          <w:rFonts w:ascii="Times New Roman" w:eastAsia="KaiTi" w:hAnsi="Times New Roman" w:cs="Times New Roman"/>
+          <w:color w:val="000000" w:themeColor="text1"/>
+          <w:sz w:val="24"/>
+          <w:szCs w:val="24"/>
+        </w:rPr>
+        <w:t xml:space="preserve">about </w:t>
+      </w:r>
+      <m:oMath>
+        <m:r>
+          <w:rPr>
+            <w:rFonts w:ascii="Cambria Math" w:eastAsia="KaiTi" w:hAnsi="Cambria Math" w:cs="Times New Roman"/>
+            <w:color w:val="000000" w:themeColor="text1"/>
+            <w:sz w:val="24"/>
+            <w:szCs w:val="24"/>
+          </w:rPr>
+          <m:t>t=</m:t>
+        </m:r>
+        <m:r>
+          <w:rPr>
+            <w:rFonts w:ascii="Cambria Math" w:eastAsia="KaiTi" w:hAnsi="Cambria Math" w:cs="Times New Roman"/>
+            <w:color w:val="000000" w:themeColor="text1"/>
+            <w:sz w:val="24"/>
+            <w:szCs w:val="24"/>
+          </w:rPr>
+          <m:t>3</m:t>
+        </m:r>
+        <m:r>
+          <w:rPr>
+            <w:rFonts w:ascii="Cambria Math" w:eastAsia="KaiTi" w:hAnsi="Cambria Math" w:cs="Times New Roman"/>
+            <w:color w:val="000000" w:themeColor="text1"/>
+            <w:sz w:val="24"/>
+            <w:szCs w:val="24"/>
+          </w:rPr>
+          <m:t>0</m:t>
+        </m:r>
+        <m:r>
+          <w:rPr>
+            <w:rFonts w:ascii="Cambria Math" w:eastAsia="KaiTi" w:hAnsi="Cambria Math" w:cs="Times New Roman"/>
+            <w:color w:val="000000" w:themeColor="text1"/>
+            <w:sz w:val="24"/>
+            <w:szCs w:val="24"/>
+          </w:rPr>
+          <m:t>.2</m:t>
+        </m:r>
+        <m:r>
+          <w:rPr>
+            <w:rFonts w:ascii="Cambria Math" w:eastAsia="KaiTi" w:hAnsi="Cambria Math" w:cs="Times New Roman"/>
+            <w:color w:val="000000" w:themeColor="text1"/>
+            <w:sz w:val="24"/>
+            <w:szCs w:val="24"/>
+          </w:rPr>
+          <m:t>%</m:t>
+        </m:r>
+      </m:oMath>
+      <w:r>
+        <w:rPr>
+          <w:rFonts w:ascii="Times New Roman" w:eastAsia="KaiTi" w:hAnsi="Times New Roman" w:cs="Times New Roman"/>
+          <w:color w:val="000000" w:themeColor="text1"/>
+          <w:sz w:val="24"/>
+          <w:szCs w:val="24"/>
+        </w:rPr>
+        <w:t>.</w:t>
+      </w:r>
+    </w:p>
+    <w:p>
+      <w:pPr>
+        <w:spacing w:line="360" w:lineRule="auto"/>
+        <w:rPr>
+          <w:rFonts w:ascii="Times New Roman" w:eastAsia="KaiTi" w:hAnsi="Times New Roman" w:cs="Times New Roman"/>
+          <w:color w:val="000000" w:themeColor="text1"/>
+          <w:sz w:val="24"/>
+          <w:szCs w:val="24"/>
+        </w:rPr>
+      </w:pPr>
+      <w:r>
+        <w:rPr>
+          <w:rFonts w:ascii="Times New Roman" w:eastAsia="KaiTi" w:hAnsi="Times New Roman" w:cs="Times New Roman"/>
+          <w:color w:val="000000" w:themeColor="text1"/>
+          <w:sz w:val="24"/>
+          <w:szCs w:val="24"/>
+        </w:rPr>
+        <w:t>4Q</w:t>
+      </w:r>
+      <w:r>
+        <w:rPr>
+          <w:rFonts w:ascii="Times New Roman" w:eastAsia="KaiTi" w:hAnsi="Times New Roman" w:cs="Times New Roman"/>
+          <w:color w:val="000000" w:themeColor="text1"/>
+          <w:sz w:val="24"/>
+          <w:szCs w:val="24"/>
+        </w:rPr>
+        <w:t>,</w:t>
+      </w:r>
+      <w:r>
+        <w:rPr>
+          <w:rFonts w:ascii="Times New Roman" w:eastAsia="KaiTi" w:hAnsi="Times New Roman" w:cs="Times New Roman"/>
+          <w:color w:val="000000" w:themeColor="text1"/>
+          <w:sz w:val="24"/>
+          <w:szCs w:val="24"/>
+        </w:rPr>
+        <w:t xml:space="preserve"> </w:t>
+      </w:r>
+      <w:r>
+        <w:rPr>
+          <w:rFonts w:ascii="Times New Roman" w:eastAsia="KaiTi" w:hAnsi="Times New Roman" w:cs="Times New Roman"/>
+          <w:color w:val="000000" w:themeColor="text1"/>
+          <w:sz w:val="24"/>
+          <w:szCs w:val="24"/>
+        </w:rPr>
+        <w:t>2013</w:t>
+      </w:r>
+      <w:r>
+        <w:rPr>
+          <w:rFonts w:ascii="Times New Roman" w:eastAsia="KaiTi" w:hAnsi="Times New Roman" w:cs="Times New Roman"/>
+          <w:color w:val="000000" w:themeColor="text1"/>
+          <w:sz w:val="24"/>
+          <w:szCs w:val="24"/>
+        </w:rPr>
+        <w:t>:</w:t>
+      </w:r>
+      <w:r>
+        <w:rPr>
+          <w:rFonts w:ascii="Times New Roman" w:eastAsia="KaiTi" w:hAnsi="Times New Roman" w:cs="Times New Roman"/>
+          <w:color w:val="000000" w:themeColor="text1"/>
+          <w:sz w:val="24"/>
+          <w:szCs w:val="24"/>
+        </w:rPr>
+        <w:t xml:space="preserve"> </w:t>
+      </w:r>
+      <m:oMath>
+        <m:r>
+          <w:rPr>
+            <w:rFonts w:ascii="Cambria Math" w:eastAsia="KaiTi" w:hAnsi="Cambria Math" w:cs="Times New Roman"/>
+            <w:color w:val="000000" w:themeColor="text1"/>
+            <w:sz w:val="24"/>
+            <w:szCs w:val="24"/>
+          </w:rPr>
+          <m:t>FCF</m:t>
+        </m:r>
+        <m:r>
+          <w:rPr>
+            <w:rFonts w:ascii="Cambria Math" w:eastAsia="KaiTi" w:hAnsi="Cambria Math" w:cs="Times New Roman"/>
+            <w:color w:val="000000" w:themeColor="text1"/>
+            <w:sz w:val="24"/>
+            <w:szCs w:val="24"/>
+          </w:rPr>
+          <m:t>=</m:t>
+        </m:r>
+        <m:r>
+          <w:rPr>
+            <w:rFonts w:ascii="Cambria Math" w:eastAsia="KaiTi" w:hAnsi="Cambria Math" w:cs="Times New Roman"/>
+            <w:color w:val="000000" w:themeColor="text1"/>
+            <w:sz w:val="24"/>
+            <w:szCs w:val="24"/>
+          </w:rPr>
+          <m:t>75×(1-t)-</m:t>
+        </m:r>
+        <m:r>
+          <w:rPr>
+            <w:rFonts w:ascii="Cambria Math" w:eastAsia="KaiTi" w:hAnsi="Cambria Math" w:cs="Times New Roman"/>
+            <w:color w:val="000000" w:themeColor="text1"/>
+            <w:sz w:val="24"/>
+            <w:szCs w:val="24"/>
+          </w:rPr>
+          <m:t>CAPEX-∆WC=</m:t>
+        </m:r>
+        <m:r>
+          <w:rPr>
+            <w:rFonts w:ascii="Cambria Math" w:eastAsia="KaiTi" w:hAnsi="Cambria Math" w:cs="Times New Roman"/>
+            <w:color w:val="000000" w:themeColor="text1"/>
+            <w:sz w:val="24"/>
+            <w:szCs w:val="24"/>
+          </w:rPr>
+          <m:t>75</m:t>
+        </m:r>
+        <m:r>
+          <w:rPr>
+            <w:rFonts w:ascii="Cambria Math" w:eastAsia="KaiTi" w:hAnsi="Cambria Math" w:cs="Times New Roman"/>
+            <w:color w:val="000000" w:themeColor="text1"/>
+            <w:sz w:val="24"/>
+            <w:szCs w:val="24"/>
+          </w:rPr>
+          <m:t>×</m:t>
+        </m:r>
+        <m:r>
+          <w:rPr>
+            <w:rFonts w:ascii="Cambria Math" w:eastAsia="KaiTi" w:hAnsi="Cambria Math" w:cs="Times New Roman"/>
+            <w:color w:val="000000" w:themeColor="text1"/>
+            <w:sz w:val="24"/>
+            <w:szCs w:val="24"/>
+          </w:rPr>
+          <m:t>(1-3</m:t>
+        </m:r>
+        <m:r>
+          <w:rPr>
+            <w:rFonts w:ascii="Cambria Math" w:eastAsia="KaiTi" w:hAnsi="Cambria Math" w:cs="Times New Roman"/>
+            <w:color w:val="000000" w:themeColor="text1"/>
+            <w:sz w:val="24"/>
+            <w:szCs w:val="24"/>
+          </w:rPr>
+          <m:t>0.</m:t>
+        </m:r>
+        <m:r>
+          <w:rPr>
+            <w:rFonts w:ascii="Cambria Math" w:eastAsia="KaiTi" w:hAnsi="Cambria Math" w:cs="Times New Roman"/>
+            <w:color w:val="000000" w:themeColor="text1"/>
+            <w:sz w:val="24"/>
+            <w:szCs w:val="24"/>
+          </w:rPr>
+          <m:t>2%)-</m:t>
+        </m:r>
+        <m:r>
+          <w:rPr>
+            <w:rFonts w:ascii="Cambria Math" w:eastAsia="KaiTi" w:hAnsi="Cambria Math" w:cs="Times New Roman"/>
+            <w:color w:val="000000" w:themeColor="text1"/>
+            <w:sz w:val="24"/>
+            <w:szCs w:val="24"/>
+          </w:rPr>
+          <m:t>40+30</m:t>
+        </m:r>
+        <m:r>
+          <w:rPr>
+            <w:rFonts w:ascii="Cambria Math" w:eastAsia="KaiTi" w:hAnsi="Cambria Math" w:cs="Times New Roman"/>
+            <w:color w:val="000000" w:themeColor="text1"/>
+            <w:sz w:val="24"/>
+            <w:szCs w:val="24"/>
+          </w:rPr>
+          <m:t>=</m:t>
+        </m:r>
+        <m:r>
+          <w:rPr>
+            <w:rFonts w:ascii="Cambria Math" w:eastAsia="KaiTi" w:hAnsi="Cambria Math" w:cs="Times New Roman"/>
+            <w:color w:val="000000" w:themeColor="text1"/>
+            <w:sz w:val="24"/>
+            <w:szCs w:val="24"/>
+          </w:rPr>
+          <m:t>48</m:t>
+        </m:r>
+        <m:r>
+          <w:rPr>
+            <w:rFonts w:ascii="Cambria Math" w:eastAsia="KaiTi" w:hAnsi="Cambria Math" w:cs="Times New Roman"/>
+            <w:color w:val="000000" w:themeColor="text1"/>
+            <w:sz w:val="24"/>
+            <w:szCs w:val="24"/>
+          </w:rPr>
+          <m:t>$</m:t>
+        </m:r>
+      </m:oMath>
+    </w:p>
+    <w:p>
+      <w:pPr>
+        <w:spacing w:line="360" w:lineRule="auto"/>
+        <w:rPr>
+          <w:rFonts w:ascii="Times New Roman" w:eastAsia="KaiTi" w:hAnsi="Times New Roman" w:cs="Times New Roman"/>
+          <w:color w:val="000000" w:themeColor="text1"/>
+          <w:sz w:val="24"/>
+          <w:szCs w:val="24"/>
+        </w:rPr>
+      </w:pPr>
+      <w:r>
+        <w:rPr>
+          <w:rFonts w:ascii="Times New Roman" w:eastAsia="KaiTi" w:hAnsi="Times New Roman" w:cs="Times New Roman"/>
+          <w:color w:val="000000" w:themeColor="text1"/>
+          <w:sz w:val="24"/>
+          <w:szCs w:val="24"/>
+        </w:rPr>
+        <w:t xml:space="preserve">First </w:t>
+      </w:r>
+      <w:r>
+        <w:rPr>
+          <w:rFonts w:ascii="Times New Roman" w:eastAsia="KaiTi" w:hAnsi="Times New Roman" w:cs="Times New Roman"/>
+          <w:color w:val="000000" w:themeColor="text1"/>
+          <w:sz w:val="24"/>
+          <w:szCs w:val="24"/>
+        </w:rPr>
+        <w:t>3Q, 2014</w:t>
+      </w:r>
+      <w:r>
+        <w:rPr>
+          <w:rFonts w:ascii="Times New Roman" w:eastAsia="KaiTi" w:hAnsi="Times New Roman" w:cs="Times New Roman"/>
+          <w:color w:val="000000" w:themeColor="text1"/>
+          <w:sz w:val="24"/>
+          <w:szCs w:val="24"/>
+        </w:rPr>
+        <w:t>:</w:t>
+      </w:r>
+      <w:r>
+        <w:rPr>
+          <w:rFonts w:ascii="Times New Roman" w:eastAsia="KaiTi" w:hAnsi="Times New Roman" w:cs="Times New Roman"/>
+          <w:color w:val="000000" w:themeColor="text1"/>
+          <w:sz w:val="24"/>
+          <w:szCs w:val="24"/>
+        </w:rPr>
+        <w:t xml:space="preserve"> </w:t>
+      </w:r>
+      <m:oMath>
+        <m:r>
+          <w:rPr>
+            <w:rFonts w:ascii="Cambria Math" w:eastAsia="KaiTi" w:hAnsi="Cambria Math" w:cs="Times New Roman"/>
+            <w:color w:val="000000" w:themeColor="text1"/>
+            <w:sz w:val="24"/>
+            <w:szCs w:val="24"/>
+          </w:rPr>
+          <m:t>FCF=</m:t>
+        </m:r>
+        <m:r>
+          <w:rPr>
+            <w:rFonts w:ascii="Cambria Math" w:eastAsia="KaiTi" w:hAnsi="Cambria Math" w:cs="Times New Roman"/>
+            <w:color w:val="000000" w:themeColor="text1"/>
+            <w:sz w:val="24"/>
+            <w:szCs w:val="24"/>
+          </w:rPr>
+          <m:t>260</m:t>
+        </m:r>
+        <m:r>
+          <w:rPr>
+            <w:rFonts w:ascii="Cambria Math" w:eastAsia="KaiTi" w:hAnsi="Cambria Math" w:cs="Times New Roman"/>
+            <w:color w:val="000000" w:themeColor="text1"/>
+            <w:sz w:val="24"/>
+            <w:szCs w:val="24"/>
+          </w:rPr>
+          <m:t>×(1-t)-CAPEX-∆WC=</m:t>
+        </m:r>
+        <m:r>
+          <w:rPr>
+            <w:rFonts w:ascii="Cambria Math" w:eastAsia="KaiTi" w:hAnsi="Cambria Math" w:cs="Times New Roman"/>
+            <w:color w:val="000000" w:themeColor="text1"/>
+            <w:sz w:val="24"/>
+            <w:szCs w:val="24"/>
+          </w:rPr>
+          <m:t>260</m:t>
+        </m:r>
+        <m:r>
+          <w:rPr>
+            <w:rFonts w:ascii="Cambria Math" w:eastAsia="KaiTi" w:hAnsi="Cambria Math" w:cs="Times New Roman"/>
+            <w:color w:val="000000" w:themeColor="text1"/>
+            <w:sz w:val="24"/>
+            <w:szCs w:val="24"/>
+          </w:rPr>
+          <m:t>×(1-33.2%)-</m:t>
+        </m:r>
+        <m:r>
+          <w:rPr>
+            <w:rFonts w:ascii="Cambria Math" w:eastAsia="KaiTi" w:hAnsi="Cambria Math" w:cs="Times New Roman"/>
+            <w:color w:val="000000" w:themeColor="text1"/>
+            <w:sz w:val="24"/>
+            <w:szCs w:val="24"/>
+          </w:rPr>
+          <m:t>130</m:t>
+        </m:r>
+        <m:r>
+          <w:rPr>
+            <w:rFonts w:ascii="Cambria Math" w:eastAsia="KaiTi" w:hAnsi="Cambria Math" w:cs="Times New Roman"/>
+            <w:color w:val="000000" w:themeColor="text1"/>
+            <w:sz w:val="24"/>
+            <w:szCs w:val="24"/>
+          </w:rPr>
+          <m:t>-10</m:t>
+        </m:r>
+        <m:r>
+          <w:rPr>
+            <w:rFonts w:ascii="Cambria Math" w:eastAsia="KaiTi" w:hAnsi="Cambria Math" w:cs="Times New Roman"/>
+            <w:color w:val="000000" w:themeColor="text1"/>
+            <w:sz w:val="24"/>
+            <w:szCs w:val="24"/>
+          </w:rPr>
+          <m:t>=48$</m:t>
+        </m:r>
+      </m:oMath>
     </w:p>
     <w:sectPr>
       <w:headerReference w:type="default" r:id="rId7"/>
@@ -1555,6 +6015,118 @@
     </w:lvl>
   </w:abstractNum>
   <w:abstractNum w:abstractNumId="11" w15:restartNumberingAfterBreak="0">
+    <w:nsid w:val="71371CD8"/>
+    <w:multiLevelType w:val="hybridMultilevel"/>
+    <w:tmpl w:val="FEC09CA4"/>
+    <w:lvl w:ilvl="0" w:tplc="6FE8965E">
+      <w:numFmt w:val="bullet"/>
+      <w:lvlText w:val="-"/>
+      <w:lvlJc w:val="left"/>
+      <w:pPr>
+        <w:ind w:left="720" w:hanging="360"/>
+      </w:pPr>
+      <w:rPr>
+        <w:rFonts w:ascii="Times New Roman" w:eastAsia="KaiTi" w:hAnsi="Times New Roman" w:cs="Times New Roman" w:hint="default"/>
+      </w:rPr>
+    </w:lvl>
+    <w:lvl w:ilvl="1" w:tplc="04090003" w:tentative="1">
+      <w:start w:val="1"/>
+      <w:numFmt w:val="bullet"/>
+      <w:lvlText w:val="o"/>
+      <w:lvlJc w:val="left"/>
+      <w:pPr>
+        <w:ind w:left="1440" w:hanging="360"/>
+      </w:pPr>
+      <w:rPr>
+        <w:rFonts w:ascii="Courier New" w:hAnsi="Courier New" w:cs="Courier New" w:hint="default"/>
+      </w:rPr>
+    </w:lvl>
+    <w:lvl w:ilvl="2" w:tplc="04090005" w:tentative="1">
+      <w:start w:val="1"/>
+      <w:numFmt w:val="bullet"/>
+      <w:lvlText w:val=""/>
+      <w:lvlJc w:val="left"/>
+      <w:pPr>
+        <w:ind w:left="2160" w:hanging="360"/>
+      </w:pPr>
+      <w:rPr>
+        <w:rFonts w:ascii="Wingdings" w:hAnsi="Wingdings" w:hint="default"/>
+      </w:rPr>
+    </w:lvl>
+    <w:lvl w:ilvl="3" w:tplc="04090001" w:tentative="1">
+      <w:start w:val="1"/>
+      <w:numFmt w:val="bullet"/>
+      <w:lvlText w:val=""/>
+      <w:lvlJc w:val="left"/>
+      <w:pPr>
+        <w:ind w:left="2880" w:hanging="360"/>
+      </w:pPr>
+      <w:rPr>
+        <w:rFonts w:ascii="Symbol" w:hAnsi="Symbol" w:hint="default"/>
+      </w:rPr>
+    </w:lvl>
+    <w:lvl w:ilvl="4" w:tplc="04090003" w:tentative="1">
+      <w:start w:val="1"/>
+      <w:numFmt w:val="bullet"/>
+      <w:lvlText w:val="o"/>
+      <w:lvlJc w:val="left"/>
+      <w:pPr>
+        <w:ind w:left="3600" w:hanging="360"/>
+      </w:pPr>
+      <w:rPr>
+        <w:rFonts w:ascii="Courier New" w:hAnsi="Courier New" w:cs="Courier New" w:hint="default"/>
+      </w:rPr>
+    </w:lvl>
+    <w:lvl w:ilvl="5" w:tplc="04090005" w:tentative="1">
+      <w:start w:val="1"/>
+      <w:numFmt w:val="bullet"/>
+      <w:lvlText w:val=""/>
+      <w:lvlJc w:val="left"/>
+      <w:pPr>
+        <w:ind w:left="4320" w:hanging="360"/>
+      </w:pPr>
+      <w:rPr>
+        <w:rFonts w:ascii="Wingdings" w:hAnsi="Wingdings" w:hint="default"/>
+      </w:rPr>
+    </w:lvl>
+    <w:lvl w:ilvl="6" w:tplc="04090001" w:tentative="1">
+      <w:start w:val="1"/>
+      <w:numFmt w:val="bullet"/>
+      <w:lvlText w:val=""/>
+      <w:lvlJc w:val="left"/>
+      <w:pPr>
+        <w:ind w:left="5040" w:hanging="360"/>
+      </w:pPr>
+      <w:rPr>
+        <w:rFonts w:ascii="Symbol" w:hAnsi="Symbol" w:hint="default"/>
+      </w:rPr>
+    </w:lvl>
+    <w:lvl w:ilvl="7" w:tplc="04090003" w:tentative="1">
+      <w:start w:val="1"/>
+      <w:numFmt w:val="bullet"/>
+      <w:lvlText w:val="o"/>
+      <w:lvlJc w:val="left"/>
+      <w:pPr>
+        <w:ind w:left="5760" w:hanging="360"/>
+      </w:pPr>
+      <w:rPr>
+        <w:rFonts w:ascii="Courier New" w:hAnsi="Courier New" w:cs="Courier New" w:hint="default"/>
+      </w:rPr>
+    </w:lvl>
+    <w:lvl w:ilvl="8" w:tplc="04090005" w:tentative="1">
+      <w:start w:val="1"/>
+      <w:numFmt w:val="bullet"/>
+      <w:lvlText w:val=""/>
+      <w:lvlJc w:val="left"/>
+      <w:pPr>
+        <w:ind w:left="6480" w:hanging="360"/>
+      </w:pPr>
+      <w:rPr>
+        <w:rFonts w:ascii="Wingdings" w:hAnsi="Wingdings" w:hint="default"/>
+      </w:rPr>
+    </w:lvl>
+  </w:abstractNum>
+  <w:abstractNum w:abstractNumId="12" w15:restartNumberingAfterBreak="0">
     <w:nsid w:val="71952307"/>
     <w:multiLevelType w:val="hybridMultilevel"/>
     <w:tmpl w:val="8064F858"/>
@@ -1643,7 +6215,7 @@
       </w:pPr>
     </w:lvl>
   </w:abstractNum>
-  <w:abstractNum w:abstractNumId="12" w15:restartNumberingAfterBreak="0">
+  <w:abstractNum w:abstractNumId="13" w15:restartNumberingAfterBreak="0">
     <w:nsid w:val="758B2BFF"/>
     <w:multiLevelType w:val="hybridMultilevel"/>
     <w:tmpl w:val="37D2BCA4"/>
@@ -1755,7 +6327,7 @@
       </w:rPr>
     </w:lvl>
   </w:abstractNum>
-  <w:abstractNum w:abstractNumId="13" w15:restartNumberingAfterBreak="0">
+  <w:abstractNum w:abstractNumId="14" w15:restartNumberingAfterBreak="0">
     <w:nsid w:val="7E1F34E2"/>
     <w:multiLevelType w:val="hybridMultilevel"/>
     <w:tmpl w:val="80EA3A2A"/>
@@ -1854,7 +6426,7 @@
     <w:abstractNumId w:val="8"/>
   </w:num>
   <w:num w:numId="4" w16cid:durableId="2028293285">
-    <w:abstractNumId w:val="11"/>
+    <w:abstractNumId w:val="12"/>
   </w:num>
   <w:num w:numId="5" w16cid:durableId="523787407">
     <w:abstractNumId w:val="0"/>
@@ -1863,7 +6435,7 @@
     <w:abstractNumId w:val="4"/>
   </w:num>
   <w:num w:numId="7" w16cid:durableId="1887527930">
-    <w:abstractNumId w:val="13"/>
+    <w:abstractNumId w:val="14"/>
   </w:num>
   <w:num w:numId="8" w16cid:durableId="802429384">
     <w:abstractNumId w:val="9"/>
@@ -1875,7 +6447,7 @@
     <w:abstractNumId w:val="10"/>
   </w:num>
   <w:num w:numId="11" w16cid:durableId="667295279">
-    <w:abstractNumId w:val="12"/>
+    <w:abstractNumId w:val="13"/>
   </w:num>
   <w:num w:numId="12" w16cid:durableId="731776810">
     <w:abstractNumId w:val="2"/>
@@ -1885,6 +6457,9 @@
   </w:num>
   <w:num w:numId="14" w16cid:durableId="406462293">
     <w:abstractNumId w:val="6"/>
+  </w:num>
+  <w:num w:numId="15" w16cid:durableId="849175302">
+    <w:abstractNumId w:val="11"/>
   </w:num>
 </w:numbering>
 </file>
@@ -2492,6 +7067,7 @@
   <w:style w:type="character" w:default="1" w:styleId="DefaultParagraphFont">
     <w:name w:val="Default Paragraph Font"/>
     <w:uiPriority w:val="1"/>
+    <w:semiHidden/>
     <w:unhideWhenUsed/>
   </w:style>
   <w:style w:type="table" w:default="1" w:styleId="TableNormal">
@@ -2906,6 +7482,16 @@
     <w:basedOn w:val="DefaultParagraphFont"/>
     <w:rsid w:val="00266370"/>
   </w:style>
+  <w:style w:type="character" w:styleId="PlaceholderText">
+    <w:name w:val="Placeholder Text"/>
+    <w:basedOn w:val="DefaultParagraphFont"/>
+    <w:uiPriority w:val="99"/>
+    <w:semiHidden/>
+    <w:rsid w:val="002819FB"/>
+    <w:rPr>
+      <w:color w:val="808080"/>
+    </w:rPr>
+  </w:style>
 </w:styles>
 </file>
 

</xml_diff>